<commit_message>
remocao de 2 formulas
</commit_message>
<xml_diff>
--- a/Artigo Fake News SBC 2021.docx
+++ b/Artigo Fake News SBC 2021.docx
@@ -2406,7 +2406,23 @@
           <w:rFonts w:ascii="Times" w:hAnsi="Times" w:cs="Times"/>
           <w:lang w:val="pt-BR"/>
         </w:rPr>
-        <w:t xml:space="preserve"> a detecção automática de notícias falsas pode ser interpretada como um problema de classificação binaria, onde dado uma notícia como uma entrada (ε), a tarefa de detectar notícias falsas é prever se essa notícia é falsa ou não, ou seja, f: ε de modo que f é a função de previsão (Equação 4).</w:t>
+        <w:t xml:space="preserve"> a detecção automática de notícias falsas pode ser interpretada como um problema de classificação binaria, onde dado uma notícia como uma entrada (ε), a tarefa de detectar notícias falsas é prever se essa notícia é falsa ou não, ou seja, f: ε de modo que f é a função de previsão</w:t>
+      </w:r>
+      <w:del w:id="4" w:author="Victor Hugo Kawabata Fuzaro" w:date="2021-03-25T23:19:00Z">
+        <w:r>
+          <w:rPr>
+            <w:rFonts w:ascii="Times" w:hAnsi="Times" w:cs="Times"/>
+            <w:lang w:val="pt-BR"/>
+          </w:rPr>
+          <w:delText xml:space="preserve"> (Equação 4)</w:delText>
+        </w:r>
+      </w:del>
+      <w:r>
+        <w:rPr>
+          <w:rFonts w:ascii="Times" w:hAnsi="Times" w:cs="Times"/>
+          <w:lang w:val="pt-BR"/>
+        </w:rPr>
+        <w:t>.</w:t>
       </w:r>
     </w:p>
     <w:p>
@@ -2416,6 +2432,7 @@
         <w:ind w:right="119"/>
         <w:jc w:val="center"/>
         <w:rPr>
+          <w:del w:id="5" w:author="Victor Hugo Kawabata Fuzaro" w:date="2021-03-25T23:19:00Z"/>
           <w:noProof/>
           <w:sz w:val="20"/>
           <w:szCs w:val="20"/>
@@ -2424,236 +2441,272 @@
       </w:pPr>
       <m:oMath>
         <m:r>
-          <w:rPr>
-            <w:rFonts w:ascii="Cambria Math" w:hAnsi="Cambria Math"/>
-            <w:noProof/>
-            <w:sz w:val="20"/>
-            <w:szCs w:val="20"/>
-            <w:lang w:val="pt-BR"/>
-          </w:rPr>
-          <m:t>f</m:t>
+          <w:del w:id="6" w:author="Victor Hugo Kawabata Fuzaro" w:date="2021-03-25T23:19:00Z">
+            <w:rPr>
+              <w:rFonts w:ascii="Cambria Math" w:hAnsi="Cambria Math"/>
+              <w:noProof/>
+              <w:sz w:val="20"/>
+              <w:szCs w:val="20"/>
+              <w:lang w:val="pt-BR"/>
+            </w:rPr>
+            <m:t>f</m:t>
+          </w:del>
         </m:r>
         <m:d>
           <m:dPr>
             <m:ctrlPr>
-              <w:rPr>
-                <w:rFonts w:ascii="Cambria Math" w:hAnsi="Cambria Math"/>
-                <w:noProof/>
-                <w:sz w:val="20"/>
-                <w:szCs w:val="20"/>
-                <w:lang w:val="pt-BR"/>
-              </w:rPr>
+              <w:del w:id="7" w:author="Victor Hugo Kawabata Fuzaro" w:date="2021-03-25T23:19:00Z">
+                <w:rPr>
+                  <w:rFonts w:ascii="Cambria Math" w:hAnsi="Cambria Math"/>
+                  <w:noProof/>
+                  <w:sz w:val="20"/>
+                  <w:szCs w:val="20"/>
+                  <w:lang w:val="pt-BR"/>
+                </w:rPr>
+              </w:del>
             </m:ctrlPr>
           </m:dPr>
           <m:e>
             <m:r>
-              <w:rPr>
-                <w:rFonts w:ascii="Cambria Math" w:hAnsi="Cambria Math"/>
-                <w:noProof/>
-                <w:sz w:val="20"/>
-                <w:szCs w:val="20"/>
-                <w:lang w:val="pt-BR"/>
-              </w:rPr>
-              <m:t>x</m:t>
+              <w:del w:id="8" w:author="Victor Hugo Kawabata Fuzaro" w:date="2021-03-25T23:19:00Z">
+                <w:rPr>
+                  <w:rFonts w:ascii="Cambria Math" w:hAnsi="Cambria Math"/>
+                  <w:noProof/>
+                  <w:sz w:val="20"/>
+                  <w:szCs w:val="20"/>
+                  <w:lang w:val="pt-BR"/>
+                </w:rPr>
+                <m:t>x</m:t>
+              </w:del>
             </m:r>
           </m:e>
         </m:d>
         <m:r>
-          <m:rPr>
-            <m:sty m:val="p"/>
-          </m:rPr>
-          <w:rPr>
-            <w:rFonts w:ascii="Cambria Math" w:hAnsi="Cambria Math"/>
-            <w:noProof/>
-            <w:sz w:val="20"/>
-            <w:szCs w:val="20"/>
-            <w:lang w:val="pt-BR"/>
-          </w:rPr>
-          <m:t>=</m:t>
+          <w:del w:id="9" w:author="Victor Hugo Kawabata Fuzaro" w:date="2021-03-25T23:19:00Z">
+            <m:rPr>
+              <m:sty m:val="p"/>
+            </m:rPr>
+            <w:rPr>
+              <w:rFonts w:ascii="Cambria Math" w:hAnsi="Cambria Math"/>
+              <w:noProof/>
+              <w:sz w:val="20"/>
+              <w:szCs w:val="20"/>
+              <w:lang w:val="pt-BR"/>
+            </w:rPr>
+            <m:t>=</m:t>
+          </w:del>
         </m:r>
         <m:d>
           <m:dPr>
             <m:begChr m:val="{"/>
             <m:endChr m:val=""/>
             <m:ctrlPr>
-              <w:rPr>
-                <w:rFonts w:ascii="Cambria Math" w:hAnsi="Cambria Math"/>
-                <w:noProof/>
-                <w:sz w:val="20"/>
-                <w:szCs w:val="20"/>
-                <w:lang w:val="pt-BR"/>
-              </w:rPr>
+              <w:del w:id="10" w:author="Victor Hugo Kawabata Fuzaro" w:date="2021-03-25T23:19:00Z">
+                <w:rPr>
+                  <w:rFonts w:ascii="Cambria Math" w:hAnsi="Cambria Math"/>
+                  <w:noProof/>
+                  <w:sz w:val="20"/>
+                  <w:szCs w:val="20"/>
+                  <w:lang w:val="pt-BR"/>
+                </w:rPr>
+              </w:del>
             </m:ctrlPr>
           </m:dPr>
           <m:e>
             <m:eqArr>
               <m:eqArrPr>
                 <m:ctrlPr>
-                  <w:rPr>
-                    <w:rFonts w:ascii="Cambria Math" w:hAnsi="Cambria Math"/>
-                    <w:noProof/>
-                    <w:sz w:val="20"/>
-                    <w:szCs w:val="20"/>
-                    <w:lang w:val="pt-BR"/>
-                  </w:rPr>
+                  <w:del w:id="11" w:author="Victor Hugo Kawabata Fuzaro" w:date="2021-03-25T23:19:00Z">
+                    <w:rPr>
+                      <w:rFonts w:ascii="Cambria Math" w:hAnsi="Cambria Math"/>
+                      <w:noProof/>
+                      <w:sz w:val="20"/>
+                      <w:szCs w:val="20"/>
+                      <w:lang w:val="pt-BR"/>
+                    </w:rPr>
+                  </w:del>
                 </m:ctrlPr>
               </m:eqArrPr>
               <m:e>
                 <m:r>
-                  <m:rPr>
-                    <m:sty m:val="p"/>
-                  </m:rPr>
-                  <w:rPr>
-                    <w:rFonts w:ascii="Cambria Math" w:hAnsi="Cambria Math"/>
-                    <w:noProof/>
-                    <w:sz w:val="20"/>
-                    <w:szCs w:val="20"/>
-                    <w:lang w:val="pt-BR"/>
-                  </w:rPr>
-                  <m:t xml:space="preserve">0,  &amp; </m:t>
+                  <w:del w:id="12" w:author="Victor Hugo Kawabata Fuzaro" w:date="2021-03-25T23:19:00Z">
+                    <m:rPr>
+                      <m:sty m:val="p"/>
+                    </m:rPr>
+                    <w:rPr>
+                      <w:rFonts w:ascii="Cambria Math" w:hAnsi="Cambria Math"/>
+                      <w:noProof/>
+                      <w:sz w:val="20"/>
+                      <w:szCs w:val="20"/>
+                      <w:lang w:val="pt-BR"/>
+                    </w:rPr>
+                    <m:t xml:space="preserve">0,  &amp; </m:t>
+                  </w:del>
                 </m:r>
                 <m:r>
-                  <w:rPr>
-                    <w:rFonts w:ascii="Cambria Math" w:hAnsi="Cambria Math"/>
-                    <w:noProof/>
-                    <w:sz w:val="20"/>
-                    <w:szCs w:val="20"/>
-                    <w:lang w:val="pt-BR"/>
-                  </w:rPr>
-                  <m:t>se</m:t>
+                  <w:del w:id="13" w:author="Victor Hugo Kawabata Fuzaro" w:date="2021-03-25T23:19:00Z">
+                    <w:rPr>
+                      <w:rFonts w:ascii="Cambria Math" w:hAnsi="Cambria Math"/>
+                      <w:noProof/>
+                      <w:sz w:val="20"/>
+                      <w:szCs w:val="20"/>
+                      <w:lang w:val="pt-BR"/>
+                    </w:rPr>
+                    <m:t>se</m:t>
+                  </w:del>
                 </m:r>
                 <m:r>
-                  <m:rPr>
-                    <m:sty m:val="p"/>
-                  </m:rPr>
-                  <w:rPr>
-                    <w:rFonts w:ascii="Cambria Math" w:hAnsi="Cambria Math"/>
-                    <w:noProof/>
-                    <w:sz w:val="20"/>
-                    <w:szCs w:val="20"/>
-                    <w:lang w:val="pt-BR"/>
-                  </w:rPr>
-                  <m:t xml:space="preserve"> é </m:t>
+                  <w:del w:id="14" w:author="Victor Hugo Kawabata Fuzaro" w:date="2021-03-25T23:19:00Z">
+                    <m:rPr>
+                      <m:sty m:val="p"/>
+                    </m:rPr>
+                    <w:rPr>
+                      <w:rFonts w:ascii="Cambria Math" w:hAnsi="Cambria Math"/>
+                      <w:noProof/>
+                      <w:sz w:val="20"/>
+                      <w:szCs w:val="20"/>
+                      <w:lang w:val="pt-BR"/>
+                    </w:rPr>
+                    <m:t xml:space="preserve"> é </m:t>
+                  </w:del>
                 </m:r>
                 <m:r>
-                  <w:rPr>
-                    <w:rFonts w:ascii="Cambria Math" w:hAnsi="Cambria Math"/>
-                    <w:noProof/>
-                    <w:sz w:val="20"/>
-                    <w:szCs w:val="20"/>
-                    <w:lang w:val="pt-BR"/>
-                  </w:rPr>
-                  <m:t>falsa</m:t>
+                  <w:del w:id="15" w:author="Victor Hugo Kawabata Fuzaro" w:date="2021-03-25T23:19:00Z">
+                    <w:rPr>
+                      <w:rFonts w:ascii="Cambria Math" w:hAnsi="Cambria Math"/>
+                      <w:noProof/>
+                      <w:sz w:val="20"/>
+                      <w:szCs w:val="20"/>
+                      <w:lang w:val="pt-BR"/>
+                    </w:rPr>
+                    <m:t>falsa</m:t>
+                  </w:del>
                 </m:r>
               </m:e>
               <m:e>
                 <m:r>
-                  <m:rPr>
-                    <m:sty m:val="p"/>
-                  </m:rPr>
-                  <w:rPr>
-                    <w:rFonts w:ascii="Cambria Math" w:hAnsi="Cambria Math"/>
-                    <w:noProof/>
-                    <w:sz w:val="20"/>
-                    <w:szCs w:val="20"/>
-                    <w:lang w:val="pt-BR"/>
-                  </w:rPr>
-                  <m:t xml:space="preserve">1,   </m:t>
+                  <w:del w:id="16" w:author="Victor Hugo Kawabata Fuzaro" w:date="2021-03-25T23:19:00Z">
+                    <m:rPr>
+                      <m:sty m:val="p"/>
+                    </m:rPr>
+                    <w:rPr>
+                      <w:rFonts w:ascii="Cambria Math" w:hAnsi="Cambria Math"/>
+                      <w:noProof/>
+                      <w:sz w:val="20"/>
+                      <w:szCs w:val="20"/>
+                      <w:lang w:val="pt-BR"/>
+                    </w:rPr>
+                    <m:t xml:space="preserve">1,   </m:t>
+                  </w:del>
                 </m:r>
                 <m:r>
-                  <w:rPr>
-                    <w:rFonts w:ascii="Cambria Math" w:hAnsi="Cambria Math"/>
-                    <w:noProof/>
-                    <w:sz w:val="20"/>
-                    <w:szCs w:val="20"/>
-                    <w:lang w:val="pt-BR"/>
-                  </w:rPr>
-                  <m:t>se</m:t>
+                  <w:del w:id="17" w:author="Victor Hugo Kawabata Fuzaro" w:date="2021-03-25T23:19:00Z">
+                    <w:rPr>
+                      <w:rFonts w:ascii="Cambria Math" w:hAnsi="Cambria Math"/>
+                      <w:noProof/>
+                      <w:sz w:val="20"/>
+                      <w:szCs w:val="20"/>
+                      <w:lang w:val="pt-BR"/>
+                    </w:rPr>
+                    <m:t>se</m:t>
+                  </w:del>
                 </m:r>
                 <m:r>
-                  <m:rPr>
-                    <m:sty m:val="p"/>
-                  </m:rPr>
-                  <w:rPr>
-                    <w:rFonts w:ascii="Cambria Math" w:hAnsi="Cambria Math"/>
-                    <w:noProof/>
-                    <w:sz w:val="20"/>
-                    <w:szCs w:val="20"/>
-                    <w:lang w:val="pt-BR"/>
-                  </w:rPr>
-                  <m:t xml:space="preserve"> </m:t>
+                  <w:del w:id="18" w:author="Victor Hugo Kawabata Fuzaro" w:date="2021-03-25T23:19:00Z">
+                    <m:rPr>
+                      <m:sty m:val="p"/>
+                    </m:rPr>
+                    <w:rPr>
+                      <w:rFonts w:ascii="Cambria Math" w:hAnsi="Cambria Math"/>
+                      <w:noProof/>
+                      <w:sz w:val="20"/>
+                      <w:szCs w:val="20"/>
+                      <w:lang w:val="pt-BR"/>
+                    </w:rPr>
+                    <m:t xml:space="preserve"> </m:t>
+                  </w:del>
                 </m:r>
                 <m:r>
-                  <w:rPr>
-                    <w:rFonts w:ascii="Cambria Math" w:hAnsi="Cambria Math"/>
-                    <w:noProof/>
-                    <w:sz w:val="20"/>
-                    <w:szCs w:val="20"/>
-                    <w:lang w:val="pt-BR"/>
-                  </w:rPr>
-                  <m:t>n</m:t>
+                  <w:del w:id="19" w:author="Victor Hugo Kawabata Fuzaro" w:date="2021-03-25T23:19:00Z">
+                    <w:rPr>
+                      <w:rFonts w:ascii="Cambria Math" w:hAnsi="Cambria Math"/>
+                      <w:noProof/>
+                      <w:sz w:val="20"/>
+                      <w:szCs w:val="20"/>
+                      <w:lang w:val="pt-BR"/>
+                    </w:rPr>
+                    <m:t>n</m:t>
+                  </w:del>
                 </m:r>
                 <m:r>
-                  <m:rPr>
-                    <m:sty m:val="p"/>
-                  </m:rPr>
-                  <w:rPr>
-                    <w:rFonts w:ascii="Cambria Math" w:hAnsi="Cambria Math"/>
-                    <w:noProof/>
-                    <w:sz w:val="20"/>
-                    <w:szCs w:val="20"/>
-                    <w:lang w:val="pt-BR"/>
-                  </w:rPr>
-                  <m:t>ã</m:t>
+                  <w:del w:id="20" w:author="Victor Hugo Kawabata Fuzaro" w:date="2021-03-25T23:19:00Z">
+                    <m:rPr>
+                      <m:sty m:val="p"/>
+                    </m:rPr>
+                    <w:rPr>
+                      <w:rFonts w:ascii="Cambria Math" w:hAnsi="Cambria Math"/>
+                      <w:noProof/>
+                      <w:sz w:val="20"/>
+                      <w:szCs w:val="20"/>
+                      <w:lang w:val="pt-BR"/>
+                    </w:rPr>
+                    <m:t>ã</m:t>
+                  </w:del>
                 </m:r>
                 <m:r>
-                  <w:rPr>
-                    <w:rFonts w:ascii="Cambria Math" w:hAnsi="Cambria Math"/>
-                    <w:noProof/>
-                    <w:sz w:val="20"/>
-                    <w:szCs w:val="20"/>
-                    <w:lang w:val="pt-BR"/>
-                  </w:rPr>
-                  <m:t>o</m:t>
+                  <w:del w:id="21" w:author="Victor Hugo Kawabata Fuzaro" w:date="2021-03-25T23:19:00Z">
+                    <w:rPr>
+                      <w:rFonts w:ascii="Cambria Math" w:hAnsi="Cambria Math"/>
+                      <w:noProof/>
+                      <w:sz w:val="20"/>
+                      <w:szCs w:val="20"/>
+                      <w:lang w:val="pt-BR"/>
+                    </w:rPr>
+                    <m:t>o</m:t>
+                  </w:del>
                 </m:r>
                 <m:r>
-                  <m:rPr>
-                    <m:sty m:val="p"/>
-                  </m:rPr>
-                  <w:rPr>
-                    <w:rFonts w:ascii="Cambria Math" w:hAnsi="Cambria Math"/>
-                    <w:noProof/>
-                    <w:sz w:val="20"/>
-                    <w:szCs w:val="20"/>
-                    <w:lang w:val="pt-BR"/>
-                  </w:rPr>
-                  <m:t xml:space="preserve"> falsa</m:t>
+                  <w:del w:id="22" w:author="Victor Hugo Kawabata Fuzaro" w:date="2021-03-25T23:19:00Z">
+                    <m:rPr>
+                      <m:sty m:val="p"/>
+                    </m:rPr>
+                    <w:rPr>
+                      <w:rFonts w:ascii="Cambria Math" w:hAnsi="Cambria Math"/>
+                      <w:noProof/>
+                      <w:sz w:val="20"/>
+                      <w:szCs w:val="20"/>
+                      <w:lang w:val="pt-BR"/>
+                    </w:rPr>
+                    <m:t xml:space="preserve"> falsa</m:t>
+                  </w:del>
                 </m:r>
               </m:e>
             </m:eqArr>
           </m:e>
         </m:d>
       </m:oMath>
-      <w:r>
-        <w:rPr>
-          <w:noProof/>
-          <w:sz w:val="20"/>
-          <w:szCs w:val="20"/>
-          <w:lang w:val="pt-BR"/>
-        </w:rPr>
-        <w:tab/>
-        <w:t xml:space="preserve">  </w:t>
-      </w:r>
-      <w:r>
-        <w:rPr>
-          <w:rFonts w:ascii="Times" w:hAnsi="Times" w:cs="Times"/>
-          <w:noProof/>
-          <w:sz w:val="20"/>
-          <w:szCs w:val="20"/>
-          <w:lang w:val="pt-BR"/>
-        </w:rPr>
-        <w:t>(4)</w:t>
-      </w:r>
+      <w:del w:id="23" w:author="Victor Hugo Kawabata Fuzaro" w:date="2021-03-25T23:19:00Z">
+        <w:r>
+          <w:rPr>
+            <w:noProof/>
+            <w:sz w:val="20"/>
+            <w:szCs w:val="20"/>
+            <w:lang w:val="pt-BR"/>
+          </w:rPr>
+          <w:tab/>
+          <w:delText xml:space="preserve">  </w:delText>
+        </w:r>
+        <w:r>
+          <w:rPr>
+            <w:rFonts w:ascii="Times" w:hAnsi="Times" w:cs="Times"/>
+            <w:noProof/>
+            <w:sz w:val="20"/>
+            <w:szCs w:val="20"/>
+            <w:lang w:val="pt-BR"/>
+          </w:rPr>
+          <w:delText>(4)</w:delText>
+        </w:r>
+      </w:del>
     </w:p>
     <w:p>
       <w:pPr>
@@ -2702,8 +2755,18 @@
           <w:i/>
           <w:lang w:val="pt-BR"/>
         </w:rPr>
-        <w:t xml:space="preserve"> Vector Machine</w:t>
-      </w:r>
+        <w:t xml:space="preserve"> Vector </w:t>
+      </w:r>
+      <w:proofErr w:type="spellStart"/>
+      <w:r>
+        <w:rPr>
+          <w:rFonts w:ascii="Times" w:hAnsi="Times" w:cs="Times"/>
+          <w:i/>
+          <w:lang w:val="pt-BR"/>
+        </w:rPr>
+        <w:t>Machine</w:t>
+      </w:r>
+      <w:proofErr w:type="spellEnd"/>
       <w:r>
         <w:rPr>
           <w:rFonts w:ascii="Times" w:hAnsi="Times" w:cs="Times"/>
@@ -3057,7 +3120,32 @@
           <w:rFonts w:ascii="Times" w:hAnsi="Times" w:cs="Times"/>
           <w:lang w:val="pt-BR"/>
         </w:rPr>
-        <w:t xml:space="preserve">A equação do hiperplano linear é apresentada na Equação 5, onde w × x é o produto escalar entre os vetores w e x. A equação do hiperplano pode ser usada para dividir o espaço de entrada X, em duas regiões: w×x+b&gt;0 e w×x+b&lt;0 </w:t>
+        <w:t xml:space="preserve">A equação do hiperplano linear é apresentada na Equação </w:t>
+      </w:r>
+      <w:ins w:id="24" w:author="Victor Hugo Kawabata Fuzaro" w:date="2021-03-25T23:20:00Z">
+        <w:r>
+          <w:rPr>
+            <w:rFonts w:ascii="Times" w:hAnsi="Times" w:cs="Times"/>
+            <w:lang w:val="pt-BR"/>
+          </w:rPr>
+          <w:t>4</w:t>
+        </w:r>
+      </w:ins>
+      <w:del w:id="25" w:author="Victor Hugo Kawabata Fuzaro" w:date="2021-03-25T23:20:00Z">
+        <w:r>
+          <w:rPr>
+            <w:rFonts w:ascii="Times" w:hAnsi="Times" w:cs="Times"/>
+            <w:lang w:val="pt-BR"/>
+          </w:rPr>
+          <w:delText>5</w:delText>
+        </w:r>
+      </w:del>
+      <w:r>
+        <w:rPr>
+          <w:rFonts w:ascii="Times" w:hAnsi="Times" w:cs="Times"/>
+          <w:lang w:val="pt-BR"/>
+        </w:rPr>
+        <w:t xml:space="preserve">, onde w × x é o produto escalar entre os vetores w e x. A equação do hiperplano pode ser usada para dividir o espaço de entrada X, em duas regiões: w×x+b&gt;0 e w×x+b&lt;0 </w:t>
       </w:r>
       <w:r>
         <w:rPr>
@@ -3066,37 +3154,68 @@
         </w:rPr>
         <w:t xml:space="preserve">[Freire e </w:t>
       </w:r>
-      <w:r>
-        <w:rPr>
-          <w:rFonts w:ascii="Times" w:hAnsi="Times" w:cs="Times"/>
-          <w:lang w:val="pt-BR"/>
-        </w:rPr>
-        <w:lastRenderedPageBreak/>
-        <w:t>Goldschimidt 2019</w:t>
-      </w:r>
-      <w:proofErr w:type="gramStart"/>
-      <w:r>
-        <w:rPr>
-          <w:rFonts w:ascii="Times" w:hAnsi="Times" w:cs="Times"/>
-          <w:lang w:val="pt-BR"/>
-        </w:rPr>
-        <w:t>],</w:t>
-      </w:r>
-      <w:r>
-        <w:rPr>
-          <w:rFonts w:ascii="Times" w:hAnsi="Times" w:cs="Times"/>
-          <w:lang w:val="pt-BR"/>
-        </w:rPr>
-        <w:t xml:space="preserve"> </w:t>
-      </w:r>
-      <w:r>
-        <w:rPr>
-          <w:rFonts w:ascii="Times" w:hAnsi="Times" w:cs="Times"/>
-          <w:lang w:val="pt-BR"/>
-        </w:rPr>
-        <w:t xml:space="preserve"> (</w:t>
-      </w:r>
-      <w:proofErr w:type="gramEnd"/>
+      <w:proofErr w:type="spellStart"/>
+      <w:r>
+        <w:rPr>
+          <w:rFonts w:ascii="Times" w:hAnsi="Times" w:cs="Times"/>
+          <w:lang w:val="pt-BR"/>
+        </w:rPr>
+        <w:t>Goldschimidt</w:t>
+      </w:r>
+      <w:proofErr w:type="spellEnd"/>
+      <w:r>
+        <w:rPr>
+          <w:rFonts w:ascii="Times" w:hAnsi="Times" w:cs="Times"/>
+          <w:lang w:val="pt-BR"/>
+        </w:rPr>
+        <w:t xml:space="preserve"> 2019</w:t>
+      </w:r>
+      <w:del w:id="26" w:author="Victor Hugo Kawabata Fuzaro" w:date="2021-03-25T23:19:00Z">
+        <w:r>
+          <w:rPr>
+            <w:rFonts w:ascii="Times" w:hAnsi="Times" w:cs="Times"/>
+            <w:lang w:val="pt-BR"/>
+          </w:rPr>
+          <w:delText>],</w:delText>
+        </w:r>
+        <w:r>
+          <w:rPr>
+            <w:rFonts w:ascii="Times" w:hAnsi="Times" w:cs="Times"/>
+            <w:lang w:val="pt-BR"/>
+          </w:rPr>
+          <w:delText xml:space="preserve"> </w:delText>
+        </w:r>
+        <w:r>
+          <w:rPr>
+            <w:rFonts w:ascii="Times" w:hAnsi="Times" w:cs="Times"/>
+            <w:lang w:val="pt-BR"/>
+          </w:rPr>
+          <w:delText xml:space="preserve"> (</w:delText>
+        </w:r>
+      </w:del>
+      <w:ins w:id="27" w:author="Victor Hugo Kawabata Fuzaro" w:date="2021-03-25T23:19:00Z">
+        <w:r>
+          <w:rPr>
+            <w:rFonts w:ascii="Times" w:hAnsi="Times" w:cs="Times"/>
+            <w:lang w:val="pt-BR"/>
+          </w:rPr>
+          <w:t>],</w:t>
+        </w:r>
+        <w:r>
+          <w:rPr>
+            <w:rFonts w:ascii="Times" w:hAnsi="Times" w:cs="Times"/>
+            <w:lang w:val="pt-BR"/>
+          </w:rPr>
+          <w:t xml:space="preserve"> </w:t>
+        </w:r>
+        <w:r>
+          <w:rPr>
+            <w:rFonts w:ascii="Times" w:hAnsi="Times" w:cs="Times"/>
+            <w:lang w:val="pt-BR"/>
+          </w:rPr>
+          <w:t>(</w:t>
+        </w:r>
+      </w:ins>
       <w:r>
         <w:rPr>
           <w:rFonts w:ascii="Times" w:hAnsi="Times" w:cs="Times"/>
@@ -3137,6 +3256,7 @@
             <w:szCs w:val="20"/>
             <w:lang w:val="pt-BR"/>
           </w:rPr>
+          <w:lastRenderedPageBreak/>
           <m:t>h</m:t>
         </m:r>
         <m:d>
@@ -3246,7 +3366,41 @@
           <w:szCs w:val="20"/>
           <w:lang w:val="pt-BR"/>
         </w:rPr>
-        <w:t>(5)</w:t>
+        <w:t>(</w:t>
+      </w:r>
+      <w:ins w:id="28" w:author="Victor Hugo Kawabata Fuzaro" w:date="2021-03-25T23:20:00Z">
+        <w:r>
+          <w:rPr>
+            <w:rFonts w:ascii="Times" w:hAnsi="Times" w:cs="Times"/>
+            <w:color w:val="000000"/>
+            <w:sz w:val="20"/>
+            <w:szCs w:val="20"/>
+            <w:lang w:val="pt-BR"/>
+          </w:rPr>
+          <w:t>4</w:t>
+        </w:r>
+      </w:ins>
+      <w:del w:id="29" w:author="Victor Hugo Kawabata Fuzaro" w:date="2021-03-25T23:20:00Z">
+        <w:r>
+          <w:rPr>
+            <w:rFonts w:ascii="Times" w:hAnsi="Times" w:cs="Times"/>
+            <w:color w:val="000000"/>
+            <w:sz w:val="20"/>
+            <w:szCs w:val="20"/>
+            <w:lang w:val="pt-BR"/>
+          </w:rPr>
+          <w:delText>5</w:delText>
+        </w:r>
+      </w:del>
+      <w:r>
+        <w:rPr>
+          <w:rFonts w:ascii="Times" w:hAnsi="Times" w:cs="Times"/>
+          <w:color w:val="000000"/>
+          <w:sz w:val="20"/>
+          <w:szCs w:val="20"/>
+          <w:lang w:val="pt-BR"/>
+        </w:rPr>
+        <w:t>)</w:t>
       </w:r>
     </w:p>
     <w:p>
@@ -3611,7 +3765,41 @@
           <w:szCs w:val="20"/>
           <w:lang w:val="pt-BR"/>
         </w:rPr>
-        <w:t xml:space="preserve"> (6)</w:t>
+        <w:t xml:space="preserve"> (</w:t>
+      </w:r>
+      <w:ins w:id="30" w:author="Victor Hugo Kawabata Fuzaro" w:date="2021-03-25T23:21:00Z">
+        <w:r>
+          <w:rPr>
+            <w:rFonts w:ascii="Times" w:hAnsi="Times" w:cs="Times"/>
+            <w:color w:val="000000"/>
+            <w:sz w:val="20"/>
+            <w:szCs w:val="20"/>
+            <w:lang w:val="pt-BR"/>
+          </w:rPr>
+          <w:t>6</w:t>
+        </w:r>
+      </w:ins>
+      <w:del w:id="31" w:author="Victor Hugo Kawabata Fuzaro" w:date="2021-03-25T23:20:00Z">
+        <w:r>
+          <w:rPr>
+            <w:rFonts w:ascii="Times" w:hAnsi="Times" w:cs="Times"/>
+            <w:color w:val="000000"/>
+            <w:sz w:val="20"/>
+            <w:szCs w:val="20"/>
+            <w:lang w:val="pt-BR"/>
+          </w:rPr>
+          <w:delText>6</w:delText>
+        </w:r>
+      </w:del>
+      <w:r>
+        <w:rPr>
+          <w:rFonts w:ascii="Times" w:hAnsi="Times" w:cs="Times"/>
+          <w:color w:val="000000"/>
+          <w:sz w:val="20"/>
+          <w:szCs w:val="20"/>
+          <w:lang w:val="pt-BR"/>
+        </w:rPr>
+        <w:t>)</w:t>
       </w:r>
     </w:p>
     <w:p>
@@ -3705,7 +3893,7 @@
         </w:rPr>
         <w:t xml:space="preserve">Para fins de estudo, </w:t>
       </w:r>
-      <w:del w:id="4" w:author="Victor Hugo Kawabata Fuzaro" w:date="2021-03-25T23:08:00Z">
+      <w:del w:id="32" w:author="Victor Hugo Kawabata Fuzaro" w:date="2021-03-25T23:08:00Z">
         <w:r>
           <w:rPr>
             <w:rFonts w:ascii="Times" w:hAnsi="Times" w:cs="Times"/>
@@ -3721,17 +3909,15 @@
           <w:delText>abordagens</w:delText>
         </w:r>
       </w:del>
-      <w:proofErr w:type="gramStart"/>
-      <w:ins w:id="5" w:author="Victor Hugo Kawabata Fuzaro" w:date="2021-03-25T23:08:00Z">
+      <w:ins w:id="33" w:author="Victor Hugo Kawabata Fuzaro" w:date="2021-03-25T23:21:00Z">
         <w:r>
           <w:rPr>
             <w:rFonts w:ascii="Times" w:hAnsi="Times" w:cs="Times"/>
             <w:lang w:val="pt-BR"/>
           </w:rPr>
-          <w:t>ambas abordagens</w:t>
+          <w:t>ambas as abordagens</w:t>
         </w:r>
       </w:ins>
-      <w:proofErr w:type="gramEnd"/>
       <w:r>
         <w:rPr>
           <w:rFonts w:ascii="Times" w:hAnsi="Times" w:cs="Times"/>
@@ -3856,9 +4042,17 @@
         <w:ind w:firstLine="720"/>
         <w:jc w:val="both"/>
         <w:rPr>
-          <w:rFonts w:ascii="Times" w:hAnsi="Times" w:cs="Times"/>
-          <w:lang w:val="pt-BR"/>
-        </w:rPr>
+          <w:del w:id="34" w:author="Victor Hugo Kawabata Fuzaro" w:date="2021-03-25T23:19:00Z"/>
+          <w:rFonts w:ascii="Times" w:hAnsi="Times" w:cs="Times"/>
+          <w:lang w:val="pt-BR"/>
+        </w:rPr>
+        <w:pPrChange w:id="35" w:author="Victor Hugo Kawabata Fuzaro" w:date="2021-03-25T23:19:00Z">
+          <w:pPr>
+            <w:spacing w:before="120"/>
+            <w:ind w:firstLine="720"/>
+            <w:jc w:val="both"/>
+          </w:pPr>
+        </w:pPrChange>
       </w:pPr>
       <w:r>
         <w:rPr>
@@ -3867,49 +4061,525 @@
         </w:rPr>
         <w:t>O algoritmo estima a probabilidade condicional de cada recurso de um determinado texto para cada classe com base na ocorrência desse recurso nessa classe e multiplica essas probabilidades de todos os recursos de um determinado texto para calcular a probabilidade final de classificação para cada classe [</w:t>
       </w:r>
+      <w:proofErr w:type="spellStart"/>
       <w:r>
         <w:rPr>
           <w:rFonts w:ascii="Times" w:hAnsi="Times"/>
           <w:szCs w:val="20"/>
           <w:lang w:val="pt-BR"/>
         </w:rPr>
-        <w:t xml:space="preserve">Vajjala </w:t>
-      </w:r>
+        <w:t>Vajjala</w:t>
+      </w:r>
+      <w:proofErr w:type="spellEnd"/>
       <w:r>
         <w:rPr>
           <w:rFonts w:ascii="Times" w:hAnsi="Times"/>
           <w:szCs w:val="20"/>
           <w:lang w:val="pt-BR"/>
         </w:rPr>
+        <w:t xml:space="preserve"> </w:t>
+      </w:r>
+      <w:r>
+        <w:rPr>
+          <w:rFonts w:ascii="Times" w:hAnsi="Times"/>
+          <w:szCs w:val="20"/>
+          <w:lang w:val="pt-BR"/>
+        </w:rPr>
         <w:t>2020</w:t>
       </w:r>
-      <w:r>
-        <w:rPr>
-          <w:rFonts w:ascii="Times" w:hAnsi="Times" w:cs="Times"/>
-          <w:lang w:val="pt-BR"/>
-        </w:rPr>
-        <w:t>],</w:t>
-      </w:r>
-      <w:r>
-        <w:rPr>
-          <w:rFonts w:ascii="Times" w:hAnsi="Times" w:cs="Times"/>
-          <w:lang w:val="pt-BR"/>
-        </w:rPr>
-        <w:t xml:space="preserve"> conforme a </w:t>
-      </w:r>
-      <w:r>
-        <w:rPr>
-          <w:rFonts w:ascii="Times" w:hAnsi="Times" w:cs="Times"/>
-          <w:lang w:val="pt-BR"/>
-        </w:rPr>
-        <w:t>equação</w:t>
-      </w:r>
-      <w:r>
-        <w:rPr>
-          <w:rFonts w:ascii="Times" w:hAnsi="Times" w:cs="Times"/>
-          <w:lang w:val="pt-BR"/>
-        </w:rPr>
-        <w:t xml:space="preserve"> 7.</w:t>
+      <w:ins w:id="36" w:author="Victor Hugo Kawabata Fuzaro" w:date="2021-03-25T23:19:00Z">
+        <w:r>
+          <w:rPr>
+            <w:rFonts w:ascii="Times" w:hAnsi="Times"/>
+            <w:szCs w:val="20"/>
+            <w:lang w:val="pt-BR"/>
+          </w:rPr>
+          <w:t>].</w:t>
+        </w:r>
+      </w:ins>
+      <w:del w:id="37" w:author="Victor Hugo Kawabata Fuzaro" w:date="2021-03-25T23:19:00Z">
+        <w:r>
+          <w:rPr>
+            <w:rFonts w:ascii="Times" w:hAnsi="Times" w:cs="Times"/>
+            <w:lang w:val="pt-BR"/>
+          </w:rPr>
+          <w:delText>],</w:delText>
+        </w:r>
+        <w:r>
+          <w:rPr>
+            <w:rFonts w:ascii="Times" w:hAnsi="Times" w:cs="Times"/>
+            <w:lang w:val="pt-BR"/>
+          </w:rPr>
+          <w:delText xml:space="preserve"> conforme a </w:delText>
+        </w:r>
+        <w:r>
+          <w:rPr>
+            <w:rFonts w:ascii="Times" w:hAnsi="Times" w:cs="Times"/>
+            <w:lang w:val="pt-BR"/>
+          </w:rPr>
+          <w:delText>equação</w:delText>
+        </w:r>
+        <w:r>
+          <w:rPr>
+            <w:rFonts w:ascii="Times" w:hAnsi="Times" w:cs="Times"/>
+            <w:lang w:val="pt-BR"/>
+          </w:rPr>
+          <w:delText xml:space="preserve"> 7.</w:delText>
+        </w:r>
+      </w:del>
+    </w:p>
+    <w:p>
+      <w:pPr>
+        <w:spacing w:before="120"/>
+        <w:ind w:firstLine="720"/>
+        <w:jc w:val="both"/>
+        <w:rPr>
+          <w:rFonts w:ascii="Times" w:eastAsia="Times" w:hAnsi="Times" w:cs="Times"/>
+          <w:color w:val="000000"/>
+          <w:sz w:val="20"/>
+          <w:szCs w:val="20"/>
+          <w:lang w:val="pt-BR"/>
+        </w:rPr>
+        <w:pPrChange w:id="38" w:author="Victor Hugo Kawabata Fuzaro" w:date="2021-03-25T23:19:00Z">
+          <w:pPr>
+            <w:pBdr>
+              <w:top w:val="nil"/>
+              <w:left w:val="nil"/>
+              <w:bottom w:val="nil"/>
+              <w:right w:val="nil"/>
+              <w:between w:val="nil"/>
+            </w:pBdr>
+            <w:tabs>
+              <w:tab w:val="center" w:pos="3289"/>
+              <w:tab w:val="right" w:pos="6917"/>
+            </w:tabs>
+            <w:spacing w:before="160" w:after="160"/>
+            <w:jc w:val="center"/>
+          </w:pPr>
+        </w:pPrChange>
+      </w:pPr>
+      <m:oMath>
+        <m:r>
+          <w:del w:id="39" w:author="Victor Hugo Kawabata Fuzaro" w:date="2021-03-25T23:19:00Z">
+            <w:rPr>
+              <w:rFonts w:ascii="Cambria Math" w:eastAsia="Cambria Math" w:hAnsi="Cambria Math" w:cs="Cambria Math"/>
+              <w:color w:val="000000"/>
+              <w:sz w:val="20"/>
+              <w:szCs w:val="20"/>
+            </w:rPr>
+            <m:t>p</m:t>
+          </w:del>
+        </m:r>
+        <m:r>
+          <w:del w:id="40" w:author="Victor Hugo Kawabata Fuzaro" w:date="2021-03-25T23:19:00Z">
+            <w:rPr>
+              <w:rFonts w:ascii="Cambria Math" w:hAnsi="Cambria Math"/>
+              <w:color w:val="000000"/>
+              <w:sz w:val="20"/>
+              <w:szCs w:val="20"/>
+              <w:lang w:val="pt-BR"/>
+            </w:rPr>
+            <m:t>(</m:t>
+          </w:del>
+        </m:r>
+        <m:r>
+          <w:del w:id="41" w:author="Victor Hugo Kawabata Fuzaro" w:date="2021-03-25T23:19:00Z">
+            <w:rPr>
+              <w:rFonts w:ascii="Cambria Math" w:eastAsia="Cambria Math" w:hAnsi="Cambria Math" w:cs="Cambria Math"/>
+              <w:color w:val="000000"/>
+              <w:sz w:val="20"/>
+              <w:szCs w:val="20"/>
+            </w:rPr>
+            <m:t>A</m:t>
+          </w:del>
+        </m:r>
+        <m:r>
+          <w:del w:id="42" w:author="Victor Hugo Kawabata Fuzaro" w:date="2021-03-25T23:19:00Z">
+            <w:rPr>
+              <w:rFonts w:ascii="Cambria Math" w:hAnsi="Cambria Math"/>
+              <w:color w:val="000000"/>
+              <w:sz w:val="20"/>
+              <w:szCs w:val="20"/>
+              <w:lang w:val="pt-BR"/>
+            </w:rPr>
+            <m:t>|</m:t>
+          </w:del>
+        </m:r>
+        <m:r>
+          <w:del w:id="43" w:author="Victor Hugo Kawabata Fuzaro" w:date="2021-03-25T23:19:00Z">
+            <w:rPr>
+              <w:rFonts w:ascii="Cambria Math" w:eastAsia="Cambria Math" w:hAnsi="Cambria Math" w:cs="Cambria Math"/>
+              <w:color w:val="000000"/>
+              <w:sz w:val="20"/>
+              <w:szCs w:val="20"/>
+            </w:rPr>
+            <m:t>B</m:t>
+          </w:del>
+        </m:r>
+        <m:r>
+          <w:del w:id="44" w:author="Victor Hugo Kawabata Fuzaro" w:date="2021-03-25T23:19:00Z">
+            <w:rPr>
+              <w:rFonts w:ascii="Cambria Math" w:eastAsia="Cambria Math" w:hAnsi="Cambria Math" w:cs="Cambria Math"/>
+              <w:color w:val="000000"/>
+              <w:sz w:val="20"/>
+              <w:szCs w:val="20"/>
+              <w:lang w:val="pt-BR"/>
+            </w:rPr>
+            <m:t>)=</m:t>
+          </w:del>
+        </m:r>
+        <m:f>
+          <m:fPr>
+            <m:ctrlPr>
+              <w:del w:id="45" w:author="Victor Hugo Kawabata Fuzaro" w:date="2021-03-25T23:19:00Z">
+                <w:rPr>
+                  <w:rFonts w:ascii="Cambria Math" w:eastAsia="Cambria Math" w:hAnsi="Cambria Math" w:cs="Cambria Math"/>
+                  <w:color w:val="000000"/>
+                  <w:sz w:val="20"/>
+                  <w:szCs w:val="20"/>
+                </w:rPr>
+              </w:del>
+            </m:ctrlPr>
+          </m:fPr>
+          <m:num>
+            <m:r>
+              <w:del w:id="46" w:author="Victor Hugo Kawabata Fuzaro" w:date="2021-03-25T23:19:00Z">
+                <w:rPr>
+                  <w:rFonts w:ascii="Cambria Math" w:eastAsia="Cambria Math" w:hAnsi="Cambria Math" w:cs="Cambria Math"/>
+                  <w:color w:val="000000"/>
+                  <w:sz w:val="20"/>
+                  <w:szCs w:val="20"/>
+                </w:rPr>
+                <m:t>p</m:t>
+              </w:del>
+            </m:r>
+            <m:d>
+              <m:dPr>
+                <m:ctrlPr>
+                  <w:del w:id="47" w:author="Victor Hugo Kawabata Fuzaro" w:date="2021-03-25T23:19:00Z">
+                    <w:rPr>
+                      <w:rFonts w:ascii="Cambria Math" w:eastAsia="Cambria Math" w:hAnsi="Cambria Math" w:cs="Cambria Math"/>
+                      <w:color w:val="000000"/>
+                      <w:sz w:val="20"/>
+                      <w:szCs w:val="20"/>
+                    </w:rPr>
+                  </w:del>
+                </m:ctrlPr>
+              </m:dPr>
+              <m:e>
+                <m:r>
+                  <w:del w:id="48" w:author="Victor Hugo Kawabata Fuzaro" w:date="2021-03-25T23:19:00Z">
+                    <w:rPr>
+                      <w:rFonts w:ascii="Cambria Math" w:eastAsia="Cambria Math" w:hAnsi="Cambria Math" w:cs="Cambria Math"/>
+                      <w:color w:val="000000"/>
+                      <w:sz w:val="20"/>
+                      <w:szCs w:val="20"/>
+                    </w:rPr>
+                    <m:t>A</m:t>
+                  </w:del>
+                </m:r>
+              </m:e>
+            </m:d>
+            <m:r>
+              <w:del w:id="49" w:author="Victor Hugo Kawabata Fuzaro" w:date="2021-03-25T23:19:00Z">
+                <w:rPr>
+                  <w:rFonts w:ascii="Cambria Math" w:eastAsia="Cambria Math" w:hAnsi="Cambria Math" w:cs="Cambria Math"/>
+                  <w:color w:val="000000"/>
+                  <w:sz w:val="20"/>
+                  <w:szCs w:val="20"/>
+                </w:rPr>
+                <m:t>p</m:t>
+              </w:del>
+            </m:r>
+            <m:d>
+              <m:dPr>
+                <m:ctrlPr>
+                  <w:del w:id="50" w:author="Victor Hugo Kawabata Fuzaro" w:date="2021-03-25T23:19:00Z">
+                    <w:rPr>
+                      <w:rFonts w:ascii="Cambria Math" w:eastAsia="Cambria Math" w:hAnsi="Cambria Math" w:cs="Cambria Math"/>
+                      <w:color w:val="000000"/>
+                      <w:sz w:val="20"/>
+                      <w:szCs w:val="20"/>
+                    </w:rPr>
+                  </w:del>
+                </m:ctrlPr>
+              </m:dPr>
+              <m:e>
+                <m:r>
+                  <w:del w:id="51" w:author="Victor Hugo Kawabata Fuzaro" w:date="2021-03-25T23:19:00Z">
+                    <w:rPr>
+                      <w:rFonts w:ascii="Cambria Math" w:eastAsia="Cambria Math" w:hAnsi="Cambria Math" w:cs="Cambria Math"/>
+                      <w:color w:val="000000"/>
+                      <w:sz w:val="20"/>
+                      <w:szCs w:val="20"/>
+                    </w:rPr>
+                    <m:t>B</m:t>
+                  </w:del>
+                </m:r>
+                <m:r>
+                  <w:del w:id="52" w:author="Victor Hugo Kawabata Fuzaro" w:date="2021-03-25T23:19:00Z">
+                    <w:rPr>
+                      <w:rFonts w:ascii="Cambria Math" w:eastAsia="Cambria Math" w:hAnsi="Cambria Math" w:cs="Cambria Math"/>
+                      <w:color w:val="000000"/>
+                      <w:sz w:val="20"/>
+                      <w:szCs w:val="20"/>
+                      <w:lang w:val="pt-BR"/>
+                    </w:rPr>
+                    <m:t>∨</m:t>
+                  </w:del>
+                </m:r>
+                <m:r>
+                  <w:del w:id="53" w:author="Victor Hugo Kawabata Fuzaro" w:date="2021-03-25T23:19:00Z">
+                    <w:rPr>
+                      <w:rFonts w:ascii="Cambria Math" w:eastAsia="Cambria Math" w:hAnsi="Cambria Math" w:cs="Cambria Math"/>
+                      <w:color w:val="000000"/>
+                      <w:sz w:val="20"/>
+                      <w:szCs w:val="20"/>
+                    </w:rPr>
+                    <m:t>A</m:t>
+                  </w:del>
+                </m:r>
+              </m:e>
+            </m:d>
+          </m:num>
+          <m:den>
+            <m:r>
+              <w:del w:id="54" w:author="Victor Hugo Kawabata Fuzaro" w:date="2021-03-25T23:19:00Z">
+                <w:rPr>
+                  <w:rFonts w:ascii="Cambria Math" w:eastAsia="Cambria Math" w:hAnsi="Cambria Math" w:cs="Cambria Math"/>
+                  <w:color w:val="000000"/>
+                  <w:sz w:val="20"/>
+                  <w:szCs w:val="20"/>
+                </w:rPr>
+                <m:t>p</m:t>
+              </w:del>
+            </m:r>
+            <m:d>
+              <m:dPr>
+                <m:ctrlPr>
+                  <w:del w:id="55" w:author="Victor Hugo Kawabata Fuzaro" w:date="2021-03-25T23:19:00Z">
+                    <w:rPr>
+                      <w:rFonts w:ascii="Cambria Math" w:eastAsia="Cambria Math" w:hAnsi="Cambria Math" w:cs="Cambria Math"/>
+                      <w:color w:val="000000"/>
+                      <w:sz w:val="20"/>
+                      <w:szCs w:val="20"/>
+                    </w:rPr>
+                  </w:del>
+                </m:ctrlPr>
+              </m:dPr>
+              <m:e>
+                <m:r>
+                  <w:del w:id="56" w:author="Victor Hugo Kawabata Fuzaro" w:date="2021-03-25T23:19:00Z">
+                    <w:rPr>
+                      <w:rFonts w:ascii="Cambria Math" w:eastAsia="Cambria Math" w:hAnsi="Cambria Math" w:cs="Cambria Math"/>
+                      <w:color w:val="000000"/>
+                      <w:sz w:val="20"/>
+                      <w:szCs w:val="20"/>
+                    </w:rPr>
+                    <m:t>B</m:t>
+                  </w:del>
+                </m:r>
+              </m:e>
+            </m:d>
+          </m:den>
+        </m:f>
+      </m:oMath>
+      <w:del w:id="57" w:author="Victor Hugo Kawabata Fuzaro" w:date="2021-03-25T23:19:00Z">
+        <w:r>
+          <w:rPr>
+            <w:color w:val="000000"/>
+            <w:sz w:val="20"/>
+            <w:szCs w:val="20"/>
+            <w:lang w:val="pt-BR"/>
+          </w:rPr>
+          <w:delText xml:space="preserve">  </w:delText>
+        </w:r>
+        <w:r>
+          <w:rPr>
+            <w:rFonts w:ascii="Times" w:hAnsi="Times" w:cs="Times"/>
+            <w:color w:val="000000"/>
+            <w:sz w:val="20"/>
+            <w:szCs w:val="20"/>
+            <w:lang w:val="pt-BR"/>
+          </w:rPr>
+          <w:delText>(7)</w:delText>
+        </w:r>
+      </w:del>
+    </w:p>
+    <w:p>
+      <w:pPr>
+        <w:spacing w:before="120"/>
+        <w:ind w:firstLine="720"/>
+        <w:jc w:val="both"/>
+        <w:rPr>
+          <w:rFonts w:ascii="Times" w:hAnsi="Times" w:cs="Times"/>
+          <w:lang w:val="pt-BR"/>
+        </w:rPr>
+      </w:pPr>
+      <w:r>
+        <w:rPr>
+          <w:rFonts w:ascii="Times" w:hAnsi="Times" w:cs="Times"/>
+          <w:lang w:val="pt-BR"/>
+        </w:rPr>
+        <w:t xml:space="preserve">A e B são os eventos e P (A | B) é a probabilidade condicional de que A aconteça já que B é verdade. P (B | A) é a probabilidade condicional de que B aconteça, uma vez que A é verdadeiro e P (B) e P (A) são as probabilidades de observar A e B independentemente um do outro. Ao considerar </w:t>
+      </w:r>
+      <w:r>
+        <w:rPr>
+          <w:lang w:val="pt-BR"/>
+        </w:rPr>
+        <w:t>X (</w:t>
+      </w:r>
+      <m:oMath>
+        <m:sSub>
+          <m:sSubPr>
+            <m:ctrlPr>
+              <w:rPr>
+                <w:rFonts w:ascii="Cambria Math" w:eastAsia="Cambria Math" w:hAnsi="Cambria Math" w:cs="Cambria Math"/>
+              </w:rPr>
+            </m:ctrlPr>
+          </m:sSubPr>
+          <m:e>
+            <m:r>
+              <w:rPr>
+                <w:rFonts w:ascii="Cambria Math" w:eastAsia="Cambria Math" w:hAnsi="Cambria Math" w:cs="Cambria Math"/>
+              </w:rPr>
+              <m:t>x</m:t>
+            </m:r>
+          </m:e>
+          <m:sub>
+            <m:r>
+              <w:rPr>
+                <w:rFonts w:ascii="Cambria Math" w:eastAsia="Cambria Math" w:hAnsi="Cambria Math" w:cs="Cambria Math"/>
+                <w:lang w:val="pt-BR"/>
+              </w:rPr>
+              <m:t>1</m:t>
+            </m:r>
+          </m:sub>
+        </m:sSub>
+        <m:sSub>
+          <m:sSubPr>
+            <m:ctrlPr>
+              <w:rPr>
+                <w:rFonts w:ascii="Cambria Math" w:eastAsia="Cambria Math" w:hAnsi="Cambria Math" w:cs="Cambria Math"/>
+              </w:rPr>
+            </m:ctrlPr>
+          </m:sSubPr>
+          <m:e>
+            <m:r>
+              <w:rPr>
+                <w:rFonts w:ascii="Cambria Math" w:eastAsia="Cambria Math" w:hAnsi="Cambria Math" w:cs="Cambria Math"/>
+                <w:lang w:val="pt-BR"/>
+              </w:rPr>
+              <m:t>,...,</m:t>
+            </m:r>
+            <m:r>
+              <w:rPr>
+                <w:rFonts w:ascii="Cambria Math" w:eastAsia="Cambria Math" w:hAnsi="Cambria Math" w:cs="Cambria Math"/>
+              </w:rPr>
+              <m:t>x</m:t>
+            </m:r>
+          </m:e>
+          <m:sub>
+            <m:r>
+              <w:rPr>
+                <w:rFonts w:ascii="Cambria Math" w:eastAsia="Cambria Math" w:hAnsi="Cambria Math" w:cs="Cambria Math"/>
+              </w:rPr>
+              <m:t>n</m:t>
+            </m:r>
+          </m:sub>
+        </m:sSub>
+      </m:oMath>
+      <w:r>
+        <w:rPr>
+          <w:lang w:val="pt-BR"/>
+        </w:rPr>
+        <w:t xml:space="preserve">) </w:t>
+      </w:r>
+      <w:r>
+        <w:rPr>
+          <w:rFonts w:ascii="Times" w:hAnsi="Times" w:cs="Times"/>
+          <w:lang w:val="pt-BR"/>
+        </w:rPr>
+        <w:t xml:space="preserve">como os recursos de entrada pelo modelo </w:t>
+      </w:r>
+      <w:r>
+        <w:rPr>
+          <w:rFonts w:ascii="Times" w:hAnsi="Times" w:cs="Times"/>
+          <w:lang w:val="pt-BR"/>
+        </w:rPr>
+        <w:t>[</w:t>
+      </w:r>
+      <w:r>
+        <w:rPr>
+          <w:rFonts w:ascii="Times" w:hAnsi="Times" w:cs="Times"/>
+          <w:lang w:val="pt-BR"/>
+        </w:rPr>
+        <w:t>Dias 2019</w:t>
+      </w:r>
+      <w:r>
+        <w:rPr>
+          <w:rFonts w:ascii="Times" w:hAnsi="Times" w:cs="Times"/>
+          <w:lang w:val="pt-BR"/>
+        </w:rPr>
+        <w:t>]</w:t>
+      </w:r>
+      <w:r>
+        <w:rPr>
+          <w:rFonts w:ascii="Times" w:hAnsi="Times" w:cs="Times"/>
+          <w:lang w:val="pt-BR"/>
+        </w:rPr>
+        <w:t xml:space="preserve">, </w:t>
+      </w:r>
+      <w:r>
+        <w:rPr>
+          <w:rFonts w:ascii="Times" w:hAnsi="Times" w:cs="Times"/>
+          <w:lang w:val="pt-BR"/>
+        </w:rPr>
+        <w:t xml:space="preserve">por exemplo: representação numérica das notícias, e C como as classes de problema, por exemplo, </w:t>
+      </w:r>
+      <w:r>
+        <w:rPr>
+          <w:rFonts w:ascii="Times" w:hAnsi="Times" w:cs="Times"/>
+          <w:lang w:val="pt-BR"/>
+        </w:rPr>
+        <w:t>falsa</w:t>
+      </w:r>
+      <w:r>
+        <w:rPr>
+          <w:rFonts w:ascii="Times" w:hAnsi="Times" w:cs="Times"/>
+          <w:lang w:val="pt-BR"/>
+        </w:rPr>
+        <w:t xml:space="preserve"> ou não </w:t>
+      </w:r>
+      <w:r>
+        <w:rPr>
+          <w:rFonts w:ascii="Times" w:hAnsi="Times" w:cs="Times"/>
+          <w:lang w:val="pt-BR"/>
+        </w:rPr>
+        <w:t>falsa</w:t>
+      </w:r>
+      <w:r>
+        <w:rPr>
+          <w:rFonts w:ascii="Times" w:hAnsi="Times" w:cs="Times"/>
+          <w:lang w:val="pt-BR"/>
+        </w:rPr>
+        <w:t>,</w:t>
+      </w:r>
+      <w:del w:id="58" w:author="Victor Hugo Kawabata Fuzaro" w:date="2021-03-25T23:17:00Z">
+        <w:r>
+          <w:rPr>
+            <w:rFonts w:ascii="Times" w:hAnsi="Times" w:cs="Times"/>
+            <w:lang w:val="pt-BR"/>
+          </w:rPr>
+          <w:delText xml:space="preserve"> o teorema pode ser definido de acordo com a Equação 8</w:delText>
+        </w:r>
+      </w:del>
+      <w:r>
+        <w:rPr>
+          <w:rFonts w:ascii="Times" w:hAnsi="Times" w:cs="Times"/>
+          <w:lang w:val="pt-BR"/>
+        </w:rPr>
+        <w:t>.</w:t>
       </w:r>
     </w:p>
     <w:p>
@@ -3928,6 +4598,7 @@
         <w:spacing w:before="160" w:after="160"/>
         <w:jc w:val="center"/>
         <w:rPr>
+          <w:del w:id="59" w:author="Victor Hugo Kawabata Fuzaro" w:date="2021-03-25T23:17:00Z"/>
           <w:rFonts w:ascii="Times" w:eastAsia="Times" w:hAnsi="Times" w:cs="Times"/>
           <w:color w:val="000000"/>
           <w:sz w:val="20"/>
@@ -3937,620 +4608,269 @@
       </w:pPr>
       <m:oMath>
         <m:r>
-          <w:rPr>
-            <w:rFonts w:ascii="Cambria Math" w:eastAsia="Cambria Math" w:hAnsi="Cambria Math" w:cs="Cambria Math"/>
-            <w:color w:val="000000"/>
-            <w:sz w:val="20"/>
-            <w:szCs w:val="20"/>
-          </w:rPr>
-          <m:t>p</m:t>
+          <w:del w:id="60" w:author="Victor Hugo Kawabata Fuzaro" w:date="2021-03-25T23:17:00Z">
+            <w:rPr>
+              <w:rFonts w:ascii="Cambria Math" w:eastAsia="Cambria Math" w:hAnsi="Cambria Math" w:cs="Cambria Math"/>
+              <w:color w:val="000000"/>
+              <w:sz w:val="20"/>
+              <w:szCs w:val="20"/>
+            </w:rPr>
+            <m:t>p</m:t>
+          </w:del>
         </m:r>
         <m:r>
-          <w:rPr>
-            <w:rFonts w:ascii="Cambria Math" w:hAnsi="Cambria Math"/>
-            <w:color w:val="000000"/>
-            <w:sz w:val="20"/>
-            <w:szCs w:val="20"/>
-            <w:lang w:val="pt-BR"/>
-          </w:rPr>
-          <m:t>(</m:t>
+          <w:del w:id="61" w:author="Victor Hugo Kawabata Fuzaro" w:date="2021-03-25T23:17:00Z">
+            <w:rPr>
+              <w:rFonts w:ascii="Cambria Math" w:hAnsi="Cambria Math"/>
+              <w:color w:val="000000"/>
+              <w:sz w:val="20"/>
+              <w:szCs w:val="20"/>
+              <w:lang w:val="pt-BR"/>
+            </w:rPr>
+            <m:t>(</m:t>
+          </w:del>
+        </m:r>
+        <m:sSub>
+          <m:sSubPr>
+            <m:ctrlPr>
+              <w:del w:id="62" w:author="Victor Hugo Kawabata Fuzaro" w:date="2021-03-25T23:17:00Z">
+                <w:rPr>
+                  <w:rFonts w:ascii="Cambria Math" w:eastAsia="Cambria Math" w:hAnsi="Cambria Math" w:cs="Cambria Math"/>
+                  <w:color w:val="000000"/>
+                  <w:sz w:val="20"/>
+                  <w:szCs w:val="20"/>
+                </w:rPr>
+              </w:del>
+            </m:ctrlPr>
+          </m:sSubPr>
+          <m:e>
+            <m:r>
+              <w:del w:id="63" w:author="Victor Hugo Kawabata Fuzaro" w:date="2021-03-25T23:17:00Z">
+                <w:rPr>
+                  <w:rFonts w:ascii="Cambria Math" w:eastAsia="Cambria Math" w:hAnsi="Cambria Math" w:cs="Cambria Math"/>
+                  <w:color w:val="000000"/>
+                  <w:sz w:val="20"/>
+                  <w:szCs w:val="20"/>
+                </w:rPr>
+                <m:t>C</m:t>
+              </w:del>
+            </m:r>
+          </m:e>
+          <m:sub>
+            <m:r>
+              <w:del w:id="64" w:author="Victor Hugo Kawabata Fuzaro" w:date="2021-03-25T23:17:00Z">
+                <w:rPr>
+                  <w:rFonts w:ascii="Cambria Math" w:eastAsia="Cambria Math" w:hAnsi="Cambria Math" w:cs="Cambria Math"/>
+                  <w:color w:val="000000"/>
+                  <w:sz w:val="20"/>
+                  <w:szCs w:val="20"/>
+                </w:rPr>
+                <m:t>k</m:t>
+              </w:del>
+            </m:r>
+          </m:sub>
+        </m:sSub>
+        <m:r>
+          <w:del w:id="65" w:author="Victor Hugo Kawabata Fuzaro" w:date="2021-03-25T23:17:00Z">
+            <w:rPr>
+              <w:rFonts w:ascii="Cambria Math" w:hAnsi="Cambria Math"/>
+              <w:color w:val="000000"/>
+              <w:sz w:val="20"/>
+              <w:szCs w:val="20"/>
+              <w:lang w:val="pt-BR"/>
+            </w:rPr>
+            <m:t>|</m:t>
+          </w:del>
         </m:r>
         <m:r>
-          <w:rPr>
-            <w:rFonts w:ascii="Cambria Math" w:eastAsia="Cambria Math" w:hAnsi="Cambria Math" w:cs="Cambria Math"/>
-            <w:color w:val="000000"/>
-            <w:sz w:val="20"/>
-            <w:szCs w:val="20"/>
-          </w:rPr>
-          <m:t>A</m:t>
+          <w:del w:id="66" w:author="Victor Hugo Kawabata Fuzaro" w:date="2021-03-25T23:17:00Z">
+            <w:rPr>
+              <w:rFonts w:ascii="Cambria Math" w:eastAsia="Cambria Math" w:hAnsi="Cambria Math" w:cs="Cambria Math"/>
+              <w:color w:val="000000"/>
+              <w:sz w:val="20"/>
+              <w:szCs w:val="20"/>
+            </w:rPr>
+            <m:t>x</m:t>
+          </w:del>
         </m:r>
         <m:r>
-          <w:rPr>
-            <w:rFonts w:ascii="Cambria Math" w:hAnsi="Cambria Math"/>
-            <w:color w:val="000000"/>
-            <w:sz w:val="20"/>
-            <w:szCs w:val="20"/>
-            <w:lang w:val="pt-BR"/>
-          </w:rPr>
-          <m:t>|</m:t>
-        </m:r>
-        <m:r>
-          <w:rPr>
-            <w:rFonts w:ascii="Cambria Math" w:eastAsia="Cambria Math" w:hAnsi="Cambria Math" w:cs="Cambria Math"/>
-            <w:color w:val="000000"/>
-            <w:sz w:val="20"/>
-            <w:szCs w:val="20"/>
-          </w:rPr>
-          <m:t>B</m:t>
-        </m:r>
-        <m:r>
-          <w:rPr>
-            <w:rFonts w:ascii="Cambria Math" w:eastAsia="Cambria Math" w:hAnsi="Cambria Math" w:cs="Cambria Math"/>
-            <w:color w:val="000000"/>
-            <w:sz w:val="20"/>
-            <w:szCs w:val="20"/>
-            <w:lang w:val="pt-BR"/>
-          </w:rPr>
-          <m:t>)=</m:t>
+          <w:del w:id="67" w:author="Victor Hugo Kawabata Fuzaro" w:date="2021-03-25T23:17:00Z">
+            <w:rPr>
+              <w:rFonts w:ascii="Cambria Math" w:eastAsia="Cambria Math" w:hAnsi="Cambria Math" w:cs="Cambria Math"/>
+              <w:color w:val="000000"/>
+              <w:sz w:val="20"/>
+              <w:szCs w:val="20"/>
+              <w:lang w:val="pt-BR"/>
+            </w:rPr>
+            <m:t>)=</m:t>
+          </w:del>
         </m:r>
         <m:f>
           <m:fPr>
             <m:ctrlPr>
-              <w:rPr>
-                <w:rFonts w:ascii="Cambria Math" w:eastAsia="Cambria Math" w:hAnsi="Cambria Math" w:cs="Cambria Math"/>
-                <w:color w:val="000000"/>
-                <w:sz w:val="20"/>
-                <w:szCs w:val="20"/>
-              </w:rPr>
+              <w:del w:id="68" w:author="Victor Hugo Kawabata Fuzaro" w:date="2021-03-25T23:17:00Z">
+                <w:rPr>
+                  <w:rFonts w:ascii="Cambria Math" w:eastAsia="Cambria Math" w:hAnsi="Cambria Math" w:cs="Cambria Math"/>
+                  <w:color w:val="000000"/>
+                  <w:sz w:val="20"/>
+                  <w:szCs w:val="20"/>
+                </w:rPr>
+              </w:del>
             </m:ctrlPr>
           </m:fPr>
           <m:num>
             <m:r>
-              <w:rPr>
-                <w:rFonts w:ascii="Cambria Math" w:eastAsia="Cambria Math" w:hAnsi="Cambria Math" w:cs="Cambria Math"/>
-                <w:color w:val="000000"/>
-                <w:sz w:val="20"/>
-                <w:szCs w:val="20"/>
-              </w:rPr>
-              <m:t>p</m:t>
+              <w:del w:id="69" w:author="Victor Hugo Kawabata Fuzaro" w:date="2021-03-25T23:17:00Z">
+                <w:rPr>
+                  <w:rFonts w:ascii="Cambria Math" w:eastAsia="Cambria Math" w:hAnsi="Cambria Math" w:cs="Cambria Math"/>
+                  <w:color w:val="000000"/>
+                  <w:sz w:val="20"/>
+                  <w:szCs w:val="20"/>
+                </w:rPr>
+                <m:t>p</m:t>
+              </w:del>
             </m:r>
             <m:d>
               <m:dPr>
                 <m:ctrlPr>
-                  <w:rPr>
-                    <w:rFonts w:ascii="Cambria Math" w:eastAsia="Cambria Math" w:hAnsi="Cambria Math" w:cs="Cambria Math"/>
-                    <w:color w:val="000000"/>
-                    <w:sz w:val="20"/>
-                    <w:szCs w:val="20"/>
-                  </w:rPr>
-                </m:ctrlPr>
-              </m:dPr>
-              <m:e>
-                <m:r>
-                  <w:rPr>
-                    <w:rFonts w:ascii="Cambria Math" w:eastAsia="Cambria Math" w:hAnsi="Cambria Math" w:cs="Cambria Math"/>
-                    <w:color w:val="000000"/>
-                    <w:sz w:val="20"/>
-                    <w:szCs w:val="20"/>
-                  </w:rPr>
-                  <m:t>A</m:t>
-                </m:r>
-              </m:e>
-            </m:d>
-            <m:r>
-              <w:rPr>
-                <w:rFonts w:ascii="Cambria Math" w:eastAsia="Cambria Math" w:hAnsi="Cambria Math" w:cs="Cambria Math"/>
-                <w:color w:val="000000"/>
-                <w:sz w:val="20"/>
-                <w:szCs w:val="20"/>
-              </w:rPr>
-              <m:t>p</m:t>
-            </m:r>
-            <m:d>
-              <m:dPr>
-                <m:ctrlPr>
-                  <w:rPr>
-                    <w:rFonts w:ascii="Cambria Math" w:eastAsia="Cambria Math" w:hAnsi="Cambria Math" w:cs="Cambria Math"/>
-                    <w:color w:val="000000"/>
-                    <w:sz w:val="20"/>
-                    <w:szCs w:val="20"/>
-                  </w:rPr>
-                </m:ctrlPr>
-              </m:dPr>
-              <m:e>
-                <m:r>
-                  <w:rPr>
-                    <w:rFonts w:ascii="Cambria Math" w:eastAsia="Cambria Math" w:hAnsi="Cambria Math" w:cs="Cambria Math"/>
-                    <w:color w:val="000000"/>
-                    <w:sz w:val="20"/>
-                    <w:szCs w:val="20"/>
-                  </w:rPr>
-                  <m:t>B</m:t>
-                </m:r>
-                <m:r>
-                  <w:rPr>
-                    <w:rFonts w:ascii="Cambria Math" w:eastAsia="Cambria Math" w:hAnsi="Cambria Math" w:cs="Cambria Math"/>
-                    <w:color w:val="000000"/>
-                    <w:sz w:val="20"/>
-                    <w:szCs w:val="20"/>
-                    <w:lang w:val="pt-BR"/>
-                  </w:rPr>
-                  <m:t>∨</m:t>
-                </m:r>
-                <m:r>
-                  <w:rPr>
-                    <w:rFonts w:ascii="Cambria Math" w:eastAsia="Cambria Math" w:hAnsi="Cambria Math" w:cs="Cambria Math"/>
-                    <w:color w:val="000000"/>
-                    <w:sz w:val="20"/>
-                    <w:szCs w:val="20"/>
-                  </w:rPr>
-                  <m:t>A</m:t>
-                </m:r>
-              </m:e>
-            </m:d>
-          </m:num>
-          <m:den>
-            <m:r>
-              <w:rPr>
-                <w:rFonts w:ascii="Cambria Math" w:eastAsia="Cambria Math" w:hAnsi="Cambria Math" w:cs="Cambria Math"/>
-                <w:color w:val="000000"/>
-                <w:sz w:val="20"/>
-                <w:szCs w:val="20"/>
-              </w:rPr>
-              <m:t>p</m:t>
-            </m:r>
-            <m:d>
-              <m:dPr>
-                <m:ctrlPr>
-                  <w:rPr>
-                    <w:rFonts w:ascii="Cambria Math" w:eastAsia="Cambria Math" w:hAnsi="Cambria Math" w:cs="Cambria Math"/>
-                    <w:color w:val="000000"/>
-                    <w:sz w:val="20"/>
-                    <w:szCs w:val="20"/>
-                  </w:rPr>
-                </m:ctrlPr>
-              </m:dPr>
-              <m:e>
-                <m:r>
-                  <w:rPr>
-                    <w:rFonts w:ascii="Cambria Math" w:eastAsia="Cambria Math" w:hAnsi="Cambria Math" w:cs="Cambria Math"/>
-                    <w:color w:val="000000"/>
-                    <w:sz w:val="20"/>
-                    <w:szCs w:val="20"/>
-                  </w:rPr>
-                  <m:t>B</m:t>
-                </m:r>
-              </m:e>
-            </m:d>
-          </m:den>
-        </m:f>
-      </m:oMath>
-      <w:r>
-        <w:rPr>
-          <w:color w:val="000000"/>
-          <w:sz w:val="20"/>
-          <w:szCs w:val="20"/>
-          <w:lang w:val="pt-BR"/>
-        </w:rPr>
-        <w:t xml:space="preserve">  </w:t>
-      </w:r>
-      <w:r>
-        <w:rPr>
-          <w:rFonts w:ascii="Times" w:hAnsi="Times" w:cs="Times"/>
-          <w:color w:val="000000"/>
-          <w:sz w:val="20"/>
-          <w:szCs w:val="20"/>
-          <w:lang w:val="pt-BR"/>
-        </w:rPr>
-        <w:t>(7)</w:t>
-      </w:r>
-    </w:p>
-    <w:p>
-      <w:pPr>
-        <w:spacing w:before="120"/>
-        <w:ind w:firstLine="720"/>
-        <w:jc w:val="both"/>
-        <w:rPr>
-          <w:rFonts w:ascii="Times" w:hAnsi="Times" w:cs="Times"/>
-          <w:lang w:val="pt-BR"/>
-        </w:rPr>
-      </w:pPr>
-      <w:r>
-        <w:rPr>
-          <w:rFonts w:ascii="Times" w:hAnsi="Times" w:cs="Times"/>
-          <w:lang w:val="pt-BR"/>
-        </w:rPr>
-        <w:t xml:space="preserve">A e B são os eventos e P (A | B) é a probabilidade condicional de que A aconteça já que B é verdade. P (B | A) é a probabilidade condicional de que B aconteça, uma vez que A é verdadeiro e P (B) e P (A) são as probabilidades de observar A e B independentemente um do outro. Ao considerar </w:t>
-      </w:r>
-      <w:r>
-        <w:rPr>
-          <w:lang w:val="pt-BR"/>
-        </w:rPr>
-        <w:t>X (</w:t>
-      </w:r>
-      <m:oMath>
-        <m:sSub>
-          <m:sSubPr>
-            <m:ctrlPr>
-              <w:rPr>
-                <w:rFonts w:ascii="Cambria Math" w:eastAsia="Cambria Math" w:hAnsi="Cambria Math" w:cs="Cambria Math"/>
-              </w:rPr>
-            </m:ctrlPr>
-          </m:sSubPr>
-          <m:e>
-            <m:r>
-              <w:rPr>
-                <w:rFonts w:ascii="Cambria Math" w:eastAsia="Cambria Math" w:hAnsi="Cambria Math" w:cs="Cambria Math"/>
-              </w:rPr>
-              <m:t>x</m:t>
-            </m:r>
-          </m:e>
-          <m:sub>
-            <m:r>
-              <w:rPr>
-                <w:rFonts w:ascii="Cambria Math" w:eastAsia="Cambria Math" w:hAnsi="Cambria Math" w:cs="Cambria Math"/>
-                <w:lang w:val="pt-BR"/>
-              </w:rPr>
-              <m:t>1</m:t>
-            </m:r>
-          </m:sub>
-        </m:sSub>
-        <m:sSub>
-          <m:sSubPr>
-            <m:ctrlPr>
-              <w:rPr>
-                <w:rFonts w:ascii="Cambria Math" w:eastAsia="Cambria Math" w:hAnsi="Cambria Math" w:cs="Cambria Math"/>
-              </w:rPr>
-            </m:ctrlPr>
-          </m:sSubPr>
-          <m:e>
-            <m:r>
-              <w:rPr>
-                <w:rFonts w:ascii="Cambria Math" w:eastAsia="Cambria Math" w:hAnsi="Cambria Math" w:cs="Cambria Math"/>
-                <w:lang w:val="pt-BR"/>
-              </w:rPr>
-              <m:t>,...,</m:t>
-            </m:r>
-            <m:r>
-              <w:rPr>
-                <w:rFonts w:ascii="Cambria Math" w:eastAsia="Cambria Math" w:hAnsi="Cambria Math" w:cs="Cambria Math"/>
-              </w:rPr>
-              <m:t>x</m:t>
-            </m:r>
-          </m:e>
-          <m:sub>
-            <m:r>
-              <w:rPr>
-                <w:rFonts w:ascii="Cambria Math" w:eastAsia="Cambria Math" w:hAnsi="Cambria Math" w:cs="Cambria Math"/>
-              </w:rPr>
-              <m:t>n</m:t>
-            </m:r>
-          </m:sub>
-        </m:sSub>
-      </m:oMath>
-      <w:r>
-        <w:rPr>
-          <w:lang w:val="pt-BR"/>
-        </w:rPr>
-        <w:t xml:space="preserve">) </w:t>
-      </w:r>
-      <w:r>
-        <w:rPr>
-          <w:rFonts w:ascii="Times" w:hAnsi="Times" w:cs="Times"/>
-          <w:lang w:val="pt-BR"/>
-        </w:rPr>
-        <w:t xml:space="preserve">como os recursos de entrada pelo modelo </w:t>
-      </w:r>
-      <w:r>
-        <w:rPr>
-          <w:rFonts w:ascii="Times" w:hAnsi="Times" w:cs="Times"/>
-          <w:lang w:val="pt-BR"/>
-        </w:rPr>
-        <w:t>[</w:t>
-      </w:r>
-      <w:r>
-        <w:rPr>
-          <w:rFonts w:ascii="Times" w:hAnsi="Times" w:cs="Times"/>
-          <w:lang w:val="pt-BR"/>
-        </w:rPr>
-        <w:t>Dias 2019</w:t>
-      </w:r>
-      <w:r>
-        <w:rPr>
-          <w:rFonts w:ascii="Times" w:hAnsi="Times" w:cs="Times"/>
-          <w:lang w:val="pt-BR"/>
-        </w:rPr>
-        <w:t>]</w:t>
-      </w:r>
-      <w:r>
-        <w:rPr>
-          <w:rFonts w:ascii="Times" w:hAnsi="Times" w:cs="Times"/>
-          <w:lang w:val="pt-BR"/>
-        </w:rPr>
-        <w:t xml:space="preserve">, </w:t>
-      </w:r>
-      <w:r>
-        <w:rPr>
-          <w:rFonts w:ascii="Times" w:hAnsi="Times" w:cs="Times"/>
-          <w:lang w:val="pt-BR"/>
-        </w:rPr>
-        <w:t xml:space="preserve">por exemplo: representação numérica das notícias, e C como as classes de problema, por exemplo, </w:t>
-      </w:r>
-      <w:r>
-        <w:rPr>
-          <w:rFonts w:ascii="Times" w:hAnsi="Times" w:cs="Times"/>
-          <w:lang w:val="pt-BR"/>
-        </w:rPr>
-        <w:t>falsa</w:t>
-      </w:r>
-      <w:r>
-        <w:rPr>
-          <w:rFonts w:ascii="Times" w:hAnsi="Times" w:cs="Times"/>
-          <w:lang w:val="pt-BR"/>
-        </w:rPr>
-        <w:t xml:space="preserve"> ou não </w:t>
-      </w:r>
-      <w:r>
-        <w:rPr>
-          <w:rFonts w:ascii="Times" w:hAnsi="Times" w:cs="Times"/>
-          <w:lang w:val="pt-BR"/>
-        </w:rPr>
-        <w:t>falsa</w:t>
-      </w:r>
-      <w:r>
-        <w:rPr>
-          <w:rFonts w:ascii="Times" w:hAnsi="Times" w:cs="Times"/>
-          <w:lang w:val="pt-BR"/>
-        </w:rPr>
-        <w:t>, o teorema pode ser definido de acordo com a Equação 8.</w:t>
-      </w:r>
-    </w:p>
-    <w:p>
-      <w:pPr>
-        <w:pBdr>
-          <w:top w:val="nil"/>
-          <w:left w:val="nil"/>
-          <w:bottom w:val="nil"/>
-          <w:right w:val="nil"/>
-          <w:between w:val="nil"/>
-        </w:pBdr>
-        <w:tabs>
-          <w:tab w:val="center" w:pos="3289"/>
-          <w:tab w:val="right" w:pos="6917"/>
-        </w:tabs>
-        <w:spacing w:before="160" w:after="160"/>
-        <w:jc w:val="center"/>
-        <w:rPr>
-          <w:rFonts w:ascii="Times" w:eastAsia="Times" w:hAnsi="Times" w:cs="Times"/>
-          <w:color w:val="000000"/>
-          <w:sz w:val="20"/>
-          <w:szCs w:val="20"/>
-          <w:lang w:val="pt-BR"/>
-        </w:rPr>
-      </w:pPr>
-      <m:oMath>
-        <m:r>
-          <w:rPr>
-            <w:rFonts w:ascii="Cambria Math" w:eastAsia="Cambria Math" w:hAnsi="Cambria Math" w:cs="Cambria Math"/>
-            <w:color w:val="000000"/>
-            <w:sz w:val="20"/>
-            <w:szCs w:val="20"/>
-          </w:rPr>
-          <m:t>p</m:t>
-        </m:r>
-        <m:r>
-          <w:rPr>
-            <w:rFonts w:ascii="Cambria Math" w:hAnsi="Cambria Math"/>
-            <w:color w:val="000000"/>
-            <w:sz w:val="20"/>
-            <w:szCs w:val="20"/>
-            <w:lang w:val="pt-BR"/>
-          </w:rPr>
-          <m:t>(</m:t>
-        </m:r>
-        <m:sSub>
-          <m:sSubPr>
-            <m:ctrlPr>
-              <w:rPr>
-                <w:rFonts w:ascii="Cambria Math" w:eastAsia="Cambria Math" w:hAnsi="Cambria Math" w:cs="Cambria Math"/>
-                <w:color w:val="000000"/>
-                <w:sz w:val="20"/>
-                <w:szCs w:val="20"/>
-              </w:rPr>
-            </m:ctrlPr>
-          </m:sSubPr>
-          <m:e>
-            <m:r>
-              <w:rPr>
-                <w:rFonts w:ascii="Cambria Math" w:eastAsia="Cambria Math" w:hAnsi="Cambria Math" w:cs="Cambria Math"/>
-                <w:color w:val="000000"/>
-                <w:sz w:val="20"/>
-                <w:szCs w:val="20"/>
-              </w:rPr>
-              <m:t>C</m:t>
-            </m:r>
-          </m:e>
-          <m:sub>
-            <m:r>
-              <w:rPr>
-                <w:rFonts w:ascii="Cambria Math" w:eastAsia="Cambria Math" w:hAnsi="Cambria Math" w:cs="Cambria Math"/>
-                <w:color w:val="000000"/>
-                <w:sz w:val="20"/>
-                <w:szCs w:val="20"/>
-              </w:rPr>
-              <m:t>k</m:t>
-            </m:r>
-          </m:sub>
-        </m:sSub>
-        <m:r>
-          <w:rPr>
-            <w:rFonts w:ascii="Cambria Math" w:hAnsi="Cambria Math"/>
-            <w:color w:val="000000"/>
-            <w:sz w:val="20"/>
-            <w:szCs w:val="20"/>
-            <w:lang w:val="pt-BR"/>
-          </w:rPr>
-          <m:t>|</m:t>
-        </m:r>
-        <m:r>
-          <w:rPr>
-            <w:rFonts w:ascii="Cambria Math" w:eastAsia="Cambria Math" w:hAnsi="Cambria Math" w:cs="Cambria Math"/>
-            <w:color w:val="000000"/>
-            <w:sz w:val="20"/>
-            <w:szCs w:val="20"/>
-          </w:rPr>
-          <m:t>x</m:t>
-        </m:r>
-        <m:r>
-          <w:rPr>
-            <w:rFonts w:ascii="Cambria Math" w:eastAsia="Cambria Math" w:hAnsi="Cambria Math" w:cs="Cambria Math"/>
-            <w:color w:val="000000"/>
-            <w:sz w:val="20"/>
-            <w:szCs w:val="20"/>
-            <w:lang w:val="pt-BR"/>
-          </w:rPr>
-          <m:t>)=</m:t>
-        </m:r>
-        <m:f>
-          <m:fPr>
-            <m:ctrlPr>
-              <w:rPr>
-                <w:rFonts w:ascii="Cambria Math" w:eastAsia="Cambria Math" w:hAnsi="Cambria Math" w:cs="Cambria Math"/>
-                <w:color w:val="000000"/>
-                <w:sz w:val="20"/>
-                <w:szCs w:val="20"/>
-              </w:rPr>
-            </m:ctrlPr>
-          </m:fPr>
-          <m:num>
-            <m:r>
-              <w:rPr>
-                <w:rFonts w:ascii="Cambria Math" w:eastAsia="Cambria Math" w:hAnsi="Cambria Math" w:cs="Cambria Math"/>
-                <w:color w:val="000000"/>
-                <w:sz w:val="20"/>
-                <w:szCs w:val="20"/>
-              </w:rPr>
-              <m:t>p</m:t>
-            </m:r>
-            <m:d>
-              <m:dPr>
-                <m:ctrlPr>
-                  <w:rPr>
-                    <w:rFonts w:ascii="Cambria Math" w:eastAsia="Cambria Math" w:hAnsi="Cambria Math" w:cs="Cambria Math"/>
-                    <w:color w:val="000000"/>
-                    <w:sz w:val="20"/>
-                    <w:szCs w:val="20"/>
-                  </w:rPr>
+                  <w:del w:id="70" w:author="Victor Hugo Kawabata Fuzaro" w:date="2021-03-25T23:17:00Z">
+                    <w:rPr>
+                      <w:rFonts w:ascii="Cambria Math" w:eastAsia="Cambria Math" w:hAnsi="Cambria Math" w:cs="Cambria Math"/>
+                      <w:color w:val="000000"/>
+                      <w:sz w:val="20"/>
+                      <w:szCs w:val="20"/>
+                    </w:rPr>
+                  </w:del>
                 </m:ctrlPr>
               </m:dPr>
               <m:e>
                 <m:sSub>
                   <m:sSubPr>
                     <m:ctrlPr>
-                      <w:rPr>
-                        <w:rFonts w:ascii="Cambria Math" w:eastAsia="Cambria Math" w:hAnsi="Cambria Math" w:cs="Cambria Math"/>
-                        <w:color w:val="000000"/>
-                        <w:sz w:val="20"/>
-                        <w:szCs w:val="20"/>
-                      </w:rPr>
+                      <w:del w:id="71" w:author="Victor Hugo Kawabata Fuzaro" w:date="2021-03-25T23:17:00Z">
+                        <w:rPr>
+                          <w:rFonts w:ascii="Cambria Math" w:eastAsia="Cambria Math" w:hAnsi="Cambria Math" w:cs="Cambria Math"/>
+                          <w:color w:val="000000"/>
+                          <w:sz w:val="20"/>
+                          <w:szCs w:val="20"/>
+                        </w:rPr>
+                      </w:del>
                     </m:ctrlPr>
                   </m:sSubPr>
                   <m:e>
                     <m:r>
-                      <w:rPr>
-                        <w:rFonts w:ascii="Cambria Math" w:eastAsia="Cambria Math" w:hAnsi="Cambria Math" w:cs="Cambria Math"/>
-                        <w:color w:val="000000"/>
-                        <w:sz w:val="20"/>
-                        <w:szCs w:val="20"/>
-                      </w:rPr>
-                      <m:t>C</m:t>
+                      <w:del w:id="72" w:author="Victor Hugo Kawabata Fuzaro" w:date="2021-03-25T23:17:00Z">
+                        <w:rPr>
+                          <w:rFonts w:ascii="Cambria Math" w:eastAsia="Cambria Math" w:hAnsi="Cambria Math" w:cs="Cambria Math"/>
+                          <w:color w:val="000000"/>
+                          <w:sz w:val="20"/>
+                          <w:szCs w:val="20"/>
+                        </w:rPr>
+                        <m:t>C</m:t>
+                      </w:del>
                     </m:r>
                   </m:e>
                   <m:sub>
                     <m:r>
-                      <w:rPr>
-                        <w:rFonts w:ascii="Cambria Math" w:eastAsia="Cambria Math" w:hAnsi="Cambria Math" w:cs="Cambria Math"/>
-                        <w:color w:val="000000"/>
-                        <w:sz w:val="20"/>
-                        <w:szCs w:val="20"/>
-                      </w:rPr>
-                      <m:t>k</m:t>
+                      <w:del w:id="73" w:author="Victor Hugo Kawabata Fuzaro" w:date="2021-03-25T23:17:00Z">
+                        <w:rPr>
+                          <w:rFonts w:ascii="Cambria Math" w:eastAsia="Cambria Math" w:hAnsi="Cambria Math" w:cs="Cambria Math"/>
+                          <w:color w:val="000000"/>
+                          <w:sz w:val="20"/>
+                          <w:szCs w:val="20"/>
+                        </w:rPr>
+                        <m:t>k</m:t>
+                      </w:del>
                     </m:r>
                   </m:sub>
                 </m:sSub>
               </m:e>
             </m:d>
             <m:r>
-              <w:rPr>
-                <w:rFonts w:ascii="Cambria Math" w:eastAsia="Cambria Math" w:hAnsi="Cambria Math" w:cs="Cambria Math"/>
-                <w:color w:val="000000"/>
-                <w:sz w:val="20"/>
-                <w:szCs w:val="20"/>
-              </w:rPr>
-              <m:t>p</m:t>
+              <w:del w:id="74" w:author="Victor Hugo Kawabata Fuzaro" w:date="2021-03-25T23:17:00Z">
+                <w:rPr>
+                  <w:rFonts w:ascii="Cambria Math" w:eastAsia="Cambria Math" w:hAnsi="Cambria Math" w:cs="Cambria Math"/>
+                  <w:color w:val="000000"/>
+                  <w:sz w:val="20"/>
+                  <w:szCs w:val="20"/>
+                </w:rPr>
+                <m:t>p</m:t>
+              </w:del>
             </m:r>
             <m:d>
               <m:dPr>
                 <m:ctrlPr>
-                  <w:rPr>
-                    <w:rFonts w:ascii="Cambria Math" w:eastAsia="Cambria Math" w:hAnsi="Cambria Math" w:cs="Cambria Math"/>
-                    <w:color w:val="000000"/>
-                    <w:sz w:val="20"/>
-                    <w:szCs w:val="20"/>
-                  </w:rPr>
+                  <w:del w:id="75" w:author="Victor Hugo Kawabata Fuzaro" w:date="2021-03-25T23:17:00Z">
+                    <w:rPr>
+                      <w:rFonts w:ascii="Cambria Math" w:eastAsia="Cambria Math" w:hAnsi="Cambria Math" w:cs="Cambria Math"/>
+                      <w:color w:val="000000"/>
+                      <w:sz w:val="20"/>
+                      <w:szCs w:val="20"/>
+                    </w:rPr>
+                  </w:del>
                 </m:ctrlPr>
               </m:dPr>
               <m:e>
                 <m:r>
-                  <w:rPr>
-                    <w:rFonts w:ascii="Cambria Math" w:eastAsia="Cambria Math" w:hAnsi="Cambria Math" w:cs="Cambria Math"/>
-                    <w:color w:val="000000"/>
-                    <w:sz w:val="20"/>
-                    <w:szCs w:val="20"/>
-                  </w:rPr>
-                  <m:t>x</m:t>
+                  <w:del w:id="76" w:author="Victor Hugo Kawabata Fuzaro" w:date="2021-03-25T23:17:00Z">
+                    <w:rPr>
+                      <w:rFonts w:ascii="Cambria Math" w:eastAsia="Cambria Math" w:hAnsi="Cambria Math" w:cs="Cambria Math"/>
+                      <w:color w:val="000000"/>
+                      <w:sz w:val="20"/>
+                      <w:szCs w:val="20"/>
+                    </w:rPr>
+                    <m:t>x</m:t>
+                  </w:del>
                 </m:r>
                 <m:r>
-                  <w:rPr>
-                    <w:rFonts w:ascii="Cambria Math" w:eastAsia="Cambria Math" w:hAnsi="Cambria Math" w:cs="Cambria Math"/>
-                    <w:color w:val="000000"/>
-                    <w:sz w:val="20"/>
-                    <w:szCs w:val="20"/>
-                    <w:lang w:val="pt-BR"/>
-                  </w:rPr>
-                  <m:t>∨</m:t>
+                  <w:del w:id="77" w:author="Victor Hugo Kawabata Fuzaro" w:date="2021-03-25T23:17:00Z">
+                    <w:rPr>
+                      <w:rFonts w:ascii="Cambria Math" w:eastAsia="Cambria Math" w:hAnsi="Cambria Math" w:cs="Cambria Math"/>
+                      <w:color w:val="000000"/>
+                      <w:sz w:val="20"/>
+                      <w:szCs w:val="20"/>
+                      <w:lang w:val="pt-BR"/>
+                    </w:rPr>
+                    <m:t>∨</m:t>
+                  </w:del>
                 </m:r>
                 <m:sSub>
                   <m:sSubPr>
                     <m:ctrlPr>
-                      <w:rPr>
-                        <w:rFonts w:ascii="Cambria Math" w:eastAsia="Cambria Math" w:hAnsi="Cambria Math" w:cs="Cambria Math"/>
-                        <w:color w:val="000000"/>
-                        <w:sz w:val="20"/>
-                        <w:szCs w:val="20"/>
-                      </w:rPr>
+                      <w:del w:id="78" w:author="Victor Hugo Kawabata Fuzaro" w:date="2021-03-25T23:17:00Z">
+                        <w:rPr>
+                          <w:rFonts w:ascii="Cambria Math" w:eastAsia="Cambria Math" w:hAnsi="Cambria Math" w:cs="Cambria Math"/>
+                          <w:color w:val="000000"/>
+                          <w:sz w:val="20"/>
+                          <w:szCs w:val="20"/>
+                        </w:rPr>
+                      </w:del>
                     </m:ctrlPr>
                   </m:sSubPr>
                   <m:e>
                     <m:r>
-                      <w:rPr>
-                        <w:rFonts w:ascii="Cambria Math" w:eastAsia="Cambria Math" w:hAnsi="Cambria Math" w:cs="Cambria Math"/>
-                        <w:color w:val="000000"/>
-                        <w:sz w:val="20"/>
-                        <w:szCs w:val="20"/>
-                      </w:rPr>
-                      <m:t>C</m:t>
+                      <w:del w:id="79" w:author="Victor Hugo Kawabata Fuzaro" w:date="2021-03-25T23:17:00Z">
+                        <w:rPr>
+                          <w:rFonts w:ascii="Cambria Math" w:eastAsia="Cambria Math" w:hAnsi="Cambria Math" w:cs="Cambria Math"/>
+                          <w:color w:val="000000"/>
+                          <w:sz w:val="20"/>
+                          <w:szCs w:val="20"/>
+                        </w:rPr>
+                        <m:t>C</m:t>
+                      </w:del>
                     </m:r>
                   </m:e>
                   <m:sub>
                     <m:r>
-                      <w:rPr>
-                        <w:rFonts w:ascii="Cambria Math" w:eastAsia="Cambria Math" w:hAnsi="Cambria Math" w:cs="Cambria Math"/>
-                        <w:color w:val="000000"/>
-                        <w:sz w:val="20"/>
-                        <w:szCs w:val="20"/>
-                      </w:rPr>
-                      <m:t>k</m:t>
+                      <w:del w:id="80" w:author="Victor Hugo Kawabata Fuzaro" w:date="2021-03-25T23:17:00Z">
+                        <w:rPr>
+                          <w:rFonts w:ascii="Cambria Math" w:eastAsia="Cambria Math" w:hAnsi="Cambria Math" w:cs="Cambria Math"/>
+                          <w:color w:val="000000"/>
+                          <w:sz w:val="20"/>
+                          <w:szCs w:val="20"/>
+                        </w:rPr>
+                        <m:t>k</m:t>
+                      </w:del>
                     </m:r>
                   </m:sub>
                 </m:sSub>
@@ -4559,59 +4879,67 @@
           </m:num>
           <m:den>
             <m:r>
-              <w:rPr>
-                <w:rFonts w:ascii="Cambria Math" w:eastAsia="Cambria Math" w:hAnsi="Cambria Math" w:cs="Cambria Math"/>
-                <w:color w:val="000000"/>
-                <w:sz w:val="20"/>
-                <w:szCs w:val="20"/>
-              </w:rPr>
-              <m:t>p</m:t>
+              <w:del w:id="81" w:author="Victor Hugo Kawabata Fuzaro" w:date="2021-03-25T23:17:00Z">
+                <w:rPr>
+                  <w:rFonts w:ascii="Cambria Math" w:eastAsia="Cambria Math" w:hAnsi="Cambria Math" w:cs="Cambria Math"/>
+                  <w:color w:val="000000"/>
+                  <w:sz w:val="20"/>
+                  <w:szCs w:val="20"/>
+                </w:rPr>
+                <m:t>p</m:t>
+              </w:del>
             </m:r>
             <m:d>
               <m:dPr>
                 <m:ctrlPr>
-                  <w:rPr>
-                    <w:rFonts w:ascii="Cambria Math" w:eastAsia="Cambria Math" w:hAnsi="Cambria Math" w:cs="Cambria Math"/>
-                    <w:color w:val="000000"/>
-                    <w:sz w:val="20"/>
-                    <w:szCs w:val="20"/>
-                  </w:rPr>
+                  <w:del w:id="82" w:author="Victor Hugo Kawabata Fuzaro" w:date="2021-03-25T23:17:00Z">
+                    <w:rPr>
+                      <w:rFonts w:ascii="Cambria Math" w:eastAsia="Cambria Math" w:hAnsi="Cambria Math" w:cs="Cambria Math"/>
+                      <w:color w:val="000000"/>
+                      <w:sz w:val="20"/>
+                      <w:szCs w:val="20"/>
+                    </w:rPr>
+                  </w:del>
                 </m:ctrlPr>
               </m:dPr>
               <m:e>
                 <m:r>
-                  <w:rPr>
-                    <w:rFonts w:ascii="Cambria Math" w:eastAsia="Cambria Math" w:hAnsi="Cambria Math" w:cs="Cambria Math"/>
-                    <w:color w:val="000000"/>
-                    <w:sz w:val="20"/>
-                    <w:szCs w:val="20"/>
-                  </w:rPr>
-                  <m:t>x</m:t>
+                  <w:del w:id="83" w:author="Victor Hugo Kawabata Fuzaro" w:date="2021-03-25T23:17:00Z">
+                    <w:rPr>
+                      <w:rFonts w:ascii="Cambria Math" w:eastAsia="Cambria Math" w:hAnsi="Cambria Math" w:cs="Cambria Math"/>
+                      <w:color w:val="000000"/>
+                      <w:sz w:val="20"/>
+                      <w:szCs w:val="20"/>
+                    </w:rPr>
+                    <m:t>x</m:t>
+                  </w:del>
                 </m:r>
               </m:e>
             </m:d>
           </m:den>
         </m:f>
       </m:oMath>
-      <w:r>
-        <w:rPr>
-          <w:color w:val="000000"/>
-          <w:sz w:val="20"/>
-          <w:szCs w:val="20"/>
-          <w:lang w:val="pt-BR"/>
-        </w:rPr>
-        <w:t xml:space="preserve">  </w:t>
-      </w:r>
-      <w:r>
-        <w:rPr>
-          <w:rFonts w:ascii="Times" w:hAnsi="Times" w:cs="Times"/>
-          <w:color w:val="000000"/>
-          <w:sz w:val="20"/>
-          <w:szCs w:val="20"/>
-          <w:lang w:val="pt-BR"/>
-        </w:rPr>
-        <w:t>(8)</w:t>
-      </w:r>
+      <w:del w:id="84" w:author="Victor Hugo Kawabata Fuzaro" w:date="2021-03-25T23:17:00Z">
+        <w:r>
+          <w:rPr>
+            <w:color w:val="000000"/>
+            <w:sz w:val="20"/>
+            <w:szCs w:val="20"/>
+            <w:lang w:val="pt-BR"/>
+          </w:rPr>
+          <w:delText xml:space="preserve">  </w:delText>
+        </w:r>
+        <w:r>
+          <w:rPr>
+            <w:rFonts w:ascii="Times" w:hAnsi="Times" w:cs="Times"/>
+            <w:color w:val="000000"/>
+            <w:sz w:val="20"/>
+            <w:szCs w:val="20"/>
+            <w:lang w:val="pt-BR"/>
+          </w:rPr>
+          <w:delText>(8)</w:delText>
+        </w:r>
+      </w:del>
     </w:p>
     <w:p>
       <w:pPr>
@@ -4619,6 +4947,7 @@
         <w:ind w:firstLine="720"/>
         <w:jc w:val="both"/>
         <w:rPr>
+          <w:del w:id="85" w:author="Victor Hugo Kawabata Fuzaro" w:date="2021-03-25T23:17:00Z"/>
           <w:rFonts w:ascii="Times" w:hAnsi="Times" w:cs="Times"/>
           <w:lang w:val="pt-BR"/>
         </w:rPr>
@@ -4656,8 +4985,33 @@
           <w:rFonts w:ascii="Times" w:hAnsi="Times" w:cs="Times"/>
           <w:lang w:val="pt-BR"/>
         </w:rPr>
-        <w:t>, será aquela que tem a maior probabilidade de que este item X esteja associado, uma probabilidade calculada usando a Fórmula 8.</w:t>
-      </w:r>
+        <w:t>, será aquela que tem a maior probabilidade de que este item X esteja associado</w:t>
+      </w:r>
+      <w:del w:id="86" w:author="Victor Hugo Kawabata Fuzaro" w:date="2021-03-25T23:17:00Z">
+        <w:r>
+          <w:rPr>
+            <w:rFonts w:ascii="Times" w:hAnsi="Times" w:cs="Times"/>
+            <w:lang w:val="pt-BR"/>
+          </w:rPr>
+          <w:delText>, uma probabilidade calculada usando a Fórmula 8</w:delText>
+        </w:r>
+      </w:del>
+      <w:r>
+        <w:rPr>
+          <w:rFonts w:ascii="Times" w:hAnsi="Times" w:cs="Times"/>
+          <w:lang w:val="pt-BR"/>
+        </w:rPr>
+        <w:t>.</w:t>
+      </w:r>
+      <w:ins w:id="87" w:author="Victor Hugo Kawabata Fuzaro" w:date="2021-03-25T23:17:00Z">
+        <w:r>
+          <w:rPr>
+            <w:rFonts w:ascii="Times" w:hAnsi="Times" w:cs="Times"/>
+            <w:lang w:val="pt-BR"/>
+          </w:rPr>
+          <w:t xml:space="preserve"> </w:t>
+        </w:r>
+      </w:ins>
     </w:p>
     <w:p>
       <w:pPr>
@@ -4668,6 +5022,13 @@
           <w:rFonts w:ascii="Times" w:hAnsi="Times" w:cs="Times"/>
           <w:lang w:val="pt-BR"/>
         </w:rPr>
+        <w:pPrChange w:id="88" w:author="Victor Hugo Kawabata Fuzaro" w:date="2021-03-25T23:17:00Z">
+          <w:pPr>
+            <w:spacing w:before="120"/>
+            <w:ind w:firstLine="720"/>
+            <w:jc w:val="both"/>
+          </w:pPr>
+        </w:pPrChange>
       </w:pPr>
       <w:r>
         <w:rPr>
@@ -4775,15 +5136,7 @@
           <w:rFonts w:ascii="Times" w:hAnsi="Times" w:cs="Times"/>
           <w:lang w:val="pt-BR"/>
         </w:rPr>
-        <w:t xml:space="preserve">o </w:t>
-      </w:r>
-      <w:r>
-        <w:rPr>
-          <w:rFonts w:ascii="Times" w:hAnsi="Times" w:cs="Times"/>
-          <w:lang w:val="pt-BR"/>
-        </w:rPr>
-        <w:lastRenderedPageBreak/>
-        <w:t>desempenho dos classificadores e para obter os Erros Tipo I e Tipo II), acurácia (é a porcentagem de classificações corretas), precisão (é a porcentagem de predições positivas que estavam corretas [</w:t>
+        <w:t>o desempenho dos classificadores e para obter os Erros Tipo I e Tipo II), acurácia (é a porcentagem de classificações corretas), precisão (é a porcentagem de predições positivas que estavam corretas [</w:t>
       </w:r>
       <w:r>
         <w:rPr>
@@ -4873,6 +5226,7 @@
         <w:spacing w:before="240" w:after="0"/>
       </w:pPr>
       <w:r>
+        <w:lastRenderedPageBreak/>
         <w:t>3</w:t>
       </w:r>
       <w:r>
@@ -7096,7 +7450,6 @@
           <w:noProof/>
           <w:lang w:val="pt-BR"/>
         </w:rPr>
-        <w:lastRenderedPageBreak/>
         <w:drawing>
           <wp:inline distT="0" distB="0" distL="0" distR="0" wp14:anchorId="4FE8EE04" wp14:editId="79596A6F">
             <wp:extent cx="3785856" cy="1866900"/>
@@ -7175,6 +7528,7 @@
           <w:rFonts w:ascii="Times" w:hAnsi="Times" w:cs="Times"/>
           <w:lang w:val="pt-BR"/>
         </w:rPr>
+        <w:lastRenderedPageBreak/>
         <w:t xml:space="preserve">Na etapa de pré-processamento, o conteúdo das notícias foi convertido em </w:t>
       </w:r>
       <w:r>
@@ -7411,8 +7765,18 @@
           <w:i/>
           <w:lang w:val="pt-BR"/>
         </w:rPr>
-        <w:t xml:space="preserve"> validation</w:t>
-      </w:r>
+        <w:t xml:space="preserve"> </w:t>
+      </w:r>
+      <w:proofErr w:type="spellStart"/>
+      <w:r>
+        <w:rPr>
+          <w:rFonts w:ascii="Times" w:hAnsi="Times" w:cs="Times"/>
+          <w:i/>
+          <w:lang w:val="pt-BR"/>
+        </w:rPr>
+        <w:t>validation</w:t>
+      </w:r>
+      <w:proofErr w:type="spellEnd"/>
       <w:r>
         <w:rPr>
           <w:rFonts w:ascii="Times" w:hAnsi="Times" w:cs="Times"/>
@@ -7785,7 +8149,6 @@
           <w:lang w:val="pt-BR"/>
           <w14:ligatures w14:val="standard"/>
         </w:rPr>
-        <w:lastRenderedPageBreak/>
         <w:t>Tabela 2:</w:t>
       </w:r>
       <w:r>
@@ -8050,18 +8413,41 @@
                 <w:lang w:val="pt"/>
               </w:rPr>
             </w:pPr>
-            <w:hyperlink r:id="rId12">
-              <w:r>
-                <w:rPr>
-                  <w:rFonts w:ascii="Times" w:hAnsi="Times" w:cs="Times"/>
-                  <w:noProof/>
-                  <w:sz w:val="20"/>
-                  <w:szCs w:val="20"/>
-                  <w:lang w:val="pt"/>
-                </w:rPr>
-                <w:t>https://www.conversaafiada.com.br/politica/</w:t>
-              </w:r>
-            </w:hyperlink>
+            <w:r>
+              <w:fldChar w:fldCharType="begin"/>
+            </w:r>
+            <w:r>
+              <w:rPr>
+                <w:lang w:val="pt"/>
+                <w:rPrChange w:id="89" w:author="Victor Hugo Kawabata Fuzaro" w:date="2021-03-25T23:17:00Z">
+                  <w:rPr/>
+                </w:rPrChange>
+              </w:rPr>
+              <w:instrText xml:space="preserve"> HYPERLINK "https://www.conversaafiada.com.br/politica/" \h </w:instrText>
+            </w:r>
+            <w:r>
+              <w:fldChar w:fldCharType="separate"/>
+            </w:r>
+            <w:r>
+              <w:rPr>
+                <w:rFonts w:ascii="Times" w:hAnsi="Times" w:cs="Times"/>
+                <w:noProof/>
+                <w:sz w:val="20"/>
+                <w:szCs w:val="20"/>
+                <w:lang w:val="pt"/>
+              </w:rPr>
+              <w:t>https://www.conversaafiada.com.br/politica/</w:t>
+            </w:r>
+            <w:r>
+              <w:rPr>
+                <w:rFonts w:ascii="Times" w:hAnsi="Times" w:cs="Times"/>
+                <w:noProof/>
+                <w:sz w:val="20"/>
+                <w:szCs w:val="20"/>
+                <w:lang w:val="pt"/>
+              </w:rPr>
+              <w:fldChar w:fldCharType="end"/>
+            </w:r>
           </w:p>
         </w:tc>
         <w:tc>
@@ -8141,18 +8527,41 @@
                 <w:lang w:val="pt"/>
               </w:rPr>
             </w:pPr>
-            <w:hyperlink r:id="rId13">
-              <w:r>
-                <w:rPr>
-                  <w:rFonts w:ascii="Times" w:hAnsi="Times" w:cs="Times"/>
-                  <w:noProof/>
-                  <w:sz w:val="20"/>
-                  <w:szCs w:val="20"/>
-                  <w:lang w:val="pt"/>
-                </w:rPr>
-                <w:t>https://g1.globo.com/politica/</w:t>
-              </w:r>
-            </w:hyperlink>
+            <w:r>
+              <w:fldChar w:fldCharType="begin"/>
+            </w:r>
+            <w:r>
+              <w:rPr>
+                <w:lang w:val="pt"/>
+                <w:rPrChange w:id="90" w:author="Victor Hugo Kawabata Fuzaro" w:date="2021-03-25T23:17:00Z">
+                  <w:rPr/>
+                </w:rPrChange>
+              </w:rPr>
+              <w:instrText xml:space="preserve"> HYPERLINK "https://g1.globo.com/politica/" \h </w:instrText>
+            </w:r>
+            <w:r>
+              <w:fldChar w:fldCharType="separate"/>
+            </w:r>
+            <w:r>
+              <w:rPr>
+                <w:rFonts w:ascii="Times" w:hAnsi="Times" w:cs="Times"/>
+                <w:noProof/>
+                <w:sz w:val="20"/>
+                <w:szCs w:val="20"/>
+                <w:lang w:val="pt"/>
+              </w:rPr>
+              <w:t>https://g1.globo.com/politica/</w:t>
+            </w:r>
+            <w:r>
+              <w:rPr>
+                <w:rFonts w:ascii="Times" w:hAnsi="Times" w:cs="Times"/>
+                <w:noProof/>
+                <w:sz w:val="20"/>
+                <w:szCs w:val="20"/>
+                <w:lang w:val="pt"/>
+              </w:rPr>
+              <w:fldChar w:fldCharType="end"/>
+            </w:r>
           </w:p>
         </w:tc>
         <w:tc>
@@ -8236,18 +8645,41 @@
                 <w:lang w:val="pt"/>
               </w:rPr>
             </w:pPr>
-            <w:hyperlink r:id="rId14">
-              <w:r>
-                <w:rPr>
-                  <w:rFonts w:ascii="Times" w:hAnsi="Times" w:cs="Times"/>
-                  <w:noProof/>
-                  <w:sz w:val="20"/>
-                  <w:szCs w:val="20"/>
-                  <w:lang w:val="pt"/>
-                </w:rPr>
-                <w:t>https://politica.estadao.com.br/noticias/</w:t>
-              </w:r>
-            </w:hyperlink>
+            <w:r>
+              <w:fldChar w:fldCharType="begin"/>
+            </w:r>
+            <w:r>
+              <w:rPr>
+                <w:lang w:val="pt"/>
+                <w:rPrChange w:id="91" w:author="Victor Hugo Kawabata Fuzaro" w:date="2021-03-25T23:17:00Z">
+                  <w:rPr/>
+                </w:rPrChange>
+              </w:rPr>
+              <w:instrText xml:space="preserve"> HYPERLINK "https://politica.estadao.com.br/noticias/" \h </w:instrText>
+            </w:r>
+            <w:r>
+              <w:fldChar w:fldCharType="separate"/>
+            </w:r>
+            <w:r>
+              <w:rPr>
+                <w:rFonts w:ascii="Times" w:hAnsi="Times" w:cs="Times"/>
+                <w:noProof/>
+                <w:sz w:val="20"/>
+                <w:szCs w:val="20"/>
+                <w:lang w:val="pt"/>
+              </w:rPr>
+              <w:t>https://politica.estadao.com.br/noticias/</w:t>
+            </w:r>
+            <w:r>
+              <w:rPr>
+                <w:rFonts w:ascii="Times" w:hAnsi="Times" w:cs="Times"/>
+                <w:noProof/>
+                <w:sz w:val="20"/>
+                <w:szCs w:val="20"/>
+                <w:lang w:val="pt"/>
+              </w:rPr>
+              <w:fldChar w:fldCharType="end"/>
+            </w:r>
           </w:p>
         </w:tc>
         <w:tc>
@@ -8342,6 +8774,7 @@
         <w:ind w:left="0" w:firstLine="0"/>
       </w:pPr>
       <w:r>
+        <w:lastRenderedPageBreak/>
         <w:t>4</w:t>
       </w:r>
       <w:r>
@@ -8413,7 +8846,7 @@
                     <pic:cNvPicPr/>
                   </pic:nvPicPr>
                   <pic:blipFill>
-                    <a:blip r:embed="rId15" cstate="print"/>
+                    <a:blip r:embed="rId12" cstate="print"/>
                     <a:stretch>
                       <a:fillRect/>
                     </a:stretch>
@@ -8545,7 +8978,7 @@
                     <pic:cNvPicPr/>
                   </pic:nvPicPr>
                   <pic:blipFill>
-                    <a:blip r:embed="rId16" cstate="print"/>
+                    <a:blip r:embed="rId13" cstate="print"/>
                     <a:stretch>
                       <a:fillRect/>
                     </a:stretch>
@@ -8731,7 +9164,6 @@
           <w:rFonts w:ascii="Times" w:hAnsi="Times" w:cs="Times"/>
           <w:lang w:val="pt-BR"/>
         </w:rPr>
-        <w:lastRenderedPageBreak/>
         <w:t>Como mostrado na Figura. 4., as palavras podem parecer estranhas, mas isso é devido ao processo de stemização</w:t>
       </w:r>
       <w:r>
@@ -8839,7 +9271,16 @@
           <w:i/>
           <w:lang w:val="pt-BR"/>
         </w:rPr>
-        <w:t>Bag of Words</w:t>
+        <w:t xml:space="preserve">Bag of </w:t>
+      </w:r>
+      <w:r>
+        <w:rPr>
+          <w:rFonts w:ascii="Times" w:hAnsi="Times" w:cs="Times"/>
+          <w:i/>
+          <w:lang w:val="pt-BR"/>
+        </w:rPr>
+        <w:lastRenderedPageBreak/>
+        <w:t>Words</w:t>
       </w:r>
       <w:r>
         <w:rPr>
@@ -13614,7 +14055,6 @@
           <w:sz w:val="20"/>
           <w:lang w:val="pt-BR"/>
         </w:rPr>
-        <w:lastRenderedPageBreak/>
         <w:drawing>
           <wp:inline distT="0" distB="0" distL="0" distR="0" wp14:anchorId="7C6EFA43" wp14:editId="54EE372B">
             <wp:extent cx="3143250" cy="1440232"/>
@@ -13631,7 +14071,7 @@
                     <pic:cNvPicPr/>
                   </pic:nvPicPr>
                   <pic:blipFill>
-                    <a:blip r:embed="rId17" cstate="print">
+                    <a:blip r:embed="rId14" cstate="print">
                       <a:extLst>
                         <a:ext uri="{28A0092B-C50C-407E-A947-70E740481C1C}">
                           <a14:useLocalDpi xmlns:a14="http://schemas.microsoft.com/office/drawing/2010/main" val="0"/>
@@ -13771,7 +14211,15 @@
           <w:rFonts w:ascii="Times" w:hAnsi="Times" w:cs="Times"/>
           <w:lang w:val="pt-BR"/>
         </w:rPr>
-        <w:t xml:space="preserve">, ou seja o algoritmo apresentou uma hipótese muito simples para a resolução do problema de classificação de notícia falsa, resultando em valores ruins nas métricas tanto no treino quanto no teste. </w:t>
+        <w:t xml:space="preserve">, ou seja o algoritmo apresentou uma hipótese muito simples para a resolução do problema de </w:t>
+      </w:r>
+      <w:r>
+        <w:rPr>
+          <w:rFonts w:ascii="Times" w:hAnsi="Times" w:cs="Times"/>
+          <w:lang w:val="pt-BR"/>
+        </w:rPr>
+        <w:lastRenderedPageBreak/>
+        <w:t xml:space="preserve">classificação de notícia falsa, resultando em valores ruins nas métricas tanto no treino quanto no teste. </w:t>
       </w:r>
     </w:p>
     <w:p>
@@ -13866,7 +14314,7 @@
         </w:rPr>
         <w:t xml:space="preserve">Notícias falsas têm mostrado claramente sua influência na sociedade, espalhando cada vez mais desinformação sobre quaisquer temas em que estejam inseridas. </w:t>
       </w:r>
-      <w:del w:id="6" w:author="Victor Hugo Kawabata Fuzaro" w:date="2021-03-25T23:09:00Z">
+      <w:del w:id="92" w:author="Victor Hugo Kawabata Fuzaro" w:date="2021-03-25T23:09:00Z">
         <w:r>
           <w:rPr>
             <w:rFonts w:ascii="Times" w:hAnsi="Times" w:cs="Times"/>
@@ -13889,7 +14337,7 @@
           <w:delText xml:space="preserve">ão 1, 66% dos brasileiros utilizam </w:delText>
         </w:r>
       </w:del>
-      <w:del w:id="7" w:author="Victor Hugo Kawabata Fuzaro" w:date="2021-03-25T23:06:00Z">
+      <w:del w:id="93" w:author="Victor Hugo Kawabata Fuzaro" w:date="2021-03-25T23:06:00Z">
         <w:r>
           <w:rPr>
             <w:rFonts w:ascii="Times" w:hAnsi="Times" w:cs="Times"/>
@@ -13898,7 +14346,7 @@
           <w:delText>midias</w:delText>
         </w:r>
       </w:del>
-      <w:del w:id="8" w:author="Victor Hugo Kawabata Fuzaro" w:date="2021-03-25T23:09:00Z">
+      <w:del w:id="94" w:author="Victor Hugo Kawabata Fuzaro" w:date="2021-03-25T23:09:00Z">
         <w:r>
           <w:rPr>
             <w:rFonts w:ascii="Times" w:hAnsi="Times" w:cs="Times"/>
@@ -13907,7 +14355,7 @@
           <w:delText xml:space="preserve"> socias para ver </w:delText>
         </w:r>
       </w:del>
-      <w:del w:id="9" w:author="Victor Hugo Kawabata Fuzaro" w:date="2021-03-25T23:05:00Z">
+      <w:del w:id="95" w:author="Victor Hugo Kawabata Fuzaro" w:date="2021-03-25T23:05:00Z">
         <w:r>
           <w:rPr>
             <w:rFonts w:ascii="Times" w:hAnsi="Times" w:cs="Times"/>
@@ -13916,7 +14364,7 @@
           <w:delText>noticias</w:delText>
         </w:r>
       </w:del>
-      <w:del w:id="10" w:author="Victor Hugo Kawabata Fuzaro" w:date="2021-03-25T23:09:00Z">
+      <w:del w:id="96" w:author="Victor Hugo Kawabata Fuzaro" w:date="2021-03-25T23:09:00Z">
         <w:r>
           <w:rPr>
             <w:rFonts w:ascii="Times" w:hAnsi="Times" w:cs="Times"/>
@@ -13925,7 +14373,7 @@
           <w:delText xml:space="preserve"> e isso contribui cada vez mais para a disseminação e a propagação das </w:delText>
         </w:r>
       </w:del>
-      <w:del w:id="11" w:author="Victor Hugo Kawabata Fuzaro" w:date="2021-03-25T23:06:00Z">
+      <w:del w:id="97" w:author="Victor Hugo Kawabata Fuzaro" w:date="2021-03-25T23:06:00Z">
         <w:r>
           <w:rPr>
             <w:rFonts w:ascii="Times" w:hAnsi="Times" w:cs="Times"/>
@@ -13934,7 +14382,7 @@
           <w:delText>noticias</w:delText>
         </w:r>
       </w:del>
-      <w:del w:id="12" w:author="Victor Hugo Kawabata Fuzaro" w:date="2021-03-25T23:09:00Z">
+      <w:del w:id="98" w:author="Victor Hugo Kawabata Fuzaro" w:date="2021-03-25T23:09:00Z">
         <w:r>
           <w:rPr>
             <w:rFonts w:ascii="Times" w:hAnsi="Times" w:cs="Times"/>
@@ -13961,7 +14409,7 @@
           <w:lang w:val="pt-BR"/>
         </w:rPr>
       </w:pPr>
-      <w:del w:id="13" w:author="Victor Hugo Kawabata Fuzaro" w:date="2021-03-25T23:07:00Z">
+      <w:del w:id="99" w:author="Victor Hugo Kawabata Fuzaro" w:date="2021-03-25T23:07:00Z">
         <w:r>
           <w:rPr>
             <w:rFonts w:ascii="Times" w:hAnsi="Times" w:cs="Times"/>
@@ -13970,7 +14418,7 @@
           <w:delText>Infelizmente, a</w:delText>
         </w:r>
       </w:del>
-      <w:ins w:id="14" w:author="Victor Hugo Kawabata Fuzaro" w:date="2021-03-25T23:07:00Z">
+      <w:ins w:id="100" w:author="Victor Hugo Kawabata Fuzaro" w:date="2021-03-25T23:07:00Z">
         <w:r>
           <w:rPr>
             <w:rFonts w:ascii="Times" w:hAnsi="Times" w:cs="Times"/>
@@ -14016,7 +14464,7 @@
         </w:rPr>
         <w:t xml:space="preserve">, principalmente em países cujo consumo das notícias estão sendo feitas a partir de </w:t>
       </w:r>
-      <w:del w:id="15" w:author="Victor Hugo Kawabata Fuzaro" w:date="2021-03-25T23:10:00Z">
+      <w:del w:id="101" w:author="Victor Hugo Kawabata Fuzaro" w:date="2021-03-25T23:10:00Z">
         <w:r>
           <w:rPr>
             <w:rFonts w:ascii="Times" w:hAnsi="Times" w:cs="Times"/>
@@ -14025,7 +14473,7 @@
           <w:delText>midias</w:delText>
         </w:r>
       </w:del>
-      <w:ins w:id="16" w:author="Victor Hugo Kawabata Fuzaro" w:date="2021-03-25T23:10:00Z">
+      <w:ins w:id="102" w:author="Victor Hugo Kawabata Fuzaro" w:date="2021-03-25T23:10:00Z">
         <w:r>
           <w:rPr>
             <w:rFonts w:ascii="Times" w:hAnsi="Times" w:cs="Times"/>
@@ -14166,7 +14614,6 @@
           <w:rFonts w:ascii="Times" w:hAnsi="Times" w:cs="Times"/>
           <w:lang w:val="pt-BR"/>
         </w:rPr>
-        <w:lastRenderedPageBreak/>
         <w:t xml:space="preserve">Além disso o estudo apresentou resultados contrários do apresentado pelo Dias </w:t>
       </w:r>
       <w:r>
@@ -14307,6 +14754,7 @@
           <w:rFonts w:ascii="Times" w:hAnsi="Times" w:cs="Times"/>
           <w:lang w:val="pt-BR"/>
         </w:rPr>
+        <w:lastRenderedPageBreak/>
         <w:t>Para que a análise seja mais precisa, podem ser utilizados parâmetros adicionais, como por exemplo a URL de uma página, ligada a um índice de confiança, podem ser exploradas variações nos parâmetros dos algoritmos, buscando verificar se haverá mudanças nos resultados obtidos. Há também a necessidade de se automatizar melhor o processo de coleta dos dados, de forma que um texto de uma notícia de qualquer página possa ser automaticamente extraído apenas passando o endereço para o sistema.</w:t>
       </w:r>
     </w:p>
@@ -14446,7 +14894,7 @@
       <w:pPr>
         <w:pStyle w:val="Reference"/>
         <w:rPr>
-          <w:rPrChange w:id="17" w:author="Victor Hugo Kawabata Fuzaro" w:date="2021-03-25T23:04:00Z">
+          <w:rPrChange w:id="103" w:author="Victor Hugo Kawabata Fuzaro" w:date="2021-03-25T23:04:00Z">
             <w:rPr>
               <w:lang w:val="pt-BR"/>
             </w:rPr>
@@ -14461,7 +14909,7 @@
       </w:r>
       <w:r>
         <w:rPr>
-          <w:rPrChange w:id="18" w:author="Victor Hugo Kawabata Fuzaro" w:date="2021-03-25T23:04:00Z">
+          <w:rPrChange w:id="104" w:author="Victor Hugo Kawabata Fuzaro" w:date="2021-03-25T23:04:00Z">
             <w:rPr>
               <w:lang w:val="pt-BR"/>
             </w:rPr>
@@ -14522,7 +14970,6 @@
       </w:pPr>
       <w:proofErr w:type="spellStart"/>
       <w:r>
-        <w:lastRenderedPageBreak/>
         <w:t>Granik</w:t>
       </w:r>
       <w:proofErr w:type="spellEnd"/>
@@ -14637,6 +15084,7 @@
         <w:pStyle w:val="Reference"/>
       </w:pPr>
       <w:r>
+        <w:lastRenderedPageBreak/>
         <w:t xml:space="preserve">Klein, D., &amp; </w:t>
       </w:r>
       <w:proofErr w:type="spellStart"/>
@@ -14825,7 +15273,6 @@
         <w:rPr>
           <w:lang w:val="pt-BR"/>
         </w:rPr>
-        <w:lastRenderedPageBreak/>
         <w:t xml:space="preserve">Vajjala, S., Majumder, B., Gupta, A., &amp; Surana, H. (2020). </w:t>
       </w:r>
       <w:r>
@@ -14893,8 +15340,8 @@
       </w:pPr>
     </w:p>
     <w:sectPr>
-      <w:headerReference w:type="even" r:id="rId18"/>
-      <w:headerReference w:type="default" r:id="rId19"/>
+      <w:headerReference w:type="even" r:id="rId15"/>
+      <w:headerReference w:type="default" r:id="rId16"/>
       <w:pgSz w:w="11906" w:h="16838"/>
       <w:pgMar w:top="1985" w:right="1701" w:bottom="1418" w:left="1701" w:header="964" w:footer="964" w:gutter="0"/>
       <w:pgNumType w:start="1"/>
@@ -15708,7 +16155,6 @@
   <w:style w:type="character" w:default="1" w:styleId="Fontepargpadro">
     <w:name w:val="Default Paragraph Font"/>
     <w:uiPriority w:val="1"/>
-    <w:semiHidden/>
     <w:unhideWhenUsed/>
   </w:style>
   <w:style w:type="table" w:default="1" w:styleId="Tabelanormal">

</xml_diff>

<commit_message>
Ajuste na atribuição dos autores
</commit_message>
<xml_diff>
--- a/Artigo Fake News SBC 2021.docx
+++ b/Artigo Fake News SBC 2021.docx
@@ -91,11 +91,19 @@
         </w:rPr>
         <w:t xml:space="preserve">, </w:t>
       </w:r>
-      <w:r>
-        <w:rPr>
-          <w:lang w:val="pt-BR"/>
-        </w:rPr>
-        <w:t>Falmer V. Nieto</w:t>
+      <w:proofErr w:type="spellStart"/>
+      <w:r>
+        <w:rPr>
+          <w:lang w:val="pt-BR"/>
+        </w:rPr>
+        <w:t>Falmer</w:t>
+      </w:r>
+      <w:proofErr w:type="spellEnd"/>
+      <w:r>
+        <w:rPr>
+          <w:lang w:val="pt-BR"/>
+        </w:rPr>
+        <w:t xml:space="preserve"> V. Nieto</w:t>
       </w:r>
       <w:r>
         <w:rPr>
@@ -163,6 +171,14 @@
           <w:sz w:val="22"/>
           <w:szCs w:val="22"/>
         </w:rPr>
+        <w:t xml:space="preserve">– </w:t>
+      </w:r>
+      <w:r>
+        <w:rPr>
+          <w:rStyle w:val="AddressChar"/>
+          <w:sz w:val="22"/>
+          <w:szCs w:val="22"/>
+        </w:rPr>
         <w:t>Universidade Anhembi Morumbi (UAM)</w:t>
       </w:r>
     </w:p>
@@ -179,23 +195,67 @@
       <w:r>
         <w:t xml:space="preserve"> </w:t>
       </w:r>
-      <w:r>
-        <w:t xml:space="preserve">Interdisciplinary Center for Interactive Technologies (CITI) </w:t>
+      <w:proofErr w:type="spellStart"/>
+      <w:r>
+        <w:t>Interdisciplinary</w:t>
+      </w:r>
+      <w:proofErr w:type="spellEnd"/>
+      <w:r>
+        <w:t xml:space="preserve"> Center for </w:t>
+      </w:r>
+      <w:proofErr w:type="spellStart"/>
+      <w:r>
+        <w:t>Interactive</w:t>
+      </w:r>
+      <w:proofErr w:type="spellEnd"/>
+      <w:r>
+        <w:t xml:space="preserve"> Technologies (CITI) </w:t>
       </w:r>
       <w:r>
         <w:t xml:space="preserve">– </w:t>
       </w:r>
-      <w:r>
-        <w:t>Electrical Engineering Department</w:t>
-      </w:r>
+      <w:proofErr w:type="spellStart"/>
+      <w:r>
+        <w:t>Electrical</w:t>
+      </w:r>
+      <w:proofErr w:type="spellEnd"/>
       <w:r>
         <w:t xml:space="preserve"> </w:t>
       </w:r>
+      <w:proofErr w:type="spellStart"/>
+      <w:r>
+        <w:t>Engineering</w:t>
+      </w:r>
+      <w:proofErr w:type="spellEnd"/>
+      <w:r>
+        <w:t xml:space="preserve"> </w:t>
+      </w:r>
+      <w:proofErr w:type="spellStart"/>
+      <w:r>
+        <w:t>Department</w:t>
+      </w:r>
+      <w:proofErr w:type="spellEnd"/>
+      <w:r>
+        <w:t xml:space="preserve"> </w:t>
+      </w:r>
       <w:r>
         <w:t xml:space="preserve">– </w:t>
       </w:r>
-      <w:r>
-        <w:t>University of São Paulo (USP)</w:t>
+      <w:proofErr w:type="spellStart"/>
+      <w:r>
+        <w:t>University</w:t>
+      </w:r>
+      <w:proofErr w:type="spellEnd"/>
+      <w:r>
+        <w:t xml:space="preserve"> </w:t>
+      </w:r>
+      <w:proofErr w:type="spellStart"/>
+      <w:r>
+        <w:t>of</w:t>
+      </w:r>
+      <w:proofErr w:type="spellEnd"/>
+      <w:r>
+        <w:t xml:space="preserve"> São Paulo (USP)</w:t>
       </w:r>
     </w:p>
     <w:p>
@@ -284,7 +344,39 @@
         <w:t>Resumo.</w:t>
       </w:r>
       <w:r>
-        <w:t xml:space="preserve"> Este artigo apresenta os principais resultados de uma solução computacional para identificar as notícias falsas brasileiras em um contexto político, e investigar qual algoritmo de aprendizado de máquina, entre Support Vector Machine e Naive Bayes, atinge o melhor resultado para classificar, em um contexto de linguagem natural, se uma notícia política é falsa ou não. O melhor desempenho foi alcançado pela combinação de SVM (RBF) + BOW com 80,4% de precisão, 82% de precisão, 76% de recuperação, 78% de F1</w:t>
+        <w:t xml:space="preserve"> Este artigo apresenta os principais resultados de uma solução computacional para identificar as notícias falsas brasileiras em um contexto político, e investigar qual algoritmo de aprendizado de máquina, entre </w:t>
+      </w:r>
+      <w:proofErr w:type="spellStart"/>
+      <w:r>
+        <w:t>Support</w:t>
+      </w:r>
+      <w:proofErr w:type="spellEnd"/>
+      <w:r>
+        <w:t xml:space="preserve"> Vector </w:t>
+      </w:r>
+      <w:proofErr w:type="spellStart"/>
+      <w:r>
+        <w:t>Machine</w:t>
+      </w:r>
+      <w:proofErr w:type="spellEnd"/>
+      <w:r>
+        <w:t xml:space="preserve"> e </w:t>
+      </w:r>
+      <w:proofErr w:type="spellStart"/>
+      <w:r>
+        <w:t>Naive</w:t>
+      </w:r>
+      <w:proofErr w:type="spellEnd"/>
+      <w:r>
+        <w:t xml:space="preserve"> </w:t>
+      </w:r>
+      <w:proofErr w:type="spellStart"/>
+      <w:r>
+        <w:t>Bayes</w:t>
+      </w:r>
+      <w:proofErr w:type="spellEnd"/>
+      <w:r>
+        <w:t>, atinge o melhor resultado para classificar, em um contexto de linguagem natural, se uma notícia política é falsa ou não. O melhor desempenho foi alcançado pela combinação de SVM (RBF) + BOW com 80,4% de precisão, 82% de precisão, 76% de recuperação, 78% de F1</w:t>
       </w:r>
       <w:r>
         <w:t>-Score</w:t>
@@ -324,22 +416,64 @@
           <w:rFonts w:ascii="Times" w:hAnsi="Times" w:cs="Times"/>
           <w:lang w:val="pt-BR"/>
         </w:rPr>
-        <w:t xml:space="preserve">O dicionário Macquarie elegeu </w:t>
-      </w:r>
-      <w:r>
-        <w:rPr>
-          <w:rFonts w:ascii="Times" w:hAnsi="Times" w:cs="Times"/>
-          <w:i/>
-          <w:lang w:val="pt-BR"/>
-        </w:rPr>
-        <w:t>fake news</w:t>
-      </w:r>
-      <w:r>
-        <w:rPr>
-          <w:rFonts w:ascii="Times" w:hAnsi="Times" w:cs="Times"/>
-          <w:lang w:val="pt-BR"/>
-        </w:rPr>
-        <w:t xml:space="preserve"> como a palavra do ano em 2016, por causa de seu uso na corrida presidencial norte-americana que elegeu o ex-presidente Donald Trump, onde ferramentas analíticas foram usadas em sua campanha para mapear perfis específicos e lançar notícias falsas nas redes sociais que foram compartilhadas por milhões de pessoas [Bovet e Makse 2019]. </w:t>
+        <w:t xml:space="preserve">O dicionário </w:t>
+      </w:r>
+      <w:proofErr w:type="spellStart"/>
+      <w:r>
+        <w:rPr>
+          <w:rFonts w:ascii="Times" w:hAnsi="Times" w:cs="Times"/>
+          <w:lang w:val="pt-BR"/>
+        </w:rPr>
+        <w:t>Macquarie</w:t>
+      </w:r>
+      <w:proofErr w:type="spellEnd"/>
+      <w:r>
+        <w:rPr>
+          <w:rFonts w:ascii="Times" w:hAnsi="Times" w:cs="Times"/>
+          <w:lang w:val="pt-BR"/>
+        </w:rPr>
+        <w:t xml:space="preserve"> elegeu </w:t>
+      </w:r>
+      <w:r>
+        <w:rPr>
+          <w:rFonts w:ascii="Times" w:hAnsi="Times" w:cs="Times"/>
+          <w:i/>
+          <w:lang w:val="pt-BR"/>
+        </w:rPr>
+        <w:t xml:space="preserve">fake </w:t>
+      </w:r>
+      <w:proofErr w:type="spellStart"/>
+      <w:r>
+        <w:rPr>
+          <w:rFonts w:ascii="Times" w:hAnsi="Times" w:cs="Times"/>
+          <w:i/>
+          <w:lang w:val="pt-BR"/>
+        </w:rPr>
+        <w:t>news</w:t>
+      </w:r>
+      <w:proofErr w:type="spellEnd"/>
+      <w:r>
+        <w:rPr>
+          <w:rFonts w:ascii="Times" w:hAnsi="Times" w:cs="Times"/>
+          <w:lang w:val="pt-BR"/>
+        </w:rPr>
+        <w:t xml:space="preserve"> como a palavra do ano em 2016, por causa de seu uso na corrida presidencial norte-americana que elegeu o ex-presidente Donald Trump, onde ferramentas analíticas foram usadas em sua campanha para mapear perfis específicos e lançar notícias falsas nas redes sociais que foram compartilhadas por milhões de pessoas [Bovet e </w:t>
+      </w:r>
+      <w:proofErr w:type="spellStart"/>
+      <w:r>
+        <w:rPr>
+          <w:rFonts w:ascii="Times" w:hAnsi="Times" w:cs="Times"/>
+          <w:lang w:val="pt-BR"/>
+        </w:rPr>
+        <w:t>Makse</w:t>
+      </w:r>
+      <w:proofErr w:type="spellEnd"/>
+      <w:r>
+        <w:rPr>
+          <w:rFonts w:ascii="Times" w:hAnsi="Times" w:cs="Times"/>
+          <w:lang w:val="pt-BR"/>
+        </w:rPr>
+        <w:t xml:space="preserve"> 2019]. </w:t>
       </w:r>
     </w:p>
     <w:p>
@@ -359,6 +493,7 @@
         </w:rPr>
         <w:t xml:space="preserve">Além disso, em 2018 no Brasil houve a circulação de notícias falsas no WhatsApp, compartilhado por robôs ou </w:t>
       </w:r>
+      <w:proofErr w:type="spellStart"/>
       <w:r>
         <w:rPr>
           <w:rFonts w:ascii="Times" w:hAnsi="Times" w:cs="Times"/>
@@ -368,12 +503,29 @@
         </w:rPr>
         <w:t>bots</w:t>
       </w:r>
-      <w:r>
-        <w:rPr>
-          <w:rFonts w:ascii="Times" w:hAnsi="Times" w:cs="Times"/>
-          <w:lang w:val="pt-BR"/>
-        </w:rPr>
-        <w:t xml:space="preserve"> usado nas eleições presidenciais do até então candidato e atual presidente Jair Bolsonaro. De acordo com Abdin (2019</w:t>
+      <w:proofErr w:type="spellEnd"/>
+      <w:r>
+        <w:rPr>
+          <w:rFonts w:ascii="Times" w:hAnsi="Times" w:cs="Times"/>
+          <w:lang w:val="pt-BR"/>
+        </w:rPr>
+        <w:t xml:space="preserve"> usado nas eleições presidenciais do até então candidato e atual presidente Jair Bolsonaro. De acordo com </w:t>
+      </w:r>
+      <w:proofErr w:type="spellStart"/>
+      <w:r>
+        <w:rPr>
+          <w:rFonts w:ascii="Times" w:hAnsi="Times" w:cs="Times"/>
+          <w:lang w:val="pt-BR"/>
+        </w:rPr>
+        <w:t>Abdin</w:t>
+      </w:r>
+      <w:proofErr w:type="spellEnd"/>
+      <w:r>
+        <w:rPr>
+          <w:rFonts w:ascii="Times" w:hAnsi="Times" w:cs="Times"/>
+          <w:lang w:val="pt-BR"/>
+        </w:rPr>
+        <w:t xml:space="preserve"> (2019</w:t>
       </w:r>
       <w:bookmarkStart w:id="0" w:name="_Hlk73129387"/>
       <w:r>
@@ -389,7 +541,39 @@
           <w:rFonts w:ascii="Times" w:hAnsi="Times" w:cs="Times"/>
           <w:lang w:val="pt-BR"/>
         </w:rPr>
-        <w:t xml:space="preserve">. Ainda, Adbin (2019) acrescentou, com uma pesquisa realizada pela Universidade de Oxford e Reuters Institute, que 66% dos brasileiros que responderam à pesquisa utilizam </w:t>
+        <w:t xml:space="preserve">. Ainda, </w:t>
+      </w:r>
+      <w:proofErr w:type="spellStart"/>
+      <w:r>
+        <w:rPr>
+          <w:rFonts w:ascii="Times" w:hAnsi="Times" w:cs="Times"/>
+          <w:lang w:val="pt-BR"/>
+        </w:rPr>
+        <w:t>Adbin</w:t>
+      </w:r>
+      <w:proofErr w:type="spellEnd"/>
+      <w:r>
+        <w:rPr>
+          <w:rFonts w:ascii="Times" w:hAnsi="Times" w:cs="Times"/>
+          <w:lang w:val="pt-BR"/>
+        </w:rPr>
+        <w:t xml:space="preserve"> (2019) acrescentou, com uma pesquisa realizada pela Universidade de Oxford e Reuters </w:t>
+      </w:r>
+      <w:proofErr w:type="spellStart"/>
+      <w:r>
+        <w:rPr>
+          <w:rFonts w:ascii="Times" w:hAnsi="Times" w:cs="Times"/>
+          <w:lang w:val="pt-BR"/>
+        </w:rPr>
+        <w:t>Institute</w:t>
+      </w:r>
+      <w:proofErr w:type="spellEnd"/>
+      <w:r>
+        <w:rPr>
+          <w:rFonts w:ascii="Times" w:hAnsi="Times" w:cs="Times"/>
+          <w:lang w:val="pt-BR"/>
+        </w:rPr>
+        <w:t xml:space="preserve">, que 66% dos brasileiros que responderam à pesquisa utilizam </w:t>
       </w:r>
       <w:r>
         <w:rPr>
@@ -435,13 +619,23 @@
         </w:rPr>
         <w:t>Páginas que compartilham notícias falsas têm maior participação dos usuários nas mídias sociais do que aquelas que têm conteúdo jornalístico real. O uso de mídias tradicionais como meio de informação diminuiu ao longo dos anos, devido principalmente ao uso de redes sociais. De 2017 a 2018, os meios de comunicação tradicionais caíram 17% em engajamento (interação), enquanto os disseminadores de notícias falsas tiveram um aumento de 61% [</w:t>
       </w:r>
+      <w:proofErr w:type="spellStart"/>
       <w:r>
         <w:rPr>
           <w:rFonts w:ascii="Times" w:hAnsi="Times"/>
           <w:szCs w:val="20"/>
           <w:lang w:val="pt-BR"/>
         </w:rPr>
-        <w:t>Bondielli et al 2019</w:t>
+        <w:t>Bondielli</w:t>
+      </w:r>
+      <w:proofErr w:type="spellEnd"/>
+      <w:r>
+        <w:rPr>
+          <w:rFonts w:ascii="Times" w:hAnsi="Times"/>
+          <w:szCs w:val="20"/>
+          <w:lang w:val="pt-BR"/>
+        </w:rPr>
+        <w:t xml:space="preserve"> et al 2019</w:t>
       </w:r>
       <w:r>
         <w:rPr>
@@ -507,7 +701,25 @@
           <w:szCs w:val="20"/>
           <w:lang w:val="pt-BR"/>
         </w:rPr>
-        <w:t>El Naqa et al 2015</w:t>
+        <w:t xml:space="preserve">El </w:t>
+      </w:r>
+      <w:proofErr w:type="spellStart"/>
+      <w:r>
+        <w:rPr>
+          <w:rFonts w:ascii="Times" w:hAnsi="Times"/>
+          <w:szCs w:val="20"/>
+          <w:lang w:val="pt-BR"/>
+        </w:rPr>
+        <w:t>Naqa</w:t>
+      </w:r>
+      <w:proofErr w:type="spellEnd"/>
+      <w:r>
+        <w:rPr>
+          <w:rFonts w:ascii="Times" w:hAnsi="Times"/>
+          <w:szCs w:val="20"/>
+          <w:lang w:val="pt-BR"/>
+        </w:rPr>
+        <w:t xml:space="preserve"> et al 2015</w:t>
       </w:r>
       <w:r>
         <w:rPr>
@@ -516,14 +728,34 @@
         </w:rPr>
         <w:t xml:space="preserve">]. Atualmente, o processo de identificação de vários sites que o realizam é feito manualmente. Como exemplo de outras pesquisas para identificar notícias falsas por meio de </w:t>
       </w:r>
-      <w:r>
-        <w:rPr>
-          <w:rFonts w:ascii="Times" w:hAnsi="Times" w:cs="Times"/>
-          <w:i/>
-          <w:lang w:val="pt-BR"/>
-        </w:rPr>
-        <w:t>machine learning</w:t>
-      </w:r>
+      <w:proofErr w:type="spellStart"/>
+      <w:r>
+        <w:rPr>
+          <w:rFonts w:ascii="Times" w:hAnsi="Times" w:cs="Times"/>
+          <w:i/>
+          <w:lang w:val="pt-BR"/>
+        </w:rPr>
+        <w:t>machine</w:t>
+      </w:r>
+      <w:proofErr w:type="spellEnd"/>
+      <w:r>
+        <w:rPr>
+          <w:rFonts w:ascii="Times" w:hAnsi="Times" w:cs="Times"/>
+          <w:i/>
+          <w:lang w:val="pt-BR"/>
+        </w:rPr>
+        <w:t xml:space="preserve"> </w:t>
+      </w:r>
+      <w:proofErr w:type="spellStart"/>
+      <w:r>
+        <w:rPr>
+          <w:rFonts w:ascii="Times" w:hAnsi="Times" w:cs="Times"/>
+          <w:i/>
+          <w:lang w:val="pt-BR"/>
+        </w:rPr>
+        <w:t>learning</w:t>
+      </w:r>
+      <w:proofErr w:type="spellEnd"/>
       <w:r>
         <w:rPr>
           <w:rFonts w:ascii="Times" w:hAnsi="Times" w:cs="Times"/>
@@ -549,6 +781,7 @@
         </w:rPr>
         <w:t xml:space="preserve">Buscando contribuir com os estudos na área de </w:t>
       </w:r>
+      <w:proofErr w:type="spellStart"/>
       <w:r>
         <w:rPr>
           <w:rFonts w:ascii="Times" w:hAnsi="Times" w:cs="Times"/>
@@ -556,14 +789,67 @@
           <w:iCs/>
           <w:lang w:val="pt-BR"/>
         </w:rPr>
-        <w:t>machine learning</w:t>
-      </w:r>
-      <w:r>
-        <w:rPr>
-          <w:rFonts w:ascii="Times" w:hAnsi="Times" w:cs="Times"/>
-          <w:lang w:val="pt-BR"/>
-        </w:rPr>
-        <w:t xml:space="preserve"> com ênfase em classificação de notícias, será realizada uma comparação entre dois algoritmos muito utilizados para tal finalidade, o SVM e o Naive Bayes aplicados em notícias do meio político, visando trazer estatísticas e um possível direcionamento para futuras pesquisas.</w:t>
+        <w:t>machine</w:t>
+      </w:r>
+      <w:proofErr w:type="spellEnd"/>
+      <w:r>
+        <w:rPr>
+          <w:rFonts w:ascii="Times" w:hAnsi="Times" w:cs="Times"/>
+          <w:i/>
+          <w:iCs/>
+          <w:lang w:val="pt-BR"/>
+        </w:rPr>
+        <w:t xml:space="preserve"> </w:t>
+      </w:r>
+      <w:proofErr w:type="spellStart"/>
+      <w:r>
+        <w:rPr>
+          <w:rFonts w:ascii="Times" w:hAnsi="Times" w:cs="Times"/>
+          <w:i/>
+          <w:iCs/>
+          <w:lang w:val="pt-BR"/>
+        </w:rPr>
+        <w:t>learning</w:t>
+      </w:r>
+      <w:proofErr w:type="spellEnd"/>
+      <w:r>
+        <w:rPr>
+          <w:rFonts w:ascii="Times" w:hAnsi="Times" w:cs="Times"/>
+          <w:lang w:val="pt-BR"/>
+        </w:rPr>
+        <w:t xml:space="preserve"> com ênfase em classificação de notícias, será realizada uma comparação entre dois algoritmos muito utilizados para tal finalidade, o SVM e o </w:t>
+      </w:r>
+      <w:proofErr w:type="spellStart"/>
+      <w:r>
+        <w:rPr>
+          <w:rFonts w:ascii="Times" w:hAnsi="Times" w:cs="Times"/>
+          <w:lang w:val="pt-BR"/>
+        </w:rPr>
+        <w:t>Naive</w:t>
+      </w:r>
+      <w:proofErr w:type="spellEnd"/>
+      <w:r>
+        <w:rPr>
+          <w:rFonts w:ascii="Times" w:hAnsi="Times" w:cs="Times"/>
+          <w:lang w:val="pt-BR"/>
+        </w:rPr>
+        <w:t xml:space="preserve"> </w:t>
+      </w:r>
+      <w:proofErr w:type="spellStart"/>
+      <w:r>
+        <w:rPr>
+          <w:rFonts w:ascii="Times" w:hAnsi="Times" w:cs="Times"/>
+          <w:lang w:val="pt-BR"/>
+        </w:rPr>
+        <w:t>Bayes</w:t>
+      </w:r>
+      <w:proofErr w:type="spellEnd"/>
+      <w:r>
+        <w:rPr>
+          <w:rFonts w:ascii="Times" w:hAnsi="Times" w:cs="Times"/>
+          <w:lang w:val="pt-BR"/>
+        </w:rPr>
+        <w:t xml:space="preserve"> aplicados em notícias do meio político, visando trazer estatísticas e um possível direcionamento para futuras pesquisas.</w:t>
       </w:r>
     </w:p>
     <w:p>
@@ -590,8 +876,19 @@
           <w:iCs/>
           <w:lang w:val="pt-BR"/>
         </w:rPr>
-        <w:t>web scraping</w:t>
-      </w:r>
+        <w:t xml:space="preserve">web </w:t>
+      </w:r>
+      <w:proofErr w:type="spellStart"/>
+      <w:r>
+        <w:rPr>
+          <w:rFonts w:ascii="Times" w:hAnsi="Times" w:cs="Times"/>
+          <w:i/>
+          <w:iCs/>
+          <w:lang w:val="pt-BR"/>
+        </w:rPr>
+        <w:t>scraping</w:t>
+      </w:r>
+      <w:proofErr w:type="spellEnd"/>
       <w:r>
         <w:rPr>
           <w:rFonts w:ascii="Times" w:hAnsi="Times" w:cs="Times"/>
@@ -599,6 +896,7 @@
         </w:rPr>
         <w:t xml:space="preserve">, será realizada uma análise de dados com os resultados obtidos e um levantamento das conclusões que podem ser tomadas através deles. Tais resultados foram avaliados por meio de métricas de avaliação para </w:t>
       </w:r>
+      <w:proofErr w:type="spellStart"/>
       <w:r>
         <w:rPr>
           <w:rFonts w:ascii="Times" w:hAnsi="Times" w:cs="Times"/>
@@ -606,7 +904,37 @@
           <w:iCs/>
           <w:lang w:val="pt-BR"/>
         </w:rPr>
-        <w:t>machine learning.</w:t>
+        <w:t>machine</w:t>
+      </w:r>
+      <w:proofErr w:type="spellEnd"/>
+      <w:r>
+        <w:rPr>
+          <w:rFonts w:ascii="Times" w:hAnsi="Times" w:cs="Times"/>
+          <w:i/>
+          <w:iCs/>
+          <w:lang w:val="pt-BR"/>
+        </w:rPr>
+        <w:t xml:space="preserve"> </w:t>
+      </w:r>
+      <w:proofErr w:type="spellStart"/>
+      <w:r>
+        <w:rPr>
+          <w:rFonts w:ascii="Times" w:hAnsi="Times" w:cs="Times"/>
+          <w:i/>
+          <w:iCs/>
+          <w:lang w:val="pt-BR"/>
+        </w:rPr>
+        <w:t>learning</w:t>
+      </w:r>
+      <w:proofErr w:type="spellEnd"/>
+      <w:r>
+        <w:rPr>
+          <w:rFonts w:ascii="Times" w:hAnsi="Times" w:cs="Times"/>
+          <w:i/>
+          <w:iCs/>
+          <w:lang w:val="pt-BR"/>
+        </w:rPr>
+        <w:t>.</w:t>
       </w:r>
     </w:p>
     <w:p>
@@ -624,7 +952,23 @@
           <w:rFonts w:ascii="Times" w:hAnsi="Times" w:cs="Times"/>
           <w:lang w:val="pt-BR"/>
         </w:rPr>
-        <w:t xml:space="preserve">Nesta pesquisa, duas premissas foram assumidas (i) notícias falsas são notícias fabricadas e (ii) sites de grandes empresas de comunicação são adotados como fontes confiáveis de informação. Embora esses sites possam ter algum viés político em suas notícias, eles tomam cuidado com os fatos publicados para que sua imagem não seja prejudicada. Isso ocorre devido ao fato de grandes empresas não quererem serem afetadas negativamente pela disseminação de notícias falsas. </w:t>
+        <w:t>Nesta pesquisa, duas premissas foram assumidas (i) notícias falsas são notícias fabricadas e (</w:t>
+      </w:r>
+      <w:proofErr w:type="spellStart"/>
+      <w:r>
+        <w:rPr>
+          <w:rFonts w:ascii="Times" w:hAnsi="Times" w:cs="Times"/>
+          <w:lang w:val="pt-BR"/>
+        </w:rPr>
+        <w:t>ii</w:t>
+      </w:r>
+      <w:proofErr w:type="spellEnd"/>
+      <w:r>
+        <w:rPr>
+          <w:rFonts w:ascii="Times" w:hAnsi="Times" w:cs="Times"/>
+          <w:lang w:val="pt-BR"/>
+        </w:rPr>
+        <w:t xml:space="preserve">) sites de grandes empresas de comunicação são adotados como fontes confiáveis de informação. Embora esses sites possam ter algum viés político em suas notícias, eles tomam cuidado com os fatos publicados para que sua imagem não seja prejudicada. Isso ocorre devido ao fato de grandes empresas não quererem serem afetadas negativamente pela disseminação de notícias falsas. </w:t>
       </w:r>
     </w:p>
     <w:p>
@@ -734,14 +1078,34 @@
         </w:rPr>
         <w:t xml:space="preserve">Logo, este estudo envolveu dois algoritmos de aprendizado de máquina SVM, que apresentou excelentes resultados nas pesquisas de Monteiro et al (2018) e </w:t>
       </w:r>
-      <w:r>
-        <w:rPr>
-          <w:rFonts w:ascii="Times" w:hAnsi="Times" w:cs="Times"/>
-          <w:i/>
-          <w:lang w:val="pt-BR"/>
-        </w:rPr>
-        <w:t>Naive Bayes</w:t>
-      </w:r>
+      <w:proofErr w:type="spellStart"/>
+      <w:r>
+        <w:rPr>
+          <w:rFonts w:ascii="Times" w:hAnsi="Times" w:cs="Times"/>
+          <w:i/>
+          <w:lang w:val="pt-BR"/>
+        </w:rPr>
+        <w:t>Naive</w:t>
+      </w:r>
+      <w:proofErr w:type="spellEnd"/>
+      <w:r>
+        <w:rPr>
+          <w:rFonts w:ascii="Times" w:hAnsi="Times" w:cs="Times"/>
+          <w:i/>
+          <w:lang w:val="pt-BR"/>
+        </w:rPr>
+        <w:t xml:space="preserve"> </w:t>
+      </w:r>
+      <w:proofErr w:type="spellStart"/>
+      <w:r>
+        <w:rPr>
+          <w:rFonts w:ascii="Times" w:hAnsi="Times" w:cs="Times"/>
+          <w:i/>
+          <w:lang w:val="pt-BR"/>
+        </w:rPr>
+        <w:t>Bayes</w:t>
+      </w:r>
+      <w:proofErr w:type="spellEnd"/>
       <w:r>
         <w:rPr>
           <w:rFonts w:ascii="Times" w:hAnsi="Times" w:cs="Times"/>
@@ -749,6 +1113,7 @@
         </w:rPr>
         <w:t xml:space="preserve">, que apresentou bons resultados nas pesquisas de </w:t>
       </w:r>
+      <w:proofErr w:type="spellStart"/>
       <w:r>
         <w:rPr>
           <w:rFonts w:ascii="Times" w:hAnsi="Times"/>
@@ -757,6 +1122,7 @@
         </w:rPr>
         <w:t>Granik</w:t>
       </w:r>
+      <w:proofErr w:type="spellEnd"/>
       <w:r>
         <w:rPr>
           <w:rFonts w:ascii="Times" w:hAnsi="Times" w:cs="Times"/>
@@ -764,13 +1130,23 @@
         </w:rPr>
         <w:t xml:space="preserve"> et al (2017), </w:t>
       </w:r>
+      <w:proofErr w:type="spellStart"/>
       <w:r>
         <w:rPr>
           <w:rFonts w:ascii="Times" w:hAnsi="Times"/>
           <w:szCs w:val="20"/>
           <w:lang w:val="pt-BR"/>
         </w:rPr>
-        <w:t xml:space="preserve">Bharadwaj </w:t>
+        <w:t>Bharadwaj</w:t>
+      </w:r>
+      <w:proofErr w:type="spellEnd"/>
+      <w:r>
+        <w:rPr>
+          <w:rFonts w:ascii="Times" w:hAnsi="Times"/>
+          <w:szCs w:val="20"/>
+          <w:lang w:val="pt-BR"/>
+        </w:rPr>
+        <w:t xml:space="preserve"> </w:t>
       </w:r>
       <w:r>
         <w:rPr>
@@ -795,7 +1171,23 @@
           <w:rFonts w:ascii="Times" w:hAnsi="Times" w:cs="Times"/>
           <w:lang w:val="pt-BR"/>
         </w:rPr>
-        <w:t>De acordo com Rubin, Chen e Conroy (2016) existem três tipos de notícias falsas: as satíricas, as baseadas em verdades e as fabricadas. As satíricas são comumente encontradas em sites de humor que satirizam figuras públicas. As baseadas em verdade distorcem os fatos de notícias verdadeiras para criar uma certa credibilidade, desse modo tornam-se mais críveis. As fabricadas não são necessariamente baseadas em notícias reais, podendo ser baseadas em dados puramente fictícios.</w:t>
+        <w:t xml:space="preserve">De acordo com Rubin, Chen e </w:t>
+      </w:r>
+      <w:proofErr w:type="spellStart"/>
+      <w:r>
+        <w:rPr>
+          <w:rFonts w:ascii="Times" w:hAnsi="Times" w:cs="Times"/>
+          <w:lang w:val="pt-BR"/>
+        </w:rPr>
+        <w:t>Conroy</w:t>
+      </w:r>
+      <w:proofErr w:type="spellEnd"/>
+      <w:r>
+        <w:rPr>
+          <w:rFonts w:ascii="Times" w:hAnsi="Times" w:cs="Times"/>
+          <w:lang w:val="pt-BR"/>
+        </w:rPr>
+        <w:t xml:space="preserve"> (2016) existem três tipos de notícias falsas: as satíricas, as baseadas em verdades e as fabricadas. As satíricas são comumente encontradas em sites de humor que satirizam figuras públicas. As baseadas em verdade distorcem os fatos de notícias verdadeiras para criar uma certa credibilidade, desse modo tornam-se mais críveis. As fabricadas não são necessariamente baseadas em notícias reais, podendo ser baseadas em dados puramente fictícios.</w:t>
       </w:r>
     </w:p>
     <w:p>
@@ -866,7 +1258,25 @@
           <w:i/>
           <w:lang w:val="pt-BR"/>
         </w:rPr>
-        <w:t>bag of words</w:t>
+        <w:t xml:space="preserve">bag </w:t>
+      </w:r>
+      <w:proofErr w:type="spellStart"/>
+      <w:r>
+        <w:rPr>
+          <w:rFonts w:ascii="Times" w:hAnsi="Times" w:cs="Times"/>
+          <w:i/>
+          <w:lang w:val="pt-BR"/>
+        </w:rPr>
+        <w:t>of</w:t>
+      </w:r>
+      <w:proofErr w:type="spellEnd"/>
+      <w:r>
+        <w:rPr>
+          <w:rFonts w:ascii="Times" w:hAnsi="Times" w:cs="Times"/>
+          <w:i/>
+          <w:lang w:val="pt-BR"/>
+        </w:rPr>
+        <w:t xml:space="preserve"> words</w:t>
       </w:r>
       <w:r>
         <w:rPr>
@@ -875,6 +1285,7 @@
         </w:rPr>
         <w:t xml:space="preserve"> e TF-IDF (ou </w:t>
       </w:r>
+      <w:proofErr w:type="spellStart"/>
       <w:r>
         <w:rPr>
           <w:rFonts w:ascii="Times" w:hAnsi="Times" w:cs="Times"/>
@@ -882,8 +1293,89 @@
           <w:iCs/>
           <w:lang w:val="pt-BR"/>
         </w:rPr>
-        <w:t>Term frequency–inverse document frequency</w:t>
-      </w:r>
+        <w:t>Term</w:t>
+      </w:r>
+      <w:proofErr w:type="spellEnd"/>
+      <w:r>
+        <w:rPr>
+          <w:rFonts w:ascii="Times" w:hAnsi="Times" w:cs="Times"/>
+          <w:i/>
+          <w:iCs/>
+          <w:lang w:val="pt-BR"/>
+        </w:rPr>
+        <w:t xml:space="preserve"> </w:t>
+      </w:r>
+      <w:proofErr w:type="spellStart"/>
+      <w:r>
+        <w:rPr>
+          <w:rFonts w:ascii="Times" w:hAnsi="Times" w:cs="Times"/>
+          <w:i/>
+          <w:iCs/>
+          <w:lang w:val="pt-BR"/>
+        </w:rPr>
+        <w:t>frequency</w:t>
+      </w:r>
+      <w:proofErr w:type="spellEnd"/>
+      <w:r>
+        <w:rPr>
+          <w:rFonts w:ascii="Times" w:hAnsi="Times" w:cs="Times"/>
+          <w:i/>
+          <w:iCs/>
+          <w:lang w:val="pt-BR"/>
+        </w:rPr>
+        <w:t>–</w:t>
+      </w:r>
+      <w:proofErr w:type="spellStart"/>
+      <w:r>
+        <w:rPr>
+          <w:rFonts w:ascii="Times" w:hAnsi="Times" w:cs="Times"/>
+          <w:i/>
+          <w:iCs/>
+          <w:lang w:val="pt-BR"/>
+        </w:rPr>
+        <w:t>inverse</w:t>
+      </w:r>
+      <w:proofErr w:type="spellEnd"/>
+      <w:r>
+        <w:rPr>
+          <w:rFonts w:ascii="Times" w:hAnsi="Times" w:cs="Times"/>
+          <w:i/>
+          <w:iCs/>
+          <w:lang w:val="pt-BR"/>
+        </w:rPr>
+        <w:t xml:space="preserve"> </w:t>
+      </w:r>
+      <w:proofErr w:type="spellStart"/>
+      <w:r>
+        <w:rPr>
+          <w:rFonts w:ascii="Times" w:hAnsi="Times" w:cs="Times"/>
+          <w:i/>
+          <w:iCs/>
+          <w:lang w:val="pt-BR"/>
+        </w:rPr>
+        <w:t>document</w:t>
+      </w:r>
+      <w:proofErr w:type="spellEnd"/>
+      <w:r>
+        <w:rPr>
+          <w:rFonts w:ascii="Times" w:hAnsi="Times" w:cs="Times"/>
+          <w:i/>
+          <w:iCs/>
+          <w:lang w:val="pt-BR"/>
+        </w:rPr>
+        <w:t xml:space="preserve"> </w:t>
+      </w:r>
+      <w:proofErr w:type="spellStart"/>
+      <w:r>
+        <w:rPr>
+          <w:rFonts w:ascii="Times" w:hAnsi="Times" w:cs="Times"/>
+          <w:i/>
+          <w:iCs/>
+          <w:lang w:val="pt-BR"/>
+        </w:rPr>
+        <w:t>frequency</w:t>
+      </w:r>
+      <w:proofErr w:type="spellEnd"/>
       <w:r>
         <w:rPr>
           <w:rFonts w:ascii="Times" w:hAnsi="Times" w:cs="Times"/>
@@ -915,7 +1407,25 @@
           <w:i/>
           <w:lang w:val="pt-BR"/>
         </w:rPr>
-        <w:t>bag of words</w:t>
+        <w:t xml:space="preserve">bag </w:t>
+      </w:r>
+      <w:proofErr w:type="spellStart"/>
+      <w:r>
+        <w:rPr>
+          <w:rFonts w:ascii="Times" w:hAnsi="Times" w:cs="Times"/>
+          <w:i/>
+          <w:lang w:val="pt-BR"/>
+        </w:rPr>
+        <w:t>of</w:t>
+      </w:r>
+      <w:proofErr w:type="spellEnd"/>
+      <w:r>
+        <w:rPr>
+          <w:rFonts w:ascii="Times" w:hAnsi="Times" w:cs="Times"/>
+          <w:i/>
+          <w:lang w:val="pt-BR"/>
+        </w:rPr>
+        <w:t xml:space="preserve"> words</w:t>
       </w:r>
       <w:r>
         <w:rPr>
@@ -924,13 +1434,23 @@
         </w:rPr>
         <w:t>, o texto original é transformado em um conjunto de palavras e a frequência que uma palavra aparece no texto é calculada. A saída deste método é uma matriz na qual cada coluna representa uma palavra no vocabulário e cada linha corresponde a um texto [</w:t>
       </w:r>
+      <w:proofErr w:type="spellStart"/>
       <w:r>
         <w:rPr>
           <w:rFonts w:ascii="Times" w:hAnsi="Times"/>
           <w:szCs w:val="20"/>
           <w:lang w:val="pt-BR"/>
         </w:rPr>
-        <w:t>Ghosh et al 2019</w:t>
+        <w:t>Ghosh</w:t>
+      </w:r>
+      <w:proofErr w:type="spellEnd"/>
+      <w:r>
+        <w:rPr>
+          <w:rFonts w:ascii="Times" w:hAnsi="Times"/>
+          <w:szCs w:val="20"/>
+          <w:lang w:val="pt-BR"/>
+        </w:rPr>
+        <w:t xml:space="preserve"> et al 2019</w:t>
       </w:r>
       <w:r>
         <w:rPr>
@@ -963,7 +1483,25 @@
           <w:i/>
           <w:lang w:val="pt-BR"/>
         </w:rPr>
-        <w:t>Bag of words</w:t>
+        <w:t xml:space="preserve">Bag </w:t>
+      </w:r>
+      <w:proofErr w:type="spellStart"/>
+      <w:r>
+        <w:rPr>
+          <w:rFonts w:ascii="Times" w:hAnsi="Times" w:cs="Times"/>
+          <w:i/>
+          <w:lang w:val="pt-BR"/>
+        </w:rPr>
+        <w:t>of</w:t>
+      </w:r>
+      <w:proofErr w:type="spellEnd"/>
+      <w:r>
+        <w:rPr>
+          <w:rFonts w:ascii="Times" w:hAnsi="Times" w:cs="Times"/>
+          <w:i/>
+          <w:lang w:val="pt-BR"/>
+        </w:rPr>
+        <w:t xml:space="preserve"> words</w:t>
       </w:r>
       <w:r>
         <w:rPr>
@@ -1004,7 +1542,25 @@
           <w:i/>
           <w:lang w:val="pt-BR"/>
         </w:rPr>
-        <w:t>Bag of words</w:t>
+        <w:t xml:space="preserve">Bag </w:t>
+      </w:r>
+      <w:proofErr w:type="spellStart"/>
+      <w:r>
+        <w:rPr>
+          <w:rFonts w:ascii="Times" w:hAnsi="Times" w:cs="Times"/>
+          <w:i/>
+          <w:lang w:val="pt-BR"/>
+        </w:rPr>
+        <w:t>of</w:t>
+      </w:r>
+      <w:proofErr w:type="spellEnd"/>
+      <w:r>
+        <w:rPr>
+          <w:rFonts w:ascii="Times" w:hAnsi="Times" w:cs="Times"/>
+          <w:i/>
+          <w:lang w:val="pt-BR"/>
+        </w:rPr>
+        <w:t xml:space="preserve"> words</w:t>
       </w:r>
       <w:r>
         <w:rPr>
@@ -1029,13 +1585,23 @@
         </w:rPr>
         <w:t xml:space="preserve"> que são palavras como artigos e preposições que não trazem valor para o modelo. Isso ocorre, pois leva em conta a importância da palavra em relação as outras notícias além da sua frequência em um único texto. Por esse motivo, essa vetorização destaca os termos mais relevantes [</w:t>
       </w:r>
+      <w:proofErr w:type="spellStart"/>
       <w:r>
         <w:rPr>
           <w:rFonts w:ascii="Times" w:hAnsi="Times"/>
           <w:szCs w:val="20"/>
           <w:lang w:val="pt-BR"/>
         </w:rPr>
-        <w:t>Jivani 2011</w:t>
+        <w:t>Jivani</w:t>
+      </w:r>
+      <w:proofErr w:type="spellEnd"/>
+      <w:r>
+        <w:rPr>
+          <w:rFonts w:ascii="Times" w:hAnsi="Times"/>
+          <w:szCs w:val="20"/>
+          <w:lang w:val="pt-BR"/>
+        </w:rPr>
+        <w:t xml:space="preserve"> 2011</w:t>
       </w:r>
       <w:r>
         <w:rPr>
@@ -1050,7 +1616,25 @@
           <w:i/>
           <w:lang w:val="pt-BR"/>
         </w:rPr>
-        <w:t>Bag of words</w:t>
+        <w:t xml:space="preserve">Bag </w:t>
+      </w:r>
+      <w:proofErr w:type="spellStart"/>
+      <w:r>
+        <w:rPr>
+          <w:rFonts w:ascii="Times" w:hAnsi="Times" w:cs="Times"/>
+          <w:i/>
+          <w:lang w:val="pt-BR"/>
+        </w:rPr>
+        <w:t>of</w:t>
+      </w:r>
+      <w:proofErr w:type="spellEnd"/>
+      <w:r>
+        <w:rPr>
+          <w:rFonts w:ascii="Times" w:hAnsi="Times" w:cs="Times"/>
+          <w:i/>
+          <w:lang w:val="pt-BR"/>
+        </w:rPr>
+        <w:t xml:space="preserve"> words</w:t>
       </w:r>
       <w:r>
         <w:rPr>
@@ -1463,6 +2047,7 @@
         </w:rPr>
         <w:t>O TF-IDF realiza o cálculo da frequência que o termo aparece no texto e a frequência de documentos inversos (IDF), ou seja, o peso que a palavra tem em relação a todos os textos. Deste modo, é calculado o log10 da divisão do total de textos pelos textos que possuem a palavra (Equação 2). Finalmente, para encontrar o TF-IDF, o TF (</w:t>
       </w:r>
+      <w:proofErr w:type="spellStart"/>
       <w:r>
         <w:rPr>
           <w:rFonts w:ascii="Times" w:hAnsi="Times" w:cs="Times"/>
@@ -1470,8 +2055,29 @@
           <w:iCs/>
           <w:lang w:val="pt-BR"/>
         </w:rPr>
-        <w:t>Term Frequency</w:t>
-      </w:r>
+        <w:t>Term</w:t>
+      </w:r>
+      <w:proofErr w:type="spellEnd"/>
+      <w:r>
+        <w:rPr>
+          <w:rFonts w:ascii="Times" w:hAnsi="Times" w:cs="Times"/>
+          <w:i/>
+          <w:iCs/>
+          <w:lang w:val="pt-BR"/>
+        </w:rPr>
+        <w:t xml:space="preserve"> </w:t>
+      </w:r>
+      <w:proofErr w:type="spellStart"/>
+      <w:r>
+        <w:rPr>
+          <w:rFonts w:ascii="Times" w:hAnsi="Times" w:cs="Times"/>
+          <w:i/>
+          <w:iCs/>
+          <w:lang w:val="pt-BR"/>
+        </w:rPr>
+        <w:t>Frequency</w:t>
+      </w:r>
+      <w:proofErr w:type="spellEnd"/>
       <w:r>
         <w:rPr>
           <w:rFonts w:ascii="Times" w:hAnsi="Times" w:cs="Times"/>
@@ -1479,6 +2085,7 @@
         </w:rPr>
         <w:t>) é multiplicado pelo IDF (</w:t>
       </w:r>
+      <w:proofErr w:type="spellStart"/>
       <w:r>
         <w:rPr>
           <w:rFonts w:ascii="Times" w:hAnsi="Times" w:cs="Times"/>
@@ -1486,8 +2093,49 @@
           <w:iCs/>
           <w:lang w:val="pt-BR"/>
         </w:rPr>
-        <w:t>Inverse Document Frequency</w:t>
-      </w:r>
+        <w:t>Inverse</w:t>
+      </w:r>
+      <w:proofErr w:type="spellEnd"/>
+      <w:r>
+        <w:rPr>
+          <w:rFonts w:ascii="Times" w:hAnsi="Times" w:cs="Times"/>
+          <w:i/>
+          <w:iCs/>
+          <w:lang w:val="pt-BR"/>
+        </w:rPr>
+        <w:t xml:space="preserve"> </w:t>
+      </w:r>
+      <w:proofErr w:type="spellStart"/>
+      <w:r>
+        <w:rPr>
+          <w:rFonts w:ascii="Times" w:hAnsi="Times" w:cs="Times"/>
+          <w:i/>
+          <w:iCs/>
+          <w:lang w:val="pt-BR"/>
+        </w:rPr>
+        <w:t>Document</w:t>
+      </w:r>
+      <w:proofErr w:type="spellEnd"/>
+      <w:r>
+        <w:rPr>
+          <w:rFonts w:ascii="Times" w:hAnsi="Times" w:cs="Times"/>
+          <w:i/>
+          <w:iCs/>
+          <w:lang w:val="pt-BR"/>
+        </w:rPr>
+        <w:t xml:space="preserve"> </w:t>
+      </w:r>
+      <w:proofErr w:type="spellStart"/>
+      <w:r>
+        <w:rPr>
+          <w:rFonts w:ascii="Times" w:hAnsi="Times" w:cs="Times"/>
+          <w:i/>
+          <w:iCs/>
+          <w:lang w:val="pt-BR"/>
+        </w:rPr>
+        <w:t>Frequency</w:t>
+      </w:r>
+      <w:proofErr w:type="spellEnd"/>
       <w:r>
         <w:rPr>
           <w:rFonts w:ascii="Times" w:hAnsi="Times" w:cs="Times"/>
@@ -1511,7 +2159,23 @@
           <w:rFonts w:ascii="Times" w:hAnsi="Times" w:cs="Times"/>
           <w:lang w:val="pt-BR"/>
         </w:rPr>
-        <w:t>De acordo com Freire e Goldschmidt (2019) a detecção automática de notícias falsas pode ser interpretada como um problema de classificação binária, em que dado uma notícia como uma entrada (ε), a tarefa de detectar notícias falsas é prever se essa notícia é falsa ou não, ou seja, f: ε de modo que f é a função de previsão.</w:t>
+        <w:t xml:space="preserve">De acordo com Freire e </w:t>
+      </w:r>
+      <w:proofErr w:type="spellStart"/>
+      <w:r>
+        <w:rPr>
+          <w:rFonts w:ascii="Times" w:hAnsi="Times" w:cs="Times"/>
+          <w:lang w:val="pt-BR"/>
+        </w:rPr>
+        <w:t>Goldschmidt</w:t>
+      </w:r>
+      <w:proofErr w:type="spellEnd"/>
+      <w:r>
+        <w:rPr>
+          <w:rFonts w:ascii="Times" w:hAnsi="Times" w:cs="Times"/>
+          <w:lang w:val="pt-BR"/>
+        </w:rPr>
+        <w:t xml:space="preserve"> (2019) a detecção automática de notícias falsas pode ser interpretada como um problema de classificação binária, em que dado uma notícia como uma entrada (ε), a tarefa de detectar notícias falsas é prever se essa notícia é falsa ou não, ou seja, f: ε de modo que f é a função de previsão.</w:t>
       </w:r>
     </w:p>
     <w:p>
@@ -1531,14 +2195,34 @@
         </w:rPr>
         <w:t>Quanto ao funcionamento das técnicas, pode-se destacar que o algoritmo SVM (</w:t>
       </w:r>
-      <w:r>
-        <w:rPr>
-          <w:rFonts w:ascii="Times" w:hAnsi="Times" w:cs="Times"/>
-          <w:i/>
-          <w:lang w:val="pt-BR"/>
-        </w:rPr>
-        <w:t>Support Vector Machine</w:t>
-      </w:r>
+      <w:proofErr w:type="spellStart"/>
+      <w:r>
+        <w:rPr>
+          <w:rFonts w:ascii="Times" w:hAnsi="Times" w:cs="Times"/>
+          <w:i/>
+          <w:lang w:val="pt-BR"/>
+        </w:rPr>
+        <w:t>Support</w:t>
+      </w:r>
+      <w:proofErr w:type="spellEnd"/>
+      <w:r>
+        <w:rPr>
+          <w:rFonts w:ascii="Times" w:hAnsi="Times" w:cs="Times"/>
+          <w:i/>
+          <w:lang w:val="pt-BR"/>
+        </w:rPr>
+        <w:t xml:space="preserve"> Vector </w:t>
+      </w:r>
+      <w:proofErr w:type="spellStart"/>
+      <w:r>
+        <w:rPr>
+          <w:rFonts w:ascii="Times" w:hAnsi="Times" w:cs="Times"/>
+          <w:i/>
+          <w:lang w:val="pt-BR"/>
+        </w:rPr>
+        <w:t>Machine</w:t>
+      </w:r>
+      <w:proofErr w:type="spellEnd"/>
       <w:r>
         <w:rPr>
           <w:rFonts w:ascii="Times" w:hAnsi="Times" w:cs="Times"/>
@@ -1562,7 +2246,23 @@
           <w:rFonts w:ascii="Times" w:hAnsi="Times" w:cs="Times"/>
           <w:lang w:val="pt-BR"/>
         </w:rPr>
-        <w:t>SVM lineares definem bordas lineares a partir de dados linearmente [Freire e Goldschimidt 2019], ou seja, se o conjunto de treinamento X com n objetos e seus rótulos Y, X é linearmente separável se for possível separar objetos das classes Y por um hiperplano, onde Y = {-1,1}.</w:t>
+        <w:t xml:space="preserve">SVM lineares definem bordas lineares a partir de dados linearmente [Freire e </w:t>
+      </w:r>
+      <w:proofErr w:type="spellStart"/>
+      <w:r>
+        <w:rPr>
+          <w:rFonts w:ascii="Times" w:hAnsi="Times" w:cs="Times"/>
+          <w:lang w:val="pt-BR"/>
+        </w:rPr>
+        <w:t>Goldschimidt</w:t>
+      </w:r>
+      <w:proofErr w:type="spellEnd"/>
+      <w:r>
+        <w:rPr>
+          <w:rFonts w:ascii="Times" w:hAnsi="Times" w:cs="Times"/>
+          <w:lang w:val="pt-BR"/>
+        </w:rPr>
+        <w:t xml:space="preserve"> 2019], ou seja, se o conjunto de treinamento X com n objetos e seus rótulos Y, X é linearmente separável se for possível separar objetos das classes Y por um hiperplano, onde Y = {-1,1}.</w:t>
       </w:r>
     </w:p>
     <w:p>
@@ -1658,7 +2358,55 @@
           <w:lang w:val="pt-BR"/>
         </w:rPr>
         <w:lastRenderedPageBreak/>
-        <w:t>A equação do hiperplano linear é apresentada na Equação 4, onde w × x é o produto escalar entre os vetores w e x. A equação do hiperplano pode ser usada para dividir o espaço de entrada X, em duas regiões: w×x+b&gt;0 e w×x+b&lt;0 [Freire e Goldschimidt 2019], (Figura 1). Portanto, para problemas de classificação, a Equação 6 pode ser obtida.</w:t>
+        <w:t xml:space="preserve">A equação do hiperplano linear é apresentada na Equação 4, onde w × x é o produto escalar entre os vetores w e x. A equação do hiperplano pode ser usada para dividir o espaço de entrada X, em duas regiões: </w:t>
+      </w:r>
+      <w:proofErr w:type="spellStart"/>
+      <w:r>
+        <w:rPr>
+          <w:rFonts w:ascii="Times" w:hAnsi="Times" w:cs="Times"/>
+          <w:lang w:val="pt-BR"/>
+        </w:rPr>
+        <w:t>w×x+b</w:t>
+      </w:r>
+      <w:proofErr w:type="spellEnd"/>
+      <w:r>
+        <w:rPr>
+          <w:rFonts w:ascii="Times" w:hAnsi="Times" w:cs="Times"/>
+          <w:lang w:val="pt-BR"/>
+        </w:rPr>
+        <w:t xml:space="preserve">&gt;0 e </w:t>
+      </w:r>
+      <w:proofErr w:type="spellStart"/>
+      <w:r>
+        <w:rPr>
+          <w:rFonts w:ascii="Times" w:hAnsi="Times" w:cs="Times"/>
+          <w:lang w:val="pt-BR"/>
+        </w:rPr>
+        <w:t>w×x+b</w:t>
+      </w:r>
+      <w:proofErr w:type="spellEnd"/>
+      <w:r>
+        <w:rPr>
+          <w:rFonts w:ascii="Times" w:hAnsi="Times" w:cs="Times"/>
+          <w:lang w:val="pt-BR"/>
+        </w:rPr>
+        <w:t xml:space="preserve">&lt;0 [Freire e </w:t>
+      </w:r>
+      <w:proofErr w:type="spellStart"/>
+      <w:r>
+        <w:rPr>
+          <w:rFonts w:ascii="Times" w:hAnsi="Times" w:cs="Times"/>
+          <w:lang w:val="pt-BR"/>
+        </w:rPr>
+        <w:t>Goldschimidt</w:t>
+      </w:r>
+      <w:proofErr w:type="spellEnd"/>
+      <w:r>
+        <w:rPr>
+          <w:rFonts w:ascii="Times" w:hAnsi="Times" w:cs="Times"/>
+          <w:lang w:val="pt-BR"/>
+        </w:rPr>
+        <w:t xml:space="preserve"> 2019], (Figura 1). Portanto, para problemas de classificação, a Equação 6 pode ser obtida.</w:t>
       </w:r>
     </w:p>
     <w:p>
@@ -1902,7 +2650,23 @@
           <w:rFonts w:ascii="Times" w:hAnsi="Times" w:cs="Times"/>
           <w:lang w:val="pt-BR"/>
         </w:rPr>
-        <w:t xml:space="preserve">Há muitos casos em que não é possível dividir satisfatoriamente o treinamento estabelecido por um hiperplano, um exemplo seria a divisão deles por curvas diretas. De acordo com Hearst (1998), SVMs lidam com problemas não lineares mapeando-os de seu espaço original para um espaço maior, chamado espaço de características. A escolha apropriada do mapeamento de conjunto de dados pode ser separada por um SVM linear.  Este truque é chamado de </w:t>
+        <w:t xml:space="preserve">Há muitos casos em que não é possível dividir satisfatoriamente o treinamento estabelecido por um hiperplano, um exemplo seria a divisão deles por curvas diretas. De acordo com Hearst (1998), </w:t>
+      </w:r>
+      <w:proofErr w:type="spellStart"/>
+      <w:r>
+        <w:rPr>
+          <w:rFonts w:ascii="Times" w:hAnsi="Times" w:cs="Times"/>
+          <w:lang w:val="pt-BR"/>
+        </w:rPr>
+        <w:t>SVMs</w:t>
+      </w:r>
+      <w:proofErr w:type="spellEnd"/>
+      <w:r>
+        <w:rPr>
+          <w:rFonts w:ascii="Times" w:hAnsi="Times" w:cs="Times"/>
+          <w:lang w:val="pt-BR"/>
+        </w:rPr>
+        <w:t xml:space="preserve"> lidam com problemas não lineares mapeando-os de seu espaço original para um espaço maior, chamado espaço de características. A escolha apropriada do mapeamento de conjunto de dados pode ser separada por um SVM linear.  Este truque é chamado de </w:t>
       </w:r>
       <w:r>
         <w:rPr>
@@ -1954,14 +2718,34 @@
         </w:rPr>
         <w:t xml:space="preserve">O </w:t>
       </w:r>
-      <w:r>
-        <w:rPr>
-          <w:rFonts w:ascii="Times" w:hAnsi="Times" w:cs="Times"/>
-          <w:i/>
-          <w:lang w:val="pt-BR"/>
-        </w:rPr>
-        <w:t>Naive Bayes</w:t>
-      </w:r>
+      <w:proofErr w:type="spellStart"/>
+      <w:r>
+        <w:rPr>
+          <w:rFonts w:ascii="Times" w:hAnsi="Times" w:cs="Times"/>
+          <w:i/>
+          <w:lang w:val="pt-BR"/>
+        </w:rPr>
+        <w:t>Naive</w:t>
+      </w:r>
+      <w:proofErr w:type="spellEnd"/>
+      <w:r>
+        <w:rPr>
+          <w:rFonts w:ascii="Times" w:hAnsi="Times" w:cs="Times"/>
+          <w:i/>
+          <w:lang w:val="pt-BR"/>
+        </w:rPr>
+        <w:t xml:space="preserve"> </w:t>
+      </w:r>
+      <w:proofErr w:type="spellStart"/>
+      <w:r>
+        <w:rPr>
+          <w:rFonts w:ascii="Times" w:hAnsi="Times" w:cs="Times"/>
+          <w:i/>
+          <w:lang w:val="pt-BR"/>
+        </w:rPr>
+        <w:t>Bayes</w:t>
+      </w:r>
+      <w:proofErr w:type="spellEnd"/>
       <w:r>
         <w:rPr>
           <w:rFonts w:ascii="Times" w:hAnsi="Times" w:cs="Times"/>
@@ -1969,13 +2753,23 @@
         </w:rPr>
         <w:t xml:space="preserve"> é um classificador probabilístico que assume a independência entre os atributos dos dados [Harrison 2019]. Esse algoritmo estima a probabilidade condicional de cada recurso de um determinado texto para cada classe com base na ocorrência desse recurso nessa classe e multiplica essas probabilidades de todos os recursos de um determinado texto para calcular a probabilidade final de classificação para cada classe [</w:t>
       </w:r>
+      <w:proofErr w:type="spellStart"/>
       <w:r>
         <w:rPr>
           <w:rFonts w:ascii="Times" w:hAnsi="Times"/>
           <w:szCs w:val="20"/>
           <w:lang w:val="pt-BR"/>
         </w:rPr>
-        <w:t>Vajjala 2020].</w:t>
+        <w:t>Vajjala</w:t>
+      </w:r>
+      <w:proofErr w:type="spellEnd"/>
+      <w:r>
+        <w:rPr>
+          <w:rFonts w:ascii="Times" w:hAnsi="Times"/>
+          <w:szCs w:val="20"/>
+          <w:lang w:val="pt-BR"/>
+        </w:rPr>
+        <w:t xml:space="preserve"> 2020].</w:t>
       </w:r>
     </w:p>
     <w:p>
@@ -2101,13 +2895,23 @@
         </w:rPr>
         <w:t>Após o treinamento dos modelos, eles foram avaliados utilizando as seguintes métricas [Harrison 2019]: matriz de confusão (para facilitar o entendimento do desempenho dos classificadores e para obter os Erros Tipo I e Tipo II), acurácia ( porcentagem de classificações corretas), precisão (porcentagem de predições positivas que estavam corretas [</w:t>
       </w:r>
+      <w:proofErr w:type="spellStart"/>
       <w:r>
         <w:rPr>
           <w:rFonts w:ascii="Times" w:hAnsi="Times"/>
           <w:szCs w:val="20"/>
           <w:lang w:val="pt-BR"/>
         </w:rPr>
-        <w:t>Halimu 2019</w:t>
+        <w:t>Halimu</w:t>
+      </w:r>
+      <w:proofErr w:type="spellEnd"/>
+      <w:r>
+        <w:rPr>
+          <w:rFonts w:ascii="Times" w:hAnsi="Times"/>
+          <w:szCs w:val="20"/>
+          <w:lang w:val="pt-BR"/>
+        </w:rPr>
+        <w:t xml:space="preserve"> 2019</w:t>
       </w:r>
       <w:r>
         <w:rPr>
@@ -2159,7 +2963,23 @@
           <w:rFonts w:ascii="Times" w:hAnsi="Times" w:cs="Times"/>
           <w:lang w:val="pt-BR"/>
         </w:rPr>
-        <w:t xml:space="preserve"> e a precisão, percentual de valores positivos corretamente classificados, precisão) e curva ROC (uma das formas de fazer a análise de classificadores em problemas binários [Davis e Goadrich] em que o algoritmo precisa ter uma protuberância em relação ao ca</w:t>
+        <w:t xml:space="preserve"> e a precisão, percentual de valores positivos corretamente classificados, precisão) e curva ROC (uma das formas de fazer a análise de classificadores em problemas binários [Davis e </w:t>
+      </w:r>
+      <w:proofErr w:type="spellStart"/>
+      <w:r>
+        <w:rPr>
+          <w:rFonts w:ascii="Times" w:hAnsi="Times" w:cs="Times"/>
+          <w:lang w:val="pt-BR"/>
+        </w:rPr>
+        <w:t>Goadrich</w:t>
+      </w:r>
+      <w:proofErr w:type="spellEnd"/>
+      <w:r>
+        <w:rPr>
+          <w:rFonts w:ascii="Times" w:hAnsi="Times" w:cs="Times"/>
+          <w:lang w:val="pt-BR"/>
+        </w:rPr>
+        <w:t>] em que o algoritmo precisa ter uma protuberância em relação ao ca</w:t>
       </w:r>
       <w:r>
         <w:rPr>
@@ -2203,14 +3023,34 @@
         </w:rPr>
         <w:t xml:space="preserve">Ao final desta pesquisa, pretende-se responder à seguinte pergunta de pesquisa: Dentre o SVM e o </w:t>
       </w:r>
-      <w:r>
-        <w:rPr>
-          <w:rFonts w:ascii="Times" w:hAnsi="Times" w:cs="Times"/>
-          <w:i/>
-          <w:lang w:val="pt-BR"/>
-        </w:rPr>
-        <w:t>Naive Bayes</w:t>
-      </w:r>
+      <w:proofErr w:type="spellStart"/>
+      <w:r>
+        <w:rPr>
+          <w:rFonts w:ascii="Times" w:hAnsi="Times" w:cs="Times"/>
+          <w:i/>
+          <w:lang w:val="pt-BR"/>
+        </w:rPr>
+        <w:t>Naive</w:t>
+      </w:r>
+      <w:proofErr w:type="spellEnd"/>
+      <w:r>
+        <w:rPr>
+          <w:rFonts w:ascii="Times" w:hAnsi="Times" w:cs="Times"/>
+          <w:i/>
+          <w:lang w:val="pt-BR"/>
+        </w:rPr>
+        <w:t xml:space="preserve"> </w:t>
+      </w:r>
+      <w:proofErr w:type="spellStart"/>
+      <w:r>
+        <w:rPr>
+          <w:rFonts w:ascii="Times" w:hAnsi="Times" w:cs="Times"/>
+          <w:i/>
+          <w:lang w:val="pt-BR"/>
+        </w:rPr>
+        <w:t>Bayes</w:t>
+      </w:r>
+      <w:proofErr w:type="spellEnd"/>
       <w:r>
         <w:rPr>
           <w:rFonts w:ascii="Times" w:hAnsi="Times" w:cs="Times"/>
@@ -2353,13 +3193,31 @@
         </w:rPr>
         <w:t xml:space="preserve"> e curva ROC melhor que o </w:t>
       </w:r>
-      <w:r>
-        <w:rPr>
-          <w:i/>
-          <w:lang w:val="pt-BR"/>
-        </w:rPr>
-        <w:t>Naive Bayes</w:t>
-      </w:r>
+      <w:proofErr w:type="spellStart"/>
+      <w:r>
+        <w:rPr>
+          <w:i/>
+          <w:lang w:val="pt-BR"/>
+        </w:rPr>
+        <w:t>Naive</w:t>
+      </w:r>
+      <w:proofErr w:type="spellEnd"/>
+      <w:r>
+        <w:rPr>
+          <w:i/>
+          <w:lang w:val="pt-BR"/>
+        </w:rPr>
+        <w:t xml:space="preserve"> </w:t>
+      </w:r>
+      <w:proofErr w:type="spellStart"/>
+      <w:r>
+        <w:rPr>
+          <w:i/>
+          <w:lang w:val="pt-BR"/>
+        </w:rPr>
+        <w:t>Bayes</w:t>
+      </w:r>
+      <w:proofErr w:type="spellEnd"/>
       <w:r>
         <w:rPr>
           <w:lang w:val="pt-BR"/>
@@ -2490,13 +3348,31 @@
         </w:rPr>
         <w:t xml:space="preserve"> e curva ROC pior do que </w:t>
       </w:r>
-      <w:r>
-        <w:rPr>
-          <w:i/>
-          <w:lang w:val="pt-BR"/>
-        </w:rPr>
-        <w:t>Naive Bayes</w:t>
-      </w:r>
+      <w:proofErr w:type="spellStart"/>
+      <w:r>
+        <w:rPr>
+          <w:i/>
+          <w:lang w:val="pt-BR"/>
+        </w:rPr>
+        <w:t>Naive</w:t>
+      </w:r>
+      <w:proofErr w:type="spellEnd"/>
+      <w:r>
+        <w:rPr>
+          <w:i/>
+          <w:lang w:val="pt-BR"/>
+        </w:rPr>
+        <w:t xml:space="preserve"> </w:t>
+      </w:r>
+      <w:proofErr w:type="spellStart"/>
+      <w:r>
+        <w:rPr>
+          <w:i/>
+          <w:lang w:val="pt-BR"/>
+        </w:rPr>
+        <w:t>Bayes</w:t>
+      </w:r>
+      <w:proofErr w:type="spellEnd"/>
       <w:r>
         <w:rPr>
           <w:lang w:val="pt-BR"/>
@@ -2588,6 +3464,7 @@
         </w:rPr>
         <w:t xml:space="preserve">Para coleta de dados, foram utilizados os </w:t>
       </w:r>
+      <w:proofErr w:type="spellStart"/>
       <w:r>
         <w:rPr>
           <w:rFonts w:ascii="Times" w:hAnsi="Times" w:cs="Times"/>
@@ -2604,6 +3481,7 @@
         </w:rPr>
         <w:t>s</w:t>
       </w:r>
+      <w:proofErr w:type="spellEnd"/>
       <w:r>
         <w:rPr>
           <w:rFonts w:ascii="Times" w:hAnsi="Times" w:cs="Times"/>
@@ -4371,13 +5249,41 @@
         </w:rPr>
         <w:t xml:space="preserve">Os dados passaram por um conjunto de etapas de pré-processamento (ver Figura 2), vetorização, treinamento nos algoritmos de classificação SVM e </w:t>
       </w:r>
-      <w:r>
-        <w:rPr>
-          <w:rFonts w:ascii="Times" w:hAnsi="Times" w:cs="Times"/>
-          <w:i/>
-          <w:lang w:val="pt-BR"/>
-        </w:rPr>
-        <w:t xml:space="preserve">Naive Bayes </w:t>
+      <w:proofErr w:type="spellStart"/>
+      <w:r>
+        <w:rPr>
+          <w:rFonts w:ascii="Times" w:hAnsi="Times" w:cs="Times"/>
+          <w:i/>
+          <w:lang w:val="pt-BR"/>
+        </w:rPr>
+        <w:t>Naive</w:t>
+      </w:r>
+      <w:proofErr w:type="spellEnd"/>
+      <w:r>
+        <w:rPr>
+          <w:rFonts w:ascii="Times" w:hAnsi="Times" w:cs="Times"/>
+          <w:i/>
+          <w:lang w:val="pt-BR"/>
+        </w:rPr>
+        <w:t xml:space="preserve"> </w:t>
+      </w:r>
+      <w:proofErr w:type="spellStart"/>
+      <w:r>
+        <w:rPr>
+          <w:rFonts w:ascii="Times" w:hAnsi="Times" w:cs="Times"/>
+          <w:i/>
+          <w:lang w:val="pt-BR"/>
+        </w:rPr>
+        <w:t>Bayes</w:t>
+      </w:r>
+      <w:proofErr w:type="spellEnd"/>
+      <w:r>
+        <w:rPr>
+          <w:rFonts w:ascii="Times" w:hAnsi="Times" w:cs="Times"/>
+          <w:i/>
+          <w:lang w:val="pt-BR"/>
+        </w:rPr>
+        <w:t xml:space="preserve"> </w:t>
       </w:r>
       <w:r>
         <w:rPr>
@@ -4535,7 +5441,23 @@
           <w:rFonts w:ascii="Times" w:hAnsi="Times" w:cs="Times"/>
           <w:lang w:val="pt-BR"/>
         </w:rPr>
-        <w:t xml:space="preserve"> também foram removidos usando a biblioteca NLTK. Depois disso, as palavras foram reduzidas ao seu radical pelo processo de Stemização, e </w:t>
+        <w:t xml:space="preserve"> também foram removidos usando a biblioteca NLTK. Depois disso, as palavras foram reduzidas ao seu radical pelo processo de </w:t>
+      </w:r>
+      <w:proofErr w:type="spellStart"/>
+      <w:r>
+        <w:rPr>
+          <w:rFonts w:ascii="Times" w:hAnsi="Times" w:cs="Times"/>
+          <w:lang w:val="pt-BR"/>
+        </w:rPr>
+        <w:t>Stemização</w:t>
+      </w:r>
+      <w:proofErr w:type="spellEnd"/>
+      <w:r>
+        <w:rPr>
+          <w:rFonts w:ascii="Times" w:hAnsi="Times" w:cs="Times"/>
+          <w:lang w:val="pt-BR"/>
+        </w:rPr>
+        <w:t xml:space="preserve">, e </w:t>
       </w:r>
       <w:r>
         <w:rPr>
@@ -4599,7 +5521,25 @@
           <w:i/>
           <w:lang w:val="pt-BR"/>
         </w:rPr>
-        <w:t>Bag of Words</w:t>
+        <w:t xml:space="preserve">Bag </w:t>
+      </w:r>
+      <w:proofErr w:type="spellStart"/>
+      <w:r>
+        <w:rPr>
+          <w:rFonts w:ascii="Times" w:hAnsi="Times" w:cs="Times"/>
+          <w:i/>
+          <w:lang w:val="pt-BR"/>
+        </w:rPr>
+        <w:t>of</w:t>
+      </w:r>
+      <w:proofErr w:type="spellEnd"/>
+      <w:r>
+        <w:rPr>
+          <w:rFonts w:ascii="Times" w:hAnsi="Times" w:cs="Times"/>
+          <w:i/>
+          <w:lang w:val="pt-BR"/>
+        </w:rPr>
+        <w:t xml:space="preserve"> Words</w:t>
       </w:r>
       <w:r>
         <w:rPr>
@@ -4608,6 +5548,7 @@
         </w:rPr>
         <w:t xml:space="preserve"> e TF-IDF são usados neste último processo, gerando também </w:t>
       </w:r>
+      <w:proofErr w:type="spellStart"/>
       <w:r>
         <w:rPr>
           <w:rFonts w:ascii="Times" w:hAnsi="Times" w:cs="Times"/>
@@ -4616,6 +5557,7 @@
         </w:rPr>
         <w:t>bigram</w:t>
       </w:r>
+      <w:proofErr w:type="spellEnd"/>
       <w:r>
         <w:rPr>
           <w:rFonts w:ascii="Times" w:hAnsi="Times" w:cs="Times"/>
@@ -4629,8 +5571,18 @@
           <w:i/>
           <w:lang w:val="pt-BR"/>
         </w:rPr>
-        <w:t>n-gram</w:t>
-      </w:r>
+        <w:t>n-</w:t>
+      </w:r>
+      <w:proofErr w:type="spellStart"/>
+      <w:r>
+        <w:rPr>
+          <w:rFonts w:ascii="Times" w:hAnsi="Times" w:cs="Times"/>
+          <w:i/>
+          <w:lang w:val="pt-BR"/>
+        </w:rPr>
+        <w:t>gram</w:t>
+      </w:r>
+      <w:proofErr w:type="spellEnd"/>
       <w:r>
         <w:rPr>
           <w:rFonts w:ascii="Times" w:hAnsi="Times" w:cs="Times"/>
@@ -4777,14 +5729,34 @@
         </w:rPr>
         <w:t xml:space="preserve">Os modelos foram treinados com </w:t>
       </w:r>
-      <w:r>
-        <w:rPr>
-          <w:rFonts w:ascii="Times" w:hAnsi="Times" w:cs="Times"/>
-          <w:i/>
-          <w:lang w:val="pt-BR"/>
-        </w:rPr>
-        <w:t>cross validation</w:t>
-      </w:r>
+      <w:proofErr w:type="spellStart"/>
+      <w:r>
+        <w:rPr>
+          <w:rFonts w:ascii="Times" w:hAnsi="Times" w:cs="Times"/>
+          <w:i/>
+          <w:lang w:val="pt-BR"/>
+        </w:rPr>
+        <w:t>cross</w:t>
+      </w:r>
+      <w:proofErr w:type="spellEnd"/>
+      <w:r>
+        <w:rPr>
+          <w:rFonts w:ascii="Times" w:hAnsi="Times" w:cs="Times"/>
+          <w:i/>
+          <w:lang w:val="pt-BR"/>
+        </w:rPr>
+        <w:t xml:space="preserve"> </w:t>
+      </w:r>
+      <w:proofErr w:type="spellStart"/>
+      <w:r>
+        <w:rPr>
+          <w:rFonts w:ascii="Times" w:hAnsi="Times" w:cs="Times"/>
+          <w:i/>
+          <w:lang w:val="pt-BR"/>
+        </w:rPr>
+        <w:t>validation</w:t>
+      </w:r>
+      <w:proofErr w:type="spellEnd"/>
       <w:r>
         <w:rPr>
           <w:rFonts w:ascii="Times" w:hAnsi="Times" w:cs="Times"/>
@@ -4792,6 +5764,7 @@
         </w:rPr>
         <w:t xml:space="preserve"> de 5 </w:t>
       </w:r>
+      <w:proofErr w:type="spellStart"/>
       <w:r>
         <w:rPr>
           <w:rFonts w:ascii="Times" w:hAnsi="Times" w:cs="Times"/>
@@ -4800,6 +5773,7 @@
         </w:rPr>
         <w:t>folds</w:t>
       </w:r>
+      <w:proofErr w:type="spellEnd"/>
       <w:r>
         <w:rPr>
           <w:rFonts w:ascii="Times" w:hAnsi="Times" w:cs="Times"/>
@@ -4852,6 +5826,7 @@
         </w:rPr>
         <w:t xml:space="preserve"> e o valor AUC de cada um dos </w:t>
       </w:r>
+      <w:proofErr w:type="spellStart"/>
       <w:r>
         <w:rPr>
           <w:rFonts w:ascii="Times" w:hAnsi="Times" w:cs="Times"/>
@@ -4860,6 +5835,7 @@
         </w:rPr>
         <w:t>folds</w:t>
       </w:r>
+      <w:proofErr w:type="spellEnd"/>
       <w:r>
         <w:rPr>
           <w:rFonts w:ascii="Times" w:hAnsi="Times" w:cs="Times"/>
@@ -4931,7 +5907,39 @@
           <w:rFonts w:ascii="Times" w:hAnsi="Times" w:cs="Times"/>
           <w:lang w:val="pt-BR"/>
         </w:rPr>
-        <w:t xml:space="preserve"> linear serão testados, ambos implementados pelo algoritmo SVC da biblioteca de Scikit Learn, sendo necessário apenas ajustar o </w:t>
+        <w:t xml:space="preserve"> linear serão testados, ambos implementados pelo algoritmo SVC da biblioteca de </w:t>
+      </w:r>
+      <w:proofErr w:type="spellStart"/>
+      <w:r>
+        <w:rPr>
+          <w:rFonts w:ascii="Times" w:hAnsi="Times" w:cs="Times"/>
+          <w:lang w:val="pt-BR"/>
+        </w:rPr>
+        <w:t>Scikit</w:t>
+      </w:r>
+      <w:proofErr w:type="spellEnd"/>
+      <w:r>
+        <w:rPr>
+          <w:rFonts w:ascii="Times" w:hAnsi="Times" w:cs="Times"/>
+          <w:lang w:val="pt-BR"/>
+        </w:rPr>
+        <w:t xml:space="preserve"> </w:t>
+      </w:r>
+      <w:proofErr w:type="spellStart"/>
+      <w:r>
+        <w:rPr>
+          <w:rFonts w:ascii="Times" w:hAnsi="Times" w:cs="Times"/>
+          <w:lang w:val="pt-BR"/>
+        </w:rPr>
+        <w:t>Learn</w:t>
+      </w:r>
+      <w:proofErr w:type="spellEnd"/>
+      <w:r>
+        <w:rPr>
+          <w:rFonts w:ascii="Times" w:hAnsi="Times" w:cs="Times"/>
+          <w:lang w:val="pt-BR"/>
+        </w:rPr>
+        <w:t xml:space="preserve">, sendo necessário apenas ajustar o </w:t>
       </w:r>
       <w:r>
         <w:rPr>
@@ -4957,21 +5965,74 @@
         </w:rPr>
         <w:t xml:space="preserve">. E dois algoritmos da técnica </w:t>
       </w:r>
-      <w:r>
-        <w:rPr>
-          <w:rFonts w:ascii="Times" w:hAnsi="Times" w:cs="Times"/>
-          <w:i/>
-          <w:lang w:val="pt-BR"/>
-        </w:rPr>
-        <w:t>Naive Bayes</w:t>
-      </w:r>
-      <w:r>
-        <w:rPr>
-          <w:rFonts w:ascii="Times" w:hAnsi="Times" w:cs="Times"/>
-          <w:lang w:val="pt-BR"/>
-        </w:rPr>
-        <w:t xml:space="preserve"> serão utilizados, sendo implementados com a biblioteca Scikit Learn, </w:t>
-      </w:r>
+      <w:proofErr w:type="spellStart"/>
+      <w:r>
+        <w:rPr>
+          <w:rFonts w:ascii="Times" w:hAnsi="Times" w:cs="Times"/>
+          <w:i/>
+          <w:lang w:val="pt-BR"/>
+        </w:rPr>
+        <w:t>Naive</w:t>
+      </w:r>
+      <w:proofErr w:type="spellEnd"/>
+      <w:r>
+        <w:rPr>
+          <w:rFonts w:ascii="Times" w:hAnsi="Times" w:cs="Times"/>
+          <w:i/>
+          <w:lang w:val="pt-BR"/>
+        </w:rPr>
+        <w:t xml:space="preserve"> </w:t>
+      </w:r>
+      <w:proofErr w:type="spellStart"/>
+      <w:r>
+        <w:rPr>
+          <w:rFonts w:ascii="Times" w:hAnsi="Times" w:cs="Times"/>
+          <w:i/>
+          <w:lang w:val="pt-BR"/>
+        </w:rPr>
+        <w:t>Bayes</w:t>
+      </w:r>
+      <w:proofErr w:type="spellEnd"/>
+      <w:r>
+        <w:rPr>
+          <w:rFonts w:ascii="Times" w:hAnsi="Times" w:cs="Times"/>
+          <w:lang w:val="pt-BR"/>
+        </w:rPr>
+        <w:t xml:space="preserve"> serão utilizados, sendo implementados com a biblioteca </w:t>
+      </w:r>
+      <w:proofErr w:type="spellStart"/>
+      <w:r>
+        <w:rPr>
+          <w:rFonts w:ascii="Times" w:hAnsi="Times" w:cs="Times"/>
+          <w:lang w:val="pt-BR"/>
+        </w:rPr>
+        <w:t>Scikit</w:t>
+      </w:r>
+      <w:proofErr w:type="spellEnd"/>
+      <w:r>
+        <w:rPr>
+          <w:rFonts w:ascii="Times" w:hAnsi="Times" w:cs="Times"/>
+          <w:lang w:val="pt-BR"/>
+        </w:rPr>
+        <w:t xml:space="preserve"> </w:t>
+      </w:r>
+      <w:proofErr w:type="spellStart"/>
+      <w:r>
+        <w:rPr>
+          <w:rFonts w:ascii="Times" w:hAnsi="Times" w:cs="Times"/>
+          <w:lang w:val="pt-BR"/>
+        </w:rPr>
+        <w:t>Learn</w:t>
+      </w:r>
+      <w:proofErr w:type="spellEnd"/>
+      <w:r>
+        <w:rPr>
+          <w:rFonts w:ascii="Times" w:hAnsi="Times" w:cs="Times"/>
+          <w:lang w:val="pt-BR"/>
+        </w:rPr>
+        <w:t xml:space="preserve">, </w:t>
+      </w:r>
+      <w:proofErr w:type="spellStart"/>
       <w:r>
         <w:rPr>
           <w:rFonts w:ascii="Times" w:hAnsi="Times" w:cs="Times"/>
@@ -4981,12 +6042,29 @@
         </w:rPr>
         <w:t>MultinomialNB</w:t>
       </w:r>
-      <w:r>
-        <w:rPr>
-          <w:rFonts w:ascii="Times" w:hAnsi="Times" w:cs="Times"/>
-          <w:lang w:val="pt-BR"/>
-        </w:rPr>
-        <w:t xml:space="preserve"> e GaussianNB.</w:t>
+      <w:proofErr w:type="spellEnd"/>
+      <w:r>
+        <w:rPr>
+          <w:rFonts w:ascii="Times" w:hAnsi="Times" w:cs="Times"/>
+          <w:lang w:val="pt-BR"/>
+        </w:rPr>
+        <w:t xml:space="preserve"> e </w:t>
+      </w:r>
+      <w:proofErr w:type="spellStart"/>
+      <w:r>
+        <w:rPr>
+          <w:rFonts w:ascii="Times" w:hAnsi="Times" w:cs="Times"/>
+          <w:lang w:val="pt-BR"/>
+        </w:rPr>
+        <w:t>GaussianNB</w:t>
+      </w:r>
+      <w:proofErr w:type="spellEnd"/>
+      <w:r>
+        <w:rPr>
+          <w:rFonts w:ascii="Times" w:hAnsi="Times" w:cs="Times"/>
+          <w:lang w:val="pt-BR"/>
+        </w:rPr>
+        <w:t>.</w:t>
       </w:r>
     </w:p>
     <w:p>
@@ -5033,15 +6111,9 @@
           <w:iCs/>
           <w:lang w:val="pt-BR"/>
         </w:rPr>
-        <w:t>web scraping</w:t>
-      </w:r>
-      <w:r>
-        <w:rPr>
-          <w:rFonts w:ascii="Times" w:hAnsi="Times" w:cs="Times"/>
-          <w:lang w:val="pt-BR"/>
-        </w:rPr>
-        <w:t xml:space="preserve"> em python, utilizando as bibliotecas Beautifulsoup e Selenium, ambas </w:t>
-      </w:r>
+        <w:t xml:space="preserve">web </w:t>
+      </w:r>
+      <w:proofErr w:type="spellStart"/>
       <w:r>
         <w:rPr>
           <w:rFonts w:ascii="Times" w:hAnsi="Times" w:cs="Times"/>
@@ -5049,14 +6121,122 @@
           <w:iCs/>
           <w:lang w:val="pt-BR"/>
         </w:rPr>
-        <w:t>open-source</w:t>
-      </w:r>
-      <w:r>
-        <w:rPr>
-          <w:rFonts w:ascii="Times" w:hAnsi="Times" w:cs="Times"/>
-          <w:lang w:val="pt-BR"/>
-        </w:rPr>
-        <w:t>, com o Beautifulsoup projetado para análise de documentos HTML e XML e Selenium projetado para ser uma estrutura portátil para testar aplicações web.</w:t>
+        <w:t>scraping</w:t>
+      </w:r>
+      <w:proofErr w:type="spellEnd"/>
+      <w:r>
+        <w:rPr>
+          <w:rFonts w:ascii="Times" w:hAnsi="Times" w:cs="Times"/>
+          <w:lang w:val="pt-BR"/>
+        </w:rPr>
+        <w:t xml:space="preserve"> em </w:t>
+      </w:r>
+      <w:proofErr w:type="spellStart"/>
+      <w:r>
+        <w:rPr>
+          <w:rFonts w:ascii="Times" w:hAnsi="Times" w:cs="Times"/>
+          <w:lang w:val="pt-BR"/>
+        </w:rPr>
+        <w:t>python</w:t>
+      </w:r>
+      <w:proofErr w:type="spellEnd"/>
+      <w:r>
+        <w:rPr>
+          <w:rFonts w:ascii="Times" w:hAnsi="Times" w:cs="Times"/>
+          <w:lang w:val="pt-BR"/>
+        </w:rPr>
+        <w:t xml:space="preserve">, utilizando as bibliotecas </w:t>
+      </w:r>
+      <w:proofErr w:type="spellStart"/>
+      <w:r>
+        <w:rPr>
+          <w:rFonts w:ascii="Times" w:hAnsi="Times" w:cs="Times"/>
+          <w:lang w:val="pt-BR"/>
+        </w:rPr>
+        <w:t>Beautifulsoup</w:t>
+      </w:r>
+      <w:proofErr w:type="spellEnd"/>
+      <w:r>
+        <w:rPr>
+          <w:rFonts w:ascii="Times" w:hAnsi="Times" w:cs="Times"/>
+          <w:lang w:val="pt-BR"/>
+        </w:rPr>
+        <w:t xml:space="preserve"> e </w:t>
+      </w:r>
+      <w:proofErr w:type="spellStart"/>
+      <w:r>
+        <w:rPr>
+          <w:rFonts w:ascii="Times" w:hAnsi="Times" w:cs="Times"/>
+          <w:lang w:val="pt-BR"/>
+        </w:rPr>
+        <w:t>Selenium</w:t>
+      </w:r>
+      <w:proofErr w:type="spellEnd"/>
+      <w:r>
+        <w:rPr>
+          <w:rFonts w:ascii="Times" w:hAnsi="Times" w:cs="Times"/>
+          <w:lang w:val="pt-BR"/>
+        </w:rPr>
+        <w:t xml:space="preserve">, ambas </w:t>
+      </w:r>
+      <w:r>
+        <w:rPr>
+          <w:rFonts w:ascii="Times" w:hAnsi="Times" w:cs="Times"/>
+          <w:i/>
+          <w:iCs/>
+          <w:lang w:val="pt-BR"/>
+        </w:rPr>
+        <w:t>open-</w:t>
+      </w:r>
+      <w:proofErr w:type="spellStart"/>
+      <w:r>
+        <w:rPr>
+          <w:rFonts w:ascii="Times" w:hAnsi="Times" w:cs="Times"/>
+          <w:i/>
+          <w:iCs/>
+          <w:lang w:val="pt-BR"/>
+        </w:rPr>
+        <w:t>source</w:t>
+      </w:r>
+      <w:proofErr w:type="spellEnd"/>
+      <w:r>
+        <w:rPr>
+          <w:rFonts w:ascii="Times" w:hAnsi="Times" w:cs="Times"/>
+          <w:lang w:val="pt-BR"/>
+        </w:rPr>
+        <w:t xml:space="preserve">, com o </w:t>
+      </w:r>
+      <w:proofErr w:type="spellStart"/>
+      <w:r>
+        <w:rPr>
+          <w:rFonts w:ascii="Times" w:hAnsi="Times" w:cs="Times"/>
+          <w:lang w:val="pt-BR"/>
+        </w:rPr>
+        <w:t>Beautifulsoup</w:t>
+      </w:r>
+      <w:proofErr w:type="spellEnd"/>
+      <w:r>
+        <w:rPr>
+          <w:rFonts w:ascii="Times" w:hAnsi="Times" w:cs="Times"/>
+          <w:lang w:val="pt-BR"/>
+        </w:rPr>
+        <w:t xml:space="preserve"> projetado para análise de documentos HTML e XML e </w:t>
+      </w:r>
+      <w:proofErr w:type="spellStart"/>
+      <w:r>
+        <w:rPr>
+          <w:rFonts w:ascii="Times" w:hAnsi="Times" w:cs="Times"/>
+          <w:lang w:val="pt-BR"/>
+        </w:rPr>
+        <w:t>Selenium</w:t>
+      </w:r>
+      <w:proofErr w:type="spellEnd"/>
+      <w:r>
+        <w:rPr>
+          <w:rFonts w:ascii="Times" w:hAnsi="Times" w:cs="Times"/>
+          <w:lang w:val="pt-BR"/>
+        </w:rPr>
+        <w:t xml:space="preserve"> projetado para ser uma estrutura portátil para testar aplicações web.</w:t>
       </w:r>
     </w:p>
     <w:p>
@@ -5148,6 +6328,7 @@
               </w:rPr>
               <w:t xml:space="preserve">Conjunto de dados de notícias do </w:t>
             </w:r>
+            <w:proofErr w:type="spellStart"/>
             <w:r>
               <w:rPr>
                 <w:rFonts w:ascii="Times" w:hAnsi="Times" w:cs="Times"/>
@@ -5158,6 +6339,7 @@
               </w:rPr>
               <w:t>WebSite</w:t>
             </w:r>
+            <w:proofErr w:type="spellEnd"/>
           </w:p>
         </w:tc>
         <w:tc>
@@ -5708,6 +6890,7 @@
         </w:rPr>
         <w:t xml:space="preserve">Figura 3. </w:t>
       </w:r>
+      <w:proofErr w:type="spellStart"/>
       <w:r>
         <w:rPr>
           <w:rFonts w:ascii="Helvetica" w:hAnsi="Helvetica" w:cs="Times"/>
@@ -5720,6 +6903,7 @@
         </w:rPr>
         <w:t>Boxplot</w:t>
       </w:r>
+      <w:proofErr w:type="spellEnd"/>
       <w:r>
         <w:rPr>
           <w:rFonts w:ascii="Helvetica" w:hAnsi="Helvetica" w:cs="Times"/>
@@ -5818,6 +7002,7 @@
         </w:rPr>
         <w:t xml:space="preserve">Para dar uma melhor visibilidade das palavras mais constantes em notícias falsas políticas e notícias não falsa, foi gerado um </w:t>
       </w:r>
+      <w:proofErr w:type="spellStart"/>
       <w:r>
         <w:rPr>
           <w:rFonts w:ascii="Times" w:hAnsi="Times" w:cs="Times"/>
@@ -5827,6 +7012,7 @@
         </w:rPr>
         <w:t>wordcloud</w:t>
       </w:r>
+      <w:proofErr w:type="spellEnd"/>
       <w:r>
         <w:rPr>
           <w:rFonts w:ascii="Times" w:hAnsi="Times" w:cs="Times"/>
@@ -5860,6 +7046,7 @@
         </w:rPr>
         <w:t xml:space="preserve">Figura 4. </w:t>
       </w:r>
+      <w:proofErr w:type="spellStart"/>
       <w:r>
         <w:rPr>
           <w:rFonts w:ascii="Helvetica" w:hAnsi="Helvetica" w:cs="Times"/>
@@ -5872,6 +7059,7 @@
         </w:rPr>
         <w:t>Wordcloud</w:t>
       </w:r>
+      <w:proofErr w:type="spellEnd"/>
       <w:r>
         <w:rPr>
           <w:rFonts w:ascii="Helvetica" w:hAnsi="Helvetica" w:cs="Times"/>
@@ -6078,7 +7266,21 @@
         <w:rPr>
           <w:lang w:val="pt-BR"/>
         </w:rPr>
-        <w:t>devido ao processo de stemização. É comum as notícias falsas políticas brasileiras terem palavras como</w:t>
+        <w:t xml:space="preserve">devido ao processo de </w:t>
+      </w:r>
+      <w:proofErr w:type="spellStart"/>
+      <w:r>
+        <w:rPr>
+          <w:lang w:val="pt-BR"/>
+        </w:rPr>
+        <w:t>stemização</w:t>
+      </w:r>
+      <w:proofErr w:type="spellEnd"/>
+      <w:r>
+        <w:rPr>
+          <w:lang w:val="pt-BR"/>
+        </w:rPr>
+        <w:t>. É comum as notícias falsas políticas brasileiras terem palavras como</w:t>
       </w:r>
       <w:r>
         <w:rPr>
@@ -6130,7 +7332,21 @@
         <w:rPr>
           <w:lang w:val="pt-BR"/>
         </w:rPr>
-        <w:t>"bolsonaro",</w:t>
+        <w:t>"</w:t>
+      </w:r>
+      <w:proofErr w:type="spellStart"/>
+      <w:r>
+        <w:rPr>
+          <w:lang w:val="pt-BR"/>
+        </w:rPr>
+        <w:t>bolsonaro</w:t>
+      </w:r>
+      <w:proofErr w:type="spellEnd"/>
+      <w:r>
+        <w:rPr>
+          <w:lang w:val="pt-BR"/>
+        </w:rPr>
+        <w:t>",</w:t>
       </w:r>
       <w:r>
         <w:rPr>
@@ -6250,7 +7466,25 @@
           <w:i/>
           <w:lang w:val="pt-BR"/>
         </w:rPr>
-        <w:t>Bag of Words</w:t>
+        <w:t xml:space="preserve">Bag </w:t>
+      </w:r>
+      <w:proofErr w:type="spellStart"/>
+      <w:r>
+        <w:rPr>
+          <w:rFonts w:ascii="Times" w:hAnsi="Times" w:cs="Times"/>
+          <w:i/>
+          <w:lang w:val="pt-BR"/>
+        </w:rPr>
+        <w:t>of</w:t>
+      </w:r>
+      <w:proofErr w:type="spellEnd"/>
+      <w:r>
+        <w:rPr>
+          <w:rFonts w:ascii="Times" w:hAnsi="Times" w:cs="Times"/>
+          <w:i/>
+          <w:lang w:val="pt-BR"/>
+        </w:rPr>
+        <w:t xml:space="preserve"> Words</w:t>
       </w:r>
       <w:r>
         <w:rPr>
@@ -6265,8 +7499,18 @@
           <w:i/>
           <w:lang w:val="pt-BR"/>
         </w:rPr>
-        <w:t>n-gram</w:t>
-      </w:r>
+        <w:t>n-</w:t>
+      </w:r>
+      <w:proofErr w:type="spellStart"/>
+      <w:r>
+        <w:rPr>
+          <w:rFonts w:ascii="Times" w:hAnsi="Times" w:cs="Times"/>
+          <w:i/>
+          <w:lang w:val="pt-BR"/>
+        </w:rPr>
+        <w:t>gram</w:t>
+      </w:r>
+      <w:proofErr w:type="spellEnd"/>
       <w:r>
         <w:rPr>
           <w:rFonts w:ascii="Times" w:hAnsi="Times" w:cs="Times"/>
@@ -6280,7 +7524,25 @@
           <w:i/>
           <w:lang w:val="pt-BR"/>
         </w:rPr>
-        <w:t>Bag of Words</w:t>
+        <w:t xml:space="preserve">Bag </w:t>
+      </w:r>
+      <w:proofErr w:type="spellStart"/>
+      <w:r>
+        <w:rPr>
+          <w:rFonts w:ascii="Times" w:hAnsi="Times" w:cs="Times"/>
+          <w:i/>
+          <w:lang w:val="pt-BR"/>
+        </w:rPr>
+        <w:t>of</w:t>
+      </w:r>
+      <w:proofErr w:type="spellEnd"/>
+      <w:r>
+        <w:rPr>
+          <w:rFonts w:ascii="Times" w:hAnsi="Times" w:cs="Times"/>
+          <w:i/>
+          <w:lang w:val="pt-BR"/>
+        </w:rPr>
+        <w:t xml:space="preserve"> Words</w:t>
       </w:r>
       <w:r>
         <w:rPr>
@@ -6289,6 +7551,7 @@
         </w:rPr>
         <w:t xml:space="preserve"> com </w:t>
       </w:r>
+      <w:proofErr w:type="spellStart"/>
       <w:r>
         <w:rPr>
           <w:rFonts w:ascii="Times" w:hAnsi="Times" w:cs="Times"/>
@@ -6298,6 +7561,7 @@
         </w:rPr>
         <w:t>unigram</w:t>
       </w:r>
+      <w:proofErr w:type="spellEnd"/>
       <w:r>
         <w:rPr>
           <w:rFonts w:ascii="Times" w:hAnsi="Times" w:cs="Times"/>
@@ -6311,7 +7575,25 @@
           <w:i/>
           <w:lang w:val="pt-BR"/>
         </w:rPr>
-        <w:t>Bag of Words</w:t>
+        <w:t xml:space="preserve">Bag </w:t>
+      </w:r>
+      <w:proofErr w:type="spellStart"/>
+      <w:r>
+        <w:rPr>
+          <w:rFonts w:ascii="Times" w:hAnsi="Times" w:cs="Times"/>
+          <w:i/>
+          <w:lang w:val="pt-BR"/>
+        </w:rPr>
+        <w:t>of</w:t>
+      </w:r>
+      <w:proofErr w:type="spellEnd"/>
+      <w:r>
+        <w:rPr>
+          <w:rFonts w:ascii="Times" w:hAnsi="Times" w:cs="Times"/>
+          <w:i/>
+          <w:lang w:val="pt-BR"/>
+        </w:rPr>
+        <w:t xml:space="preserve"> Words</w:t>
       </w:r>
       <w:r>
         <w:rPr>
@@ -6320,6 +7602,7 @@
         </w:rPr>
         <w:t xml:space="preserve"> com </w:t>
       </w:r>
+      <w:proofErr w:type="spellStart"/>
       <w:r>
         <w:rPr>
           <w:rFonts w:ascii="Times" w:hAnsi="Times" w:cs="Times"/>
@@ -6328,6 +7611,7 @@
         </w:rPr>
         <w:t>bigram</w:t>
       </w:r>
+      <w:proofErr w:type="spellEnd"/>
       <w:r>
         <w:rPr>
           <w:rFonts w:ascii="Times" w:hAnsi="Times" w:cs="Times"/>
@@ -6335,6 +7619,7 @@
         </w:rPr>
         <w:t xml:space="preserve"> e </w:t>
       </w:r>
+      <w:proofErr w:type="spellStart"/>
       <w:r>
         <w:rPr>
           <w:rFonts w:ascii="Times" w:hAnsi="Times" w:cs="Times"/>
@@ -6344,6 +7629,7 @@
         </w:rPr>
         <w:t>unigram</w:t>
       </w:r>
+      <w:proofErr w:type="spellEnd"/>
       <w:r>
         <w:rPr>
           <w:rFonts w:ascii="Times" w:hAnsi="Times" w:cs="Times"/>
@@ -6351,6 +7637,7 @@
         </w:rPr>
         <w:t xml:space="preserve">, TF-IDF com </w:t>
       </w:r>
+      <w:proofErr w:type="spellStart"/>
       <w:r>
         <w:rPr>
           <w:rFonts w:ascii="Times" w:hAnsi="Times" w:cs="Times"/>
@@ -6360,6 +7647,7 @@
         </w:rPr>
         <w:t>unigram</w:t>
       </w:r>
+      <w:proofErr w:type="spellEnd"/>
       <w:r>
         <w:rPr>
           <w:rFonts w:ascii="Times" w:hAnsi="Times" w:cs="Times"/>
@@ -6367,6 +7655,7 @@
         </w:rPr>
         <w:t xml:space="preserve"> e TF-IDF com </w:t>
       </w:r>
+      <w:proofErr w:type="spellStart"/>
       <w:r>
         <w:rPr>
           <w:rFonts w:ascii="Times" w:hAnsi="Times" w:cs="Times"/>
@@ -6375,6 +7664,7 @@
         </w:rPr>
         <w:t>bigram</w:t>
       </w:r>
+      <w:proofErr w:type="spellEnd"/>
       <w:r>
         <w:rPr>
           <w:rFonts w:ascii="Times" w:hAnsi="Times" w:cs="Times"/>
@@ -6382,6 +7672,7 @@
         </w:rPr>
         <w:t xml:space="preserve"> e </w:t>
       </w:r>
+      <w:proofErr w:type="spellStart"/>
       <w:r>
         <w:rPr>
           <w:rFonts w:ascii="Times" w:hAnsi="Times" w:cs="Times"/>
@@ -6391,6 +7682,7 @@
         </w:rPr>
         <w:t>unigram</w:t>
       </w:r>
+      <w:proofErr w:type="spellEnd"/>
       <w:r>
         <w:rPr>
           <w:rFonts w:ascii="Times" w:hAnsi="Times" w:cs="Times"/>
@@ -6427,8 +7719,20 @@
           <w:szCs w:val="24"/>
           <w:lang w:val="pt-BR"/>
         </w:rPr>
-        <w:t>Cross validation</w:t>
-      </w:r>
+        <w:t xml:space="preserve">Cross </w:t>
+      </w:r>
+      <w:proofErr w:type="spellStart"/>
+      <w:r>
+        <w:rPr>
+          <w:rFonts w:ascii="Times" w:hAnsi="Times" w:cs="Times"/>
+          <w:i/>
+          <w:sz w:val="24"/>
+          <w:szCs w:val="24"/>
+          <w:lang w:val="pt-BR"/>
+        </w:rPr>
+        <w:t>validation</w:t>
+      </w:r>
+      <w:proofErr w:type="spellEnd"/>
       <w:r>
         <w:rPr>
           <w:rFonts w:ascii="Times" w:hAnsi="Times" w:cs="Times"/>
@@ -6462,14 +7766,34 @@
         </w:rPr>
         <w:t xml:space="preserve"> </w:t>
       </w:r>
-      <w:r>
-        <w:rPr>
-          <w:rFonts w:ascii="Times" w:hAnsi="Times" w:cs="Times"/>
-          <w:i/>
-          <w:lang w:val="pt-BR"/>
-        </w:rPr>
-        <w:t>cross validation</w:t>
-      </w:r>
+      <w:proofErr w:type="spellStart"/>
+      <w:r>
+        <w:rPr>
+          <w:rFonts w:ascii="Times" w:hAnsi="Times" w:cs="Times"/>
+          <w:i/>
+          <w:lang w:val="pt-BR"/>
+        </w:rPr>
+        <w:t>cross</w:t>
+      </w:r>
+      <w:proofErr w:type="spellEnd"/>
+      <w:r>
+        <w:rPr>
+          <w:rFonts w:ascii="Times" w:hAnsi="Times" w:cs="Times"/>
+          <w:i/>
+          <w:lang w:val="pt-BR"/>
+        </w:rPr>
+        <w:t xml:space="preserve"> </w:t>
+      </w:r>
+      <w:proofErr w:type="spellStart"/>
+      <w:r>
+        <w:rPr>
+          <w:rFonts w:ascii="Times" w:hAnsi="Times" w:cs="Times"/>
+          <w:i/>
+          <w:lang w:val="pt-BR"/>
+        </w:rPr>
+        <w:t>validation</w:t>
+      </w:r>
+      <w:proofErr w:type="spellEnd"/>
       <w:r>
         <w:rPr>
           <w:rFonts w:ascii="Times" w:hAnsi="Times" w:cs="Times"/>
@@ -6491,6 +7815,7 @@
         </w:rPr>
         <w:t xml:space="preserve">como etapa de pré-treinamento, com 5 </w:t>
       </w:r>
+      <w:proofErr w:type="spellStart"/>
       <w:r>
         <w:rPr>
           <w:rFonts w:ascii="Times" w:hAnsi="Times" w:cs="Times"/>
@@ -6499,6 +7824,7 @@
         </w:rPr>
         <w:t>folds</w:t>
       </w:r>
+      <w:proofErr w:type="spellEnd"/>
       <w:r>
         <w:rPr>
           <w:rFonts w:ascii="Times" w:hAnsi="Times" w:cs="Times"/>
@@ -6506,6 +7832,7 @@
         </w:rPr>
         <w:t xml:space="preserve">, pois de acordo com Rodriguez (2009) é recomendado utilizar </w:t>
       </w:r>
+      <w:proofErr w:type="spellStart"/>
       <w:r>
         <w:rPr>
           <w:rFonts w:ascii="Times" w:hAnsi="Times" w:cs="Times"/>
@@ -6514,6 +7841,7 @@
         </w:rPr>
         <w:t>folds</w:t>
       </w:r>
+      <w:proofErr w:type="spellEnd"/>
       <w:r>
         <w:rPr>
           <w:rFonts w:ascii="Times" w:hAnsi="Times" w:cs="Times"/>
@@ -6670,6 +7998,7 @@
                 <w:lang w:val="pt-BR"/>
               </w:rPr>
             </w:pPr>
+            <w:proofErr w:type="spellStart"/>
             <w:r>
               <w:rPr>
                 <w:rFonts w:ascii="Times" w:hAnsi="Times" w:cs="Times"/>
@@ -6677,7 +8006,17 @@
                 <w:bCs/>
                 <w:lang w:val="pt-BR"/>
               </w:rPr>
-              <w:t>Acur.</w:t>
+              <w:t>Acur</w:t>
+            </w:r>
+            <w:proofErr w:type="spellEnd"/>
+            <w:r>
+              <w:rPr>
+                <w:rFonts w:ascii="Times" w:hAnsi="Times" w:cs="Times"/>
+                <w:b/>
+                <w:bCs/>
+                <w:lang w:val="pt-BR"/>
+              </w:rPr>
+              <w:t>.</w:t>
             </w:r>
           </w:p>
         </w:tc>
@@ -6734,6 +8073,7 @@
                 <w:lang w:val="pt-BR"/>
               </w:rPr>
             </w:pPr>
+            <w:proofErr w:type="spellStart"/>
             <w:r>
               <w:rPr>
                 <w:rFonts w:ascii="Times" w:hAnsi="Times" w:cs="Times"/>
@@ -6743,6 +8083,7 @@
               </w:rPr>
               <w:t>Rec</w:t>
             </w:r>
+            <w:proofErr w:type="spellEnd"/>
           </w:p>
         </w:tc>
         <w:tc>
@@ -7116,6 +8457,7 @@
               </w:rPr>
               <w:t xml:space="preserve">SVM (Linear)+ BOW + </w:t>
             </w:r>
+            <w:proofErr w:type="spellStart"/>
             <w:r>
               <w:rPr>
                 <w:rFonts w:ascii="Times" w:hAnsi="Times" w:cs="Times"/>
@@ -7127,6 +8469,7 @@
               </w:rPr>
               <w:t>Bigram</w:t>
             </w:r>
+            <w:proofErr w:type="spellEnd"/>
           </w:p>
         </w:tc>
         <w:tc>
@@ -7990,6 +9333,7 @@
               </w:rPr>
               <w:t xml:space="preserve">SVM(RBF)+ BOW+ </w:t>
             </w:r>
+            <w:proofErr w:type="spellStart"/>
             <w:r>
               <w:rPr>
                 <w:rFonts w:ascii="Times" w:hAnsi="Times" w:cs="Times"/>
@@ -8000,6 +9344,7 @@
               </w:rPr>
               <w:t>Bigram</w:t>
             </w:r>
+            <w:proofErr w:type="spellEnd"/>
           </w:p>
         </w:tc>
         <w:tc>
@@ -8614,6 +9959,7 @@
                 <w:lang w:val="pt-BR"/>
               </w:rPr>
             </w:pPr>
+            <w:proofErr w:type="spellStart"/>
             <w:r>
               <w:rPr>
                 <w:rFonts w:ascii="Times" w:hAnsi="Times" w:cs="Times"/>
@@ -8631,7 +9977,17 @@
                 <w:szCs w:val="20"/>
                 <w:lang w:val="pt-BR"/>
               </w:rPr>
-              <w:t>NB+ BOW</w:t>
+              <w:t>NB</w:t>
+            </w:r>
+            <w:proofErr w:type="spellEnd"/>
+            <w:r>
+              <w:rPr>
+                <w:rFonts w:ascii="Times" w:hAnsi="Times" w:cs="Times"/>
+                <w:sz w:val="20"/>
+                <w:szCs w:val="20"/>
+                <w:lang w:val="pt-BR"/>
+              </w:rPr>
+              <w:t>+ BOW</w:t>
             </w:r>
           </w:p>
         </w:tc>
@@ -8830,6 +10186,7 @@
                 <w:lang w:val="pt-BR"/>
               </w:rPr>
             </w:pPr>
+            <w:proofErr w:type="spellStart"/>
             <w:r>
               <w:rPr>
                 <w:rFonts w:ascii="Times" w:hAnsi="Times" w:cs="Times"/>
@@ -8847,7 +10204,27 @@
                 <w:szCs w:val="20"/>
                 <w:lang w:val="pt-BR"/>
               </w:rPr>
-              <w:t>NB+ BOW+</w:t>
+              <w:t>NB</w:t>
+            </w:r>
+            <w:proofErr w:type="spellEnd"/>
+            <w:r>
+              <w:rPr>
+                <w:rFonts w:ascii="Times" w:hAnsi="Times" w:cs="Times"/>
+                <w:sz w:val="20"/>
+                <w:szCs w:val="20"/>
+                <w:lang w:val="pt-BR"/>
+              </w:rPr>
+              <w:t xml:space="preserve">+ </w:t>
+            </w:r>
+            <w:proofErr w:type="spellStart"/>
+            <w:r>
+              <w:rPr>
+                <w:rFonts w:ascii="Times" w:hAnsi="Times" w:cs="Times"/>
+                <w:sz w:val="20"/>
+                <w:szCs w:val="20"/>
+                <w:lang w:val="pt-BR"/>
+              </w:rPr>
+              <w:t>BOW+</w:t>
             </w:r>
             <w:r>
               <w:rPr>
@@ -8859,6 +10236,7 @@
               </w:rPr>
               <w:t>Bigram</w:t>
             </w:r>
+            <w:proofErr w:type="spellEnd"/>
           </w:p>
         </w:tc>
         <w:tc>
@@ -9056,6 +10434,7 @@
                 <w:lang w:val="pt-BR"/>
               </w:rPr>
             </w:pPr>
+            <w:proofErr w:type="spellStart"/>
             <w:r>
               <w:rPr>
                 <w:rFonts w:ascii="Times" w:hAnsi="Times" w:cs="Times"/>
@@ -9073,7 +10452,17 @@
                 <w:szCs w:val="20"/>
                 <w:lang w:val="pt-BR"/>
               </w:rPr>
-              <w:t>NB+ TF-IDF</w:t>
+              <w:t>NB</w:t>
+            </w:r>
+            <w:proofErr w:type="spellEnd"/>
+            <w:r>
+              <w:rPr>
+                <w:rFonts w:ascii="Times" w:hAnsi="Times" w:cs="Times"/>
+                <w:sz w:val="20"/>
+                <w:szCs w:val="20"/>
+                <w:lang w:val="pt-BR"/>
+              </w:rPr>
+              <w:t>+ TF-IDF</w:t>
             </w:r>
           </w:p>
         </w:tc>
@@ -9272,6 +10661,7 @@
                 <w:lang w:val="pt-BR"/>
               </w:rPr>
             </w:pPr>
+            <w:proofErr w:type="spellStart"/>
             <w:r>
               <w:rPr>
                 <w:rFonts w:ascii="Times" w:hAnsi="Times" w:cs="Times"/>
@@ -9302,6 +10692,7 @@
               </w:rPr>
               <w:t>Bigram</w:t>
             </w:r>
+            <w:proofErr w:type="spellEnd"/>
           </w:p>
         </w:tc>
         <w:tc>
@@ -9500,6 +10891,7 @@
                 <w:lang w:val="pt-BR"/>
               </w:rPr>
             </w:pPr>
+            <w:proofErr w:type="spellStart"/>
             <w:r>
               <w:rPr>
                 <w:rFonts w:ascii="Times" w:hAnsi="Times" w:cs="Times"/>
@@ -9507,7 +10899,17 @@
                 <w:szCs w:val="20"/>
                 <w:lang w:val="pt-BR"/>
               </w:rPr>
-              <w:t>GaussianNB+ BOW</w:t>
+              <w:t>GaussianNB</w:t>
+            </w:r>
+            <w:proofErr w:type="spellEnd"/>
+            <w:r>
+              <w:rPr>
+                <w:rFonts w:ascii="Times" w:hAnsi="Times" w:cs="Times"/>
+                <w:sz w:val="20"/>
+                <w:szCs w:val="20"/>
+                <w:lang w:val="pt-BR"/>
+              </w:rPr>
+              <w:t>+ BOW</w:t>
             </w:r>
           </w:p>
         </w:tc>
@@ -9707,6 +11109,7 @@
                 <w:lang w:val="pt-BR"/>
               </w:rPr>
             </w:pPr>
+            <w:proofErr w:type="spellStart"/>
             <w:r>
               <w:rPr>
                 <w:rFonts w:ascii="Times" w:hAnsi="Times" w:cs="Times"/>
@@ -9714,7 +11117,27 @@
                 <w:szCs w:val="20"/>
                 <w:lang w:val="pt-BR"/>
               </w:rPr>
-              <w:t>GaussianNB+ BOW+</w:t>
+              <w:t>GaussianNB</w:t>
+            </w:r>
+            <w:proofErr w:type="spellEnd"/>
+            <w:r>
+              <w:rPr>
+                <w:rFonts w:ascii="Times" w:hAnsi="Times" w:cs="Times"/>
+                <w:sz w:val="20"/>
+                <w:szCs w:val="20"/>
+                <w:lang w:val="pt-BR"/>
+              </w:rPr>
+              <w:t xml:space="preserve">+ </w:t>
+            </w:r>
+            <w:proofErr w:type="spellStart"/>
+            <w:r>
+              <w:rPr>
+                <w:rFonts w:ascii="Times" w:hAnsi="Times" w:cs="Times"/>
+                <w:sz w:val="20"/>
+                <w:szCs w:val="20"/>
+                <w:lang w:val="pt-BR"/>
+              </w:rPr>
+              <w:t>BOW+</w:t>
             </w:r>
             <w:r>
               <w:rPr>
@@ -9726,6 +11149,7 @@
               </w:rPr>
               <w:t>Bigram</w:t>
             </w:r>
+            <w:proofErr w:type="spellEnd"/>
           </w:p>
         </w:tc>
         <w:tc>
@@ -9924,6 +11348,7 @@
                 <w:lang w:val="pt-BR"/>
               </w:rPr>
             </w:pPr>
+            <w:proofErr w:type="spellStart"/>
             <w:r>
               <w:rPr>
                 <w:rFonts w:ascii="Times" w:hAnsi="Times" w:cs="Times"/>
@@ -9931,7 +11356,17 @@
                 <w:szCs w:val="20"/>
                 <w:lang w:val="pt-BR"/>
               </w:rPr>
-              <w:t>GaussianNB+ TF-IDF</w:t>
+              <w:t>GaussianNB</w:t>
+            </w:r>
+            <w:proofErr w:type="spellEnd"/>
+            <w:r>
+              <w:rPr>
+                <w:rFonts w:ascii="Times" w:hAnsi="Times" w:cs="Times"/>
+                <w:sz w:val="20"/>
+                <w:szCs w:val="20"/>
+                <w:lang w:val="pt-BR"/>
+              </w:rPr>
+              <w:t>+ TF-IDF</w:t>
             </w:r>
           </w:p>
         </w:tc>
@@ -10134,6 +11569,7 @@
                 <w:lang w:val="pt-BR"/>
               </w:rPr>
             </w:pPr>
+            <w:proofErr w:type="spellStart"/>
             <w:r>
               <w:rPr>
                 <w:rFonts w:ascii="Times" w:hAnsi="Times" w:cs="Times"/>
@@ -10141,8 +11577,19 @@
                 <w:szCs w:val="20"/>
                 <w:lang w:val="pt-BR"/>
               </w:rPr>
-              <w:t xml:space="preserve">GaussianNB+ TF-IDF+ </w:t>
-            </w:r>
+              <w:t>GaussianNB</w:t>
+            </w:r>
+            <w:proofErr w:type="spellEnd"/>
+            <w:r>
+              <w:rPr>
+                <w:rFonts w:ascii="Times" w:hAnsi="Times" w:cs="Times"/>
+                <w:sz w:val="20"/>
+                <w:szCs w:val="20"/>
+                <w:lang w:val="pt-BR"/>
+              </w:rPr>
+              <w:t xml:space="preserve">+ TF-IDF+ </w:t>
+            </w:r>
+            <w:proofErr w:type="spellStart"/>
             <w:r>
               <w:rPr>
                 <w:rFonts w:ascii="Times" w:hAnsi="Times" w:cs="Times"/>
@@ -10153,6 +11600,7 @@
               </w:rPr>
               <w:t>Bigram</w:t>
             </w:r>
+            <w:proofErr w:type="spellEnd"/>
           </w:p>
         </w:tc>
         <w:tc>
@@ -10369,14 +11817,34 @@
         </w:rPr>
         <w:t xml:space="preserve">Após o treino com a </w:t>
       </w:r>
-      <w:r>
-        <w:rPr>
-          <w:rFonts w:ascii="Times" w:hAnsi="Times" w:cs="Times"/>
-          <w:i/>
-          <w:lang w:val="pt-BR"/>
-        </w:rPr>
-        <w:t>cross validation</w:t>
-      </w:r>
+      <w:proofErr w:type="spellStart"/>
+      <w:r>
+        <w:rPr>
+          <w:rFonts w:ascii="Times" w:hAnsi="Times" w:cs="Times"/>
+          <w:i/>
+          <w:lang w:val="pt-BR"/>
+        </w:rPr>
+        <w:t>cross</w:t>
+      </w:r>
+      <w:proofErr w:type="spellEnd"/>
+      <w:r>
+        <w:rPr>
+          <w:rFonts w:ascii="Times" w:hAnsi="Times" w:cs="Times"/>
+          <w:i/>
+          <w:lang w:val="pt-BR"/>
+        </w:rPr>
+        <w:t xml:space="preserve"> </w:t>
+      </w:r>
+      <w:proofErr w:type="spellStart"/>
+      <w:r>
+        <w:rPr>
+          <w:rFonts w:ascii="Times" w:hAnsi="Times" w:cs="Times"/>
+          <w:i/>
+          <w:lang w:val="pt-BR"/>
+        </w:rPr>
+        <w:t>validation</w:t>
+      </w:r>
+      <w:proofErr w:type="spellEnd"/>
       <w:r>
         <w:rPr>
           <w:rFonts w:ascii="Times" w:hAnsi="Times" w:cs="Times"/>
@@ -10465,6 +11933,7 @@
         </w:rPr>
         <w:t xml:space="preserve">Figura 6. Curva ROC: a) SVM(RBF)+ BOW e b) </w:t>
       </w:r>
+      <w:proofErr w:type="spellStart"/>
       <w:r>
         <w:rPr>
           <w:rFonts w:ascii="Helvetica" w:hAnsi="Helvetica" w:cs="Times"/>
@@ -10486,7 +11955,19 @@
           <w:szCs w:val="24"/>
           <w:lang w:val="pt-BR"/>
         </w:rPr>
-        <w:t>NB + BOW</w:t>
+        <w:t>NB</w:t>
+      </w:r>
+      <w:proofErr w:type="spellEnd"/>
+      <w:r>
+        <w:rPr>
+          <w:rFonts w:ascii="Helvetica" w:hAnsi="Helvetica" w:cs="Times"/>
+          <w:b/>
+          <w:bCs/>
+          <w:sz w:val="20"/>
+          <w:szCs w:val="24"/>
+          <w:lang w:val="pt-BR"/>
+        </w:rPr>
+        <w:t xml:space="preserve"> + BOW</w:t>
       </w:r>
     </w:p>
     <w:p>
@@ -10506,14 +11987,34 @@
         </w:rPr>
         <w:t xml:space="preserve">Considerando os modelos SVM e </w:t>
       </w:r>
-      <w:r>
-        <w:rPr>
-          <w:rFonts w:ascii="Times" w:hAnsi="Times" w:cs="Times"/>
-          <w:i/>
-          <w:lang w:val="pt-BR"/>
-        </w:rPr>
-        <w:t>Naive Bayes</w:t>
-      </w:r>
+      <w:proofErr w:type="spellStart"/>
+      <w:r>
+        <w:rPr>
+          <w:rFonts w:ascii="Times" w:hAnsi="Times" w:cs="Times"/>
+          <w:i/>
+          <w:lang w:val="pt-BR"/>
+        </w:rPr>
+        <w:t>Naive</w:t>
+      </w:r>
+      <w:proofErr w:type="spellEnd"/>
+      <w:r>
+        <w:rPr>
+          <w:rFonts w:ascii="Times" w:hAnsi="Times" w:cs="Times"/>
+          <w:i/>
+          <w:lang w:val="pt-BR"/>
+        </w:rPr>
+        <w:t xml:space="preserve"> </w:t>
+      </w:r>
+      <w:proofErr w:type="spellStart"/>
+      <w:r>
+        <w:rPr>
+          <w:rFonts w:ascii="Times" w:hAnsi="Times" w:cs="Times"/>
+          <w:i/>
+          <w:lang w:val="pt-BR"/>
+        </w:rPr>
+        <w:t>Bayes</w:t>
+      </w:r>
+      <w:proofErr w:type="spellEnd"/>
       <w:r>
         <w:rPr>
           <w:rFonts w:ascii="Times" w:hAnsi="Times" w:cs="Times"/>
@@ -10521,14 +12022,34 @@
         </w:rPr>
         <w:t xml:space="preserve"> que tiveram os melhores desempenhos, é possível observar que o algoritmo </w:t>
       </w:r>
-      <w:r>
-        <w:rPr>
-          <w:rFonts w:ascii="Times" w:hAnsi="Times" w:cs="Times"/>
-          <w:i/>
-          <w:lang w:val="pt-BR"/>
-        </w:rPr>
-        <w:t>Naive Bayes</w:t>
-      </w:r>
+      <w:proofErr w:type="spellStart"/>
+      <w:r>
+        <w:rPr>
+          <w:rFonts w:ascii="Times" w:hAnsi="Times" w:cs="Times"/>
+          <w:i/>
+          <w:lang w:val="pt-BR"/>
+        </w:rPr>
+        <w:t>Naive</w:t>
+      </w:r>
+      <w:proofErr w:type="spellEnd"/>
+      <w:r>
+        <w:rPr>
+          <w:rFonts w:ascii="Times" w:hAnsi="Times" w:cs="Times"/>
+          <w:i/>
+          <w:lang w:val="pt-BR"/>
+        </w:rPr>
+        <w:t xml:space="preserve"> </w:t>
+      </w:r>
+      <w:proofErr w:type="spellStart"/>
+      <w:r>
+        <w:rPr>
+          <w:rFonts w:ascii="Times" w:hAnsi="Times" w:cs="Times"/>
+          <w:i/>
+          <w:lang w:val="pt-BR"/>
+        </w:rPr>
+        <w:t>Bayes</w:t>
+      </w:r>
+      <w:proofErr w:type="spellEnd"/>
       <w:r>
         <w:rPr>
           <w:rFonts w:ascii="Times" w:hAnsi="Times" w:cs="Times"/>
@@ -10536,6 +12057,7 @@
         </w:rPr>
         <w:t xml:space="preserve"> teve mais dificuldade em diferenciar as classes (se é falsa ou não), e pode ser visto nas colunas Falsos Positivos e Falsos Negativos, que os erros Tipo I e II são maiores, conforme mostrado na Tabela 3. Por essa razão, pode-se concluir que apresenta um problema de </w:t>
       </w:r>
+      <w:proofErr w:type="spellStart"/>
       <w:r>
         <w:rPr>
           <w:rFonts w:ascii="Times" w:hAnsi="Times" w:cs="Times"/>
@@ -10544,6 +12066,7 @@
         </w:rPr>
         <w:t>underfitting</w:t>
       </w:r>
+      <w:proofErr w:type="spellEnd"/>
       <w:r>
         <w:rPr>
           <w:rFonts w:ascii="Times" w:hAnsi="Times" w:cs="Times"/>
@@ -10569,14 +12092,34 @@
         </w:rPr>
         <w:t xml:space="preserve">Além disso, pode-se notar que a curva ROC e o AUC deste modelo é pior em comparação com os do SVM, conforme mostrado na Figura. 6. Uma forma que pode ajudar o modelo </w:t>
       </w:r>
-      <w:r>
-        <w:rPr>
-          <w:rFonts w:ascii="Times" w:hAnsi="Times" w:cs="Times"/>
-          <w:i/>
-          <w:lang w:val="pt-BR"/>
-        </w:rPr>
-        <w:t>Naive Bayes</w:t>
-      </w:r>
+      <w:proofErr w:type="spellStart"/>
+      <w:r>
+        <w:rPr>
+          <w:rFonts w:ascii="Times" w:hAnsi="Times" w:cs="Times"/>
+          <w:i/>
+          <w:lang w:val="pt-BR"/>
+        </w:rPr>
+        <w:t>Naive</w:t>
+      </w:r>
+      <w:proofErr w:type="spellEnd"/>
+      <w:r>
+        <w:rPr>
+          <w:rFonts w:ascii="Times" w:hAnsi="Times" w:cs="Times"/>
+          <w:i/>
+          <w:lang w:val="pt-BR"/>
+        </w:rPr>
+        <w:t xml:space="preserve"> </w:t>
+      </w:r>
+      <w:proofErr w:type="spellStart"/>
+      <w:r>
+        <w:rPr>
+          <w:rFonts w:ascii="Times" w:hAnsi="Times" w:cs="Times"/>
+          <w:i/>
+          <w:lang w:val="pt-BR"/>
+        </w:rPr>
+        <w:t>Bayes</w:t>
+      </w:r>
+      <w:proofErr w:type="spellEnd"/>
       <w:r>
         <w:rPr>
           <w:rFonts w:ascii="Times" w:hAnsi="Times" w:cs="Times"/>
@@ -10816,7 +12359,23 @@
           <w:rFonts w:ascii="Times" w:hAnsi="Times" w:cs="Times"/>
           <w:lang w:val="pt-BR"/>
         </w:rPr>
-        <w:t>[Vosoughi, Roy e Aral 2018], e é exatamente por isso que estudos como esse são desenvolvidos, para ser possível mudar esse cenário e propor ferramentas que ajudem as grandes mídias sociais a combater esse tipo de notícia.</w:t>
+        <w:t>[</w:t>
+      </w:r>
+      <w:proofErr w:type="spellStart"/>
+      <w:r>
+        <w:rPr>
+          <w:rFonts w:ascii="Times" w:hAnsi="Times" w:cs="Times"/>
+          <w:lang w:val="pt-BR"/>
+        </w:rPr>
+        <w:t>Vosoughi</w:t>
+      </w:r>
+      <w:proofErr w:type="spellEnd"/>
+      <w:r>
+        <w:rPr>
+          <w:rFonts w:ascii="Times" w:hAnsi="Times" w:cs="Times"/>
+          <w:lang w:val="pt-BR"/>
+        </w:rPr>
+        <w:t>, Roy e Aral 2018], e é exatamente por isso que estudos como esse são desenvolvidos, para ser possível mudar esse cenário e propor ferramentas que ajudem as grandes mídias sociais a combater esse tipo de notícia.</w:t>
       </w:r>
     </w:p>
     <w:p>
@@ -10881,6 +12440,7 @@
         </w:rPr>
         <w:t xml:space="preserve"> </w:t>
       </w:r>
+      <w:proofErr w:type="spellStart"/>
       <w:r>
         <w:rPr>
           <w:i/>
@@ -10888,6 +12448,7 @@
         </w:rPr>
         <w:t>Naive</w:t>
       </w:r>
+      <w:proofErr w:type="spellEnd"/>
       <w:r>
         <w:rPr>
           <w:i/>
@@ -10896,6 +12457,7 @@
         </w:rPr>
         <w:t xml:space="preserve"> </w:t>
       </w:r>
+      <w:proofErr w:type="spellStart"/>
       <w:r>
         <w:rPr>
           <w:i/>
@@ -10903,6 +12465,7 @@
         </w:rPr>
         <w:t>Bayes</w:t>
       </w:r>
+      <w:proofErr w:type="spellEnd"/>
       <w:r>
         <w:rPr>
           <w:spacing w:val="-3"/>
@@ -11020,14 +12583,34 @@
         <w:lastRenderedPageBreak/>
         <w:t xml:space="preserve">Assim, em um contexto de linguagem natural sem a implementação de outras características, o SVM parece ser o melhor algoritmo para classificação de notícias falsas no contexto político em comparação com o algoritmo de </w:t>
       </w:r>
-      <w:r>
-        <w:rPr>
-          <w:rFonts w:ascii="Times" w:hAnsi="Times" w:cs="Times"/>
-          <w:i/>
-          <w:lang w:val="pt-BR"/>
-        </w:rPr>
-        <w:t>Naive Bayes</w:t>
-      </w:r>
+      <w:proofErr w:type="spellStart"/>
+      <w:r>
+        <w:rPr>
+          <w:rFonts w:ascii="Times" w:hAnsi="Times" w:cs="Times"/>
+          <w:i/>
+          <w:lang w:val="pt-BR"/>
+        </w:rPr>
+        <w:t>Naive</w:t>
+      </w:r>
+      <w:proofErr w:type="spellEnd"/>
+      <w:r>
+        <w:rPr>
+          <w:rFonts w:ascii="Times" w:hAnsi="Times" w:cs="Times"/>
+          <w:i/>
+          <w:lang w:val="pt-BR"/>
+        </w:rPr>
+        <w:t xml:space="preserve"> </w:t>
+      </w:r>
+      <w:proofErr w:type="spellStart"/>
+      <w:r>
+        <w:rPr>
+          <w:rFonts w:ascii="Times" w:hAnsi="Times" w:cs="Times"/>
+          <w:i/>
+          <w:lang w:val="pt-BR"/>
+        </w:rPr>
+        <w:t>Bayes</w:t>
+      </w:r>
+      <w:proofErr w:type="spellEnd"/>
       <w:r>
         <w:rPr>
           <w:rFonts w:ascii="Times" w:hAnsi="Times" w:cs="Times"/>
@@ -11035,14 +12618,34 @@
         </w:rPr>
         <w:t xml:space="preserve">, confirmando que a hipótese H1 "O algoritmo classificador SVM foi melhor que </w:t>
       </w:r>
-      <w:r>
-        <w:rPr>
-          <w:rFonts w:ascii="Times" w:hAnsi="Times" w:cs="Times"/>
-          <w:i/>
-          <w:lang w:val="pt-BR"/>
-        </w:rPr>
-        <w:t>Naive Bayes</w:t>
-      </w:r>
+      <w:proofErr w:type="spellStart"/>
+      <w:r>
+        <w:rPr>
+          <w:rFonts w:ascii="Times" w:hAnsi="Times" w:cs="Times"/>
+          <w:i/>
+          <w:lang w:val="pt-BR"/>
+        </w:rPr>
+        <w:t>Naive</w:t>
+      </w:r>
+      <w:proofErr w:type="spellEnd"/>
+      <w:r>
+        <w:rPr>
+          <w:rFonts w:ascii="Times" w:hAnsi="Times" w:cs="Times"/>
+          <w:i/>
+          <w:lang w:val="pt-BR"/>
+        </w:rPr>
+        <w:t xml:space="preserve"> </w:t>
+      </w:r>
+      <w:proofErr w:type="spellStart"/>
+      <w:r>
+        <w:rPr>
+          <w:rFonts w:ascii="Times" w:hAnsi="Times" w:cs="Times"/>
+          <w:i/>
+          <w:lang w:val="pt-BR"/>
+        </w:rPr>
+        <w:t>Bayes</w:t>
+      </w:r>
+      <w:proofErr w:type="spellEnd"/>
       <w:r>
         <w:rPr>
           <w:rFonts w:ascii="Times" w:hAnsi="Times" w:cs="Times"/>
@@ -11068,14 +12671,34 @@
         </w:rPr>
         <w:t xml:space="preserve">Além disso o estudo apresentou resultados contrários do apresentado pelo Dias (2019), cuja conclusão apresentada foi que os algoritmos </w:t>
       </w:r>
-      <w:r>
-        <w:rPr>
-          <w:rFonts w:ascii="Times" w:hAnsi="Times" w:cs="Times"/>
-          <w:i/>
-          <w:lang w:val="pt-BR"/>
-        </w:rPr>
-        <w:t>Naive Bayes</w:t>
-      </w:r>
+      <w:proofErr w:type="spellStart"/>
+      <w:r>
+        <w:rPr>
+          <w:rFonts w:ascii="Times" w:hAnsi="Times" w:cs="Times"/>
+          <w:i/>
+          <w:lang w:val="pt-BR"/>
+        </w:rPr>
+        <w:t>Naive</w:t>
+      </w:r>
+      <w:proofErr w:type="spellEnd"/>
+      <w:r>
+        <w:rPr>
+          <w:rFonts w:ascii="Times" w:hAnsi="Times" w:cs="Times"/>
+          <w:i/>
+          <w:lang w:val="pt-BR"/>
+        </w:rPr>
+        <w:t xml:space="preserve"> </w:t>
+      </w:r>
+      <w:proofErr w:type="spellStart"/>
+      <w:r>
+        <w:rPr>
+          <w:rFonts w:ascii="Times" w:hAnsi="Times" w:cs="Times"/>
+          <w:i/>
+          <w:lang w:val="pt-BR"/>
+        </w:rPr>
+        <w:t>Bayes</w:t>
+      </w:r>
+      <w:proofErr w:type="spellEnd"/>
       <w:r>
         <w:rPr>
           <w:rFonts w:ascii="Times" w:hAnsi="Times" w:cs="Times"/>
@@ -11083,6 +12706,7 @@
         </w:rPr>
         <w:t xml:space="preserve"> apresentaram performance muito acima que o SVM. Essa diferença nos resultados é notada principalmente devido a diferença no </w:t>
       </w:r>
+      <w:proofErr w:type="spellStart"/>
       <w:r>
         <w:rPr>
           <w:rFonts w:ascii="Times" w:hAnsi="Times" w:cs="Times"/>
@@ -11091,6 +12715,7 @@
         </w:rPr>
         <w:t>dataset</w:t>
       </w:r>
+      <w:proofErr w:type="spellEnd"/>
       <w:r>
         <w:rPr>
           <w:rFonts w:ascii="Times" w:hAnsi="Times" w:cs="Times"/>
@@ -11098,6 +12723,7 @@
         </w:rPr>
         <w:t xml:space="preserve">. Neste estudo, o </w:t>
       </w:r>
+      <w:proofErr w:type="spellStart"/>
       <w:r>
         <w:rPr>
           <w:rFonts w:ascii="Times" w:hAnsi="Times" w:cs="Times"/>
@@ -11106,6 +12732,7 @@
         </w:rPr>
         <w:t>dataset</w:t>
       </w:r>
+      <w:proofErr w:type="spellEnd"/>
       <w:r>
         <w:rPr>
           <w:rFonts w:ascii="Times" w:hAnsi="Times" w:cs="Times"/>
@@ -11113,6 +12740,7 @@
         </w:rPr>
         <w:t xml:space="preserve"> é composto por notícias da área política enquanto o </w:t>
       </w:r>
+      <w:proofErr w:type="spellStart"/>
       <w:r>
         <w:rPr>
           <w:rFonts w:ascii="Times" w:hAnsi="Times" w:cs="Times"/>
@@ -11121,6 +12749,7 @@
         </w:rPr>
         <w:t>dataset</w:t>
       </w:r>
+      <w:proofErr w:type="spellEnd"/>
       <w:r>
         <w:rPr>
           <w:rFonts w:ascii="Times" w:hAnsi="Times" w:cs="Times"/>
@@ -11170,8 +12799,18 @@
           <w:i/>
           <w:lang w:val="pt-BR"/>
         </w:rPr>
-        <w:t>fake news</w:t>
-      </w:r>
+        <w:t xml:space="preserve">fake </w:t>
+      </w:r>
+      <w:proofErr w:type="spellStart"/>
+      <w:r>
+        <w:rPr>
+          <w:rFonts w:ascii="Times" w:hAnsi="Times" w:cs="Times"/>
+          <w:i/>
+          <w:lang w:val="pt-BR"/>
+        </w:rPr>
+        <w:t>news</w:t>
+      </w:r>
+      <w:proofErr w:type="spellEnd"/>
       <w:r>
         <w:rPr>
           <w:rFonts w:ascii="Times" w:hAnsi="Times" w:cs="Times"/>
@@ -11223,6 +12862,7 @@
           <w:lang w:val="en-US"/>
         </w:rPr>
       </w:pPr>
+      <w:proofErr w:type="spellStart"/>
       <w:r>
         <w:rPr>
           <w:rFonts w:ascii="Times" w:hAnsi="Times" w:cs="Times"/>
@@ -11232,6 +12872,7 @@
         </w:rPr>
         <w:t>Referências</w:t>
       </w:r>
+      <w:proofErr w:type="spellEnd"/>
     </w:p>
     <w:p>
       <w:pPr>
@@ -11241,12 +12882,21 @@
           <w:szCs w:val="22"/>
         </w:rPr>
       </w:pPr>
+      <w:proofErr w:type="spellStart"/>
       <w:r>
         <w:rPr>
           <w:sz w:val="22"/>
           <w:szCs w:val="22"/>
         </w:rPr>
-        <w:t>Abdin, L. (2019). Bots and fake news: the role of WhatsApp in the 2018 Brazilian Presidential election. Casey Robertson, 41(1).</w:t>
+        <w:t>Abdin</w:t>
+      </w:r>
+      <w:proofErr w:type="spellEnd"/>
+      <w:r>
+        <w:rPr>
+          <w:sz w:val="22"/>
+          <w:szCs w:val="22"/>
+        </w:rPr>
+        <w:t>, L. (2019). Bots and fake news: the role of WhatsApp in the 2018 Brazilian Presidential election. Casey Robertson, 41(1).</w:t>
       </w:r>
     </w:p>
     <w:p>
@@ -11257,12 +12907,21 @@
           <w:szCs w:val="22"/>
         </w:rPr>
       </w:pPr>
+      <w:proofErr w:type="spellStart"/>
       <w:r>
         <w:rPr>
           <w:sz w:val="22"/>
           <w:szCs w:val="22"/>
         </w:rPr>
-        <w:t>Adriani, R. (2019). Fake News in the Corporate World: A Rising Threat. European                      Journal of Social Science Education and Research, 6(1), 92-110.</w:t>
+        <w:t>Adriani</w:t>
+      </w:r>
+      <w:proofErr w:type="spellEnd"/>
+      <w:r>
+        <w:rPr>
+          <w:sz w:val="22"/>
+          <w:szCs w:val="22"/>
+        </w:rPr>
+        <w:t>, R. (2019). Fake News in the Corporate World: A Rising Threat. European                      Journal of Social Science Education and Research, 6(1), 92-110.</w:t>
       </w:r>
     </w:p>
     <w:p>
@@ -11289,12 +12948,53 @@
           <w:szCs w:val="22"/>
         </w:rPr>
       </w:pPr>
+      <w:proofErr w:type="spellStart"/>
       <w:r>
         <w:rPr>
           <w:sz w:val="22"/>
           <w:szCs w:val="22"/>
         </w:rPr>
-        <w:t>Bondielli, A., &amp; Marcelloni, F. (2019). A survey on fake news and rumour detection techniques. Information Sciences, 497, 38-55.</w:t>
+        <w:t>Bondielli</w:t>
+      </w:r>
+      <w:proofErr w:type="spellEnd"/>
+      <w:r>
+        <w:rPr>
+          <w:sz w:val="22"/>
+          <w:szCs w:val="22"/>
+        </w:rPr>
+        <w:t xml:space="preserve">, A., &amp; </w:t>
+      </w:r>
+      <w:proofErr w:type="spellStart"/>
+      <w:r>
+        <w:rPr>
+          <w:sz w:val="22"/>
+          <w:szCs w:val="22"/>
+        </w:rPr>
+        <w:t>Marcelloni</w:t>
+      </w:r>
+      <w:proofErr w:type="spellEnd"/>
+      <w:r>
+        <w:rPr>
+          <w:sz w:val="22"/>
+          <w:szCs w:val="22"/>
+        </w:rPr>
+        <w:t xml:space="preserve">, F. (2019). A survey on fake news and </w:t>
+      </w:r>
+      <w:proofErr w:type="spellStart"/>
+      <w:r>
+        <w:rPr>
+          <w:sz w:val="22"/>
+          <w:szCs w:val="22"/>
+        </w:rPr>
+        <w:t>rumour</w:t>
+      </w:r>
+      <w:proofErr w:type="spellEnd"/>
+      <w:r>
+        <w:rPr>
+          <w:sz w:val="22"/>
+          <w:szCs w:val="22"/>
+        </w:rPr>
+        <w:t xml:space="preserve"> detection techniques. Information Sciences, 497, 38-55.</w:t>
       </w:r>
     </w:p>
     <w:p>
@@ -11315,7 +13015,27 @@
           <w:szCs w:val="22"/>
           <w:lang w:val="en-US"/>
         </w:rPr>
-        <w:t>Bovet, A., &amp; Makse, H. A. (2019). Influence of fake news in Twitter during the 2016 US presidential election. Nature communications, 10(1), 1-14.</w:t>
+        <w:t xml:space="preserve">Bovet, A., &amp; </w:t>
+      </w:r>
+      <w:proofErr w:type="spellStart"/>
+      <w:r>
+        <w:rPr>
+          <w:rFonts w:ascii="Times" w:hAnsi="Times"/>
+          <w:sz w:val="22"/>
+          <w:szCs w:val="22"/>
+          <w:lang w:val="en-US"/>
+        </w:rPr>
+        <w:t>Makse</w:t>
+      </w:r>
+      <w:proofErr w:type="spellEnd"/>
+      <w:r>
+        <w:rPr>
+          <w:rFonts w:ascii="Times" w:hAnsi="Times"/>
+          <w:sz w:val="22"/>
+          <w:szCs w:val="22"/>
+          <w:lang w:val="en-US"/>
+        </w:rPr>
+        <w:t>, H. A. (2019). Influence of fake news in Twitter during the 2016 US presidential election. Nature communications, 10(1), 1-14.</w:t>
       </w:r>
     </w:p>
     <w:p>
@@ -11331,7 +13051,23 @@
           <w:sz w:val="22"/>
           <w:szCs w:val="22"/>
         </w:rPr>
-        <w:t xml:space="preserve"> Davis, J., &amp; Goadrich, M. (2006). The relationship between Precision-</w:t>
+        <w:t xml:space="preserve"> Davis, J., &amp; </w:t>
+      </w:r>
+      <w:proofErr w:type="spellStart"/>
+      <w:r>
+        <w:rPr>
+          <w:sz w:val="22"/>
+          <w:szCs w:val="22"/>
+        </w:rPr>
+        <w:t>Goadrich</w:t>
+      </w:r>
+      <w:proofErr w:type="spellEnd"/>
+      <w:r>
+        <w:rPr>
+          <w:sz w:val="22"/>
+          <w:szCs w:val="22"/>
+        </w:rPr>
+        <w:t>, M. (2006). The relationship between Precision-</w:t>
       </w:r>
       <w:r>
         <w:rPr>
@@ -11394,7 +13130,25 @@
           <w:szCs w:val="22"/>
           <w:lang w:val="pt-BR"/>
         </w:rPr>
-        <w:t xml:space="preserve">El Naqa, I., &amp; Murphy, M. J. (2015). </w:t>
+        <w:t xml:space="preserve">El </w:t>
+      </w:r>
+      <w:proofErr w:type="spellStart"/>
+      <w:r>
+        <w:rPr>
+          <w:sz w:val="22"/>
+          <w:szCs w:val="22"/>
+          <w:lang w:val="pt-BR"/>
+        </w:rPr>
+        <w:t>Naqa</w:t>
+      </w:r>
+      <w:proofErr w:type="spellEnd"/>
+      <w:r>
+        <w:rPr>
+          <w:sz w:val="22"/>
+          <w:szCs w:val="22"/>
+          <w:lang w:val="pt-BR"/>
+        </w:rPr>
+        <w:t xml:space="preserve">, I., &amp; Murphy, M. J. (2015). </w:t>
       </w:r>
       <w:r>
         <w:rPr>
@@ -11418,7 +13172,23 @@
           <w:szCs w:val="22"/>
         </w:rPr>
         <w:lastRenderedPageBreak/>
-        <w:t>Ghosh, S., &amp; Gunning, D. (2019). Natural Language Processing Fundamentals: Build intelligent applications that can interpret the human language to deliver impactful results. Packt Publishing Ltd.</w:t>
+        <w:t xml:space="preserve">Ghosh, S., &amp; Gunning, D. (2019). Natural Language Processing Fundamentals: Build intelligent applications that can interpret the human language to deliver impactful results. </w:t>
+      </w:r>
+      <w:proofErr w:type="spellStart"/>
+      <w:r>
+        <w:rPr>
+          <w:sz w:val="22"/>
+          <w:szCs w:val="22"/>
+        </w:rPr>
+        <w:t>Packt</w:t>
+      </w:r>
+      <w:proofErr w:type="spellEnd"/>
+      <w:r>
+        <w:rPr>
+          <w:sz w:val="22"/>
+          <w:szCs w:val="22"/>
+        </w:rPr>
+        <w:t xml:space="preserve"> Publishing Ltd.</w:t>
       </w:r>
     </w:p>
     <w:p>
@@ -11429,12 +13199,37 @@
           <w:szCs w:val="22"/>
         </w:rPr>
       </w:pPr>
+      <w:proofErr w:type="spellStart"/>
       <w:r>
         <w:rPr>
           <w:sz w:val="22"/>
           <w:szCs w:val="22"/>
         </w:rPr>
-        <w:t>Granik, M., &amp; Mesyura, V. (2017, May). Fake news detection using naive Bayes classifier. In 2017 IEEE First Ukraine Conference on Electrical and Computer Engineering (UKRCON) (pp. 900-903). IEEE.</w:t>
+        <w:t>Granik</w:t>
+      </w:r>
+      <w:proofErr w:type="spellEnd"/>
+      <w:r>
+        <w:rPr>
+          <w:sz w:val="22"/>
+          <w:szCs w:val="22"/>
+        </w:rPr>
+        <w:t xml:space="preserve">, M., &amp; </w:t>
+      </w:r>
+      <w:proofErr w:type="spellStart"/>
+      <w:r>
+        <w:rPr>
+          <w:sz w:val="22"/>
+          <w:szCs w:val="22"/>
+        </w:rPr>
+        <w:t>Mesyura</w:t>
+      </w:r>
+      <w:proofErr w:type="spellEnd"/>
+      <w:r>
+        <w:rPr>
+          <w:sz w:val="22"/>
+          <w:szCs w:val="22"/>
+        </w:rPr>
+        <w:t>, V. (2017, May). Fake news detection using naive Bayes classifier. In 2017 IEEE First Ukraine Conference on Electrical and Computer Engineering (UKRCON) (pp. 900-903). IEEE.</w:t>
       </w:r>
     </w:p>
     <w:p>
@@ -11445,12 +13240,53 @@
           <w:szCs w:val="22"/>
         </w:rPr>
       </w:pPr>
+      <w:proofErr w:type="spellStart"/>
       <w:r>
         <w:rPr>
           <w:sz w:val="22"/>
           <w:szCs w:val="22"/>
         </w:rPr>
-        <w:t xml:space="preserve">Halimu, C., Kasem, A., &amp; Newaz, S. S. (2019, January). Empirical comparison of area under ROC curve (AUC) and Mathew correlation coefficient (MCC) for evaluating machine learning algorithms on imbalanced </w:t>
+        <w:t>Halimu</w:t>
+      </w:r>
+      <w:proofErr w:type="spellEnd"/>
+      <w:r>
+        <w:rPr>
+          <w:sz w:val="22"/>
+          <w:szCs w:val="22"/>
+        </w:rPr>
+        <w:t xml:space="preserve">, C., </w:t>
+      </w:r>
+      <w:proofErr w:type="spellStart"/>
+      <w:r>
+        <w:rPr>
+          <w:sz w:val="22"/>
+          <w:szCs w:val="22"/>
+        </w:rPr>
+        <w:t>Kasem</w:t>
+      </w:r>
+      <w:proofErr w:type="spellEnd"/>
+      <w:r>
+        <w:rPr>
+          <w:sz w:val="22"/>
+          <w:szCs w:val="22"/>
+        </w:rPr>
+        <w:t xml:space="preserve">, A., &amp; </w:t>
+      </w:r>
+      <w:proofErr w:type="spellStart"/>
+      <w:r>
+        <w:rPr>
+          <w:sz w:val="22"/>
+          <w:szCs w:val="22"/>
+        </w:rPr>
+        <w:t>Newaz</w:t>
+      </w:r>
+      <w:proofErr w:type="spellEnd"/>
+      <w:r>
+        <w:rPr>
+          <w:sz w:val="22"/>
+          <w:szCs w:val="22"/>
+        </w:rPr>
+        <w:t xml:space="preserve">, S. S. (2019, January). Empirical comparison of area under ROC curve (AUC) and Mathew correlation coefficient (MCC) for evaluating machine learning algorithms on imbalanced </w:t>
       </w:r>
       <w:r>
         <w:rPr>
@@ -11489,7 +13325,39 @@
           <w:sz w:val="22"/>
           <w:szCs w:val="22"/>
         </w:rPr>
-        <w:t>Harrison, Matt. (2019). Machine Learning Poket Reference. O'Relly Media, Inc. ISBN 9781492047544</w:t>
+        <w:t xml:space="preserve">Harrison, Matt. (2019). Machine Learning </w:t>
+      </w:r>
+      <w:proofErr w:type="spellStart"/>
+      <w:r>
+        <w:rPr>
+          <w:sz w:val="22"/>
+          <w:szCs w:val="22"/>
+        </w:rPr>
+        <w:t>Poket</w:t>
+      </w:r>
+      <w:proofErr w:type="spellEnd"/>
+      <w:r>
+        <w:rPr>
+          <w:sz w:val="22"/>
+          <w:szCs w:val="22"/>
+        </w:rPr>
+        <w:t xml:space="preserve"> Reference. </w:t>
+      </w:r>
+      <w:proofErr w:type="spellStart"/>
+      <w:r>
+        <w:rPr>
+          <w:sz w:val="22"/>
+          <w:szCs w:val="22"/>
+        </w:rPr>
+        <w:t>O'Relly</w:t>
+      </w:r>
+      <w:proofErr w:type="spellEnd"/>
+      <w:r>
+        <w:rPr>
+          <w:sz w:val="22"/>
+          <w:szCs w:val="22"/>
+        </w:rPr>
+        <w:t xml:space="preserve"> Media, Inc. ISBN 9781492047544</w:t>
       </w:r>
     </w:p>
     <w:p>
@@ -11505,7 +13373,39 @@
           <w:sz w:val="22"/>
           <w:szCs w:val="22"/>
         </w:rPr>
-        <w:t>Hearst, M. A., Dumais, S. T., Osuna, E., Platt, J., &amp; Scholkopf, B. (1998). Support vector machines. IEEE Intelligent Systems and their applications, 13(4), 18-28.</w:t>
+        <w:t xml:space="preserve">Hearst, M. A., </w:t>
+      </w:r>
+      <w:proofErr w:type="spellStart"/>
+      <w:r>
+        <w:rPr>
+          <w:sz w:val="22"/>
+          <w:szCs w:val="22"/>
+        </w:rPr>
+        <w:t>Dumais</w:t>
+      </w:r>
+      <w:proofErr w:type="spellEnd"/>
+      <w:r>
+        <w:rPr>
+          <w:sz w:val="22"/>
+          <w:szCs w:val="22"/>
+        </w:rPr>
+        <w:t xml:space="preserve">, S. T., Osuna, E., Platt, J., &amp; </w:t>
+      </w:r>
+      <w:proofErr w:type="spellStart"/>
+      <w:r>
+        <w:rPr>
+          <w:sz w:val="22"/>
+          <w:szCs w:val="22"/>
+        </w:rPr>
+        <w:t>Scholkopf</w:t>
+      </w:r>
+      <w:proofErr w:type="spellEnd"/>
+      <w:r>
+        <w:rPr>
+          <w:sz w:val="22"/>
+          <w:szCs w:val="22"/>
+        </w:rPr>
+        <w:t>, B. (1998). Support vector machines. IEEE Intelligent Systems and their applications, 13(4), 18-28.</w:t>
       </w:r>
     </w:p>
     <w:p>
@@ -11538,7 +13438,39 @@
           <w:sz w:val="22"/>
           <w:szCs w:val="22"/>
         </w:rPr>
-        <w:t xml:space="preserve">Lane, Hobson. Howard, Cole. Hapke, Hannes. (2019). Natural Language Processing in Action: Understanding, analyzing, and generatint text with Python. </w:t>
+        <w:t xml:space="preserve">Lane, Hobson. Howard, Cole. </w:t>
+      </w:r>
+      <w:proofErr w:type="spellStart"/>
+      <w:r>
+        <w:rPr>
+          <w:sz w:val="22"/>
+          <w:szCs w:val="22"/>
+        </w:rPr>
+        <w:t>Hapke</w:t>
+      </w:r>
+      <w:proofErr w:type="spellEnd"/>
+      <w:r>
+        <w:rPr>
+          <w:sz w:val="22"/>
+          <w:szCs w:val="22"/>
+        </w:rPr>
+        <w:t xml:space="preserve">, Hannes. (2019). Natural Language Processing in Action: Understanding, analyzing, and </w:t>
+      </w:r>
+      <w:proofErr w:type="spellStart"/>
+      <w:r>
+        <w:rPr>
+          <w:sz w:val="22"/>
+          <w:szCs w:val="22"/>
+        </w:rPr>
+        <w:t>generatint</w:t>
+      </w:r>
+      <w:proofErr w:type="spellEnd"/>
+      <w:r>
+        <w:rPr>
+          <w:sz w:val="22"/>
+          <w:szCs w:val="22"/>
+        </w:rPr>
+        <w:t xml:space="preserve"> text with Python. </w:t>
       </w:r>
       <w:r>
         <w:rPr>
@@ -11564,7 +13496,43 @@
           <w:szCs w:val="22"/>
           <w:lang w:val="pt-BR"/>
         </w:rPr>
-        <w:t>Lorena, A. C., Gama, J., &amp; Faceli, K. (2000). Inteligência Artificial: Uma abordagem de aprendizado de máquina. Grupo Gen-LTC.</w:t>
+        <w:t xml:space="preserve">Lorena, A. C., Gama, J., &amp; </w:t>
+      </w:r>
+      <w:proofErr w:type="spellStart"/>
+      <w:r>
+        <w:rPr>
+          <w:sz w:val="22"/>
+          <w:szCs w:val="22"/>
+          <w:lang w:val="pt-BR"/>
+        </w:rPr>
+        <w:t>Faceli</w:t>
+      </w:r>
+      <w:proofErr w:type="spellEnd"/>
+      <w:r>
+        <w:rPr>
+          <w:sz w:val="22"/>
+          <w:szCs w:val="22"/>
+          <w:lang w:val="pt-BR"/>
+        </w:rPr>
+        <w:t xml:space="preserve">, K. (2000). Inteligência Artificial: Uma abordagem de aprendizado de máquina. Grupo </w:t>
+      </w:r>
+      <w:proofErr w:type="spellStart"/>
+      <w:r>
+        <w:rPr>
+          <w:sz w:val="22"/>
+          <w:szCs w:val="22"/>
+          <w:lang w:val="pt-BR"/>
+        </w:rPr>
+        <w:t>Gen</w:t>
+      </w:r>
+      <w:proofErr w:type="spellEnd"/>
+      <w:r>
+        <w:rPr>
+          <w:sz w:val="22"/>
+          <w:szCs w:val="22"/>
+          <w:lang w:val="pt-BR"/>
+        </w:rPr>
+        <w:t>-LTC.</w:t>
       </w:r>
     </w:p>
     <w:p>
@@ -11589,15 +13557,49 @@
           <w:sz w:val="22"/>
           <w:szCs w:val="22"/>
         </w:rPr>
-        <w:t xml:space="preserve">Contributions to the study of fake news in portuguese: New corpus and automatic detection results. In International Conference on Computational Processing of the Portuguese Language (pp. 324-334). </w:t>
-      </w:r>
+        <w:t xml:space="preserve">Contributions to the study of fake news in </w:t>
+      </w:r>
+      <w:proofErr w:type="spellStart"/>
       <w:r>
         <w:rPr>
           <w:sz w:val="22"/>
           <w:szCs w:val="22"/>
-          <w:lang w:val="pt-BR"/>
-        </w:rPr>
-        <w:t>Springer, Cham.</w:t>
+        </w:rPr>
+        <w:t>portuguese</w:t>
+      </w:r>
+      <w:proofErr w:type="spellEnd"/>
+      <w:r>
+        <w:rPr>
+          <w:sz w:val="22"/>
+          <w:szCs w:val="22"/>
+        </w:rPr>
+        <w:t xml:space="preserve">: New corpus and automatic detection results. In International Conference on Computational Processing of the Portuguese Language (pp. 324-334). </w:t>
+      </w:r>
+      <w:r>
+        <w:rPr>
+          <w:sz w:val="22"/>
+          <w:szCs w:val="22"/>
+          <w:lang w:val="pt-BR"/>
+        </w:rPr>
+        <w:t xml:space="preserve">Springer, </w:t>
+      </w:r>
+      <w:proofErr w:type="spellStart"/>
+      <w:r>
+        <w:rPr>
+          <w:sz w:val="22"/>
+          <w:szCs w:val="22"/>
+          <w:lang w:val="pt-BR"/>
+        </w:rPr>
+        <w:t>Cham</w:t>
+      </w:r>
+      <w:proofErr w:type="spellEnd"/>
+      <w:r>
+        <w:rPr>
+          <w:sz w:val="22"/>
+          <w:szCs w:val="22"/>
+          <w:lang w:val="pt-BR"/>
+        </w:rPr>
+        <w:t>.</w:t>
       </w:r>
     </w:p>
     <w:p>
@@ -11673,7 +13675,71 @@
           <w:sz w:val="22"/>
           <w:szCs w:val="22"/>
         </w:rPr>
-        <w:t>Sharma, K., Seo, S., Meng, C., Rambhatla, S., Dua, A., &amp; Liu, Y. (2020). Coronavirus on social media: Analyzing misinformation in Twitter conversations. arXiv preprint arXiv:2003.12309.</w:t>
+        <w:t xml:space="preserve">Sharma, K., </w:t>
+      </w:r>
+      <w:proofErr w:type="spellStart"/>
+      <w:r>
+        <w:rPr>
+          <w:sz w:val="22"/>
+          <w:szCs w:val="22"/>
+        </w:rPr>
+        <w:t>Seo</w:t>
+      </w:r>
+      <w:proofErr w:type="spellEnd"/>
+      <w:r>
+        <w:rPr>
+          <w:sz w:val="22"/>
+          <w:szCs w:val="22"/>
+        </w:rPr>
+        <w:t xml:space="preserve">, S., Meng, C., </w:t>
+      </w:r>
+      <w:proofErr w:type="spellStart"/>
+      <w:r>
+        <w:rPr>
+          <w:sz w:val="22"/>
+          <w:szCs w:val="22"/>
+        </w:rPr>
+        <w:t>Rambhatla</w:t>
+      </w:r>
+      <w:proofErr w:type="spellEnd"/>
+      <w:r>
+        <w:rPr>
+          <w:sz w:val="22"/>
+          <w:szCs w:val="22"/>
+        </w:rPr>
+        <w:t xml:space="preserve">, S., </w:t>
+      </w:r>
+      <w:proofErr w:type="spellStart"/>
+      <w:r>
+        <w:rPr>
+          <w:sz w:val="22"/>
+          <w:szCs w:val="22"/>
+        </w:rPr>
+        <w:t>Dua</w:t>
+      </w:r>
+      <w:proofErr w:type="spellEnd"/>
+      <w:r>
+        <w:rPr>
+          <w:sz w:val="22"/>
+          <w:szCs w:val="22"/>
+        </w:rPr>
+        <w:t xml:space="preserve">, A., &amp; Liu, Y. (2020). Coronavirus on social media: Analyzing misinformation in Twitter conversations. </w:t>
+      </w:r>
+      <w:proofErr w:type="spellStart"/>
+      <w:r>
+        <w:rPr>
+          <w:sz w:val="22"/>
+          <w:szCs w:val="22"/>
+        </w:rPr>
+        <w:t>arXiv</w:t>
+      </w:r>
+      <w:proofErr w:type="spellEnd"/>
+      <w:r>
+        <w:rPr>
+          <w:sz w:val="22"/>
+          <w:szCs w:val="22"/>
+        </w:rPr>
+        <w:t xml:space="preserve"> preprint arXiv:2003.12309.</w:t>
       </w:r>
     </w:p>
     <w:p>
@@ -11690,7 +13756,23 @@
           <w:sz w:val="22"/>
           <w:szCs w:val="22"/>
         </w:rPr>
-        <w:t>Shu, K., Sliva, A., Wang, S., Tang, J., &amp; Liu, H. (2017). Fake news detection on social media: A data mining perspective. ACM SIGKDD explorations newsletter, 19(1), 22-36.</w:t>
+        <w:t xml:space="preserve">Shu, K., </w:t>
+      </w:r>
+      <w:proofErr w:type="spellStart"/>
+      <w:r>
+        <w:rPr>
+          <w:sz w:val="22"/>
+          <w:szCs w:val="22"/>
+        </w:rPr>
+        <w:t>Sliva</w:t>
+      </w:r>
+      <w:proofErr w:type="spellEnd"/>
+      <w:r>
+        <w:rPr>
+          <w:sz w:val="22"/>
+          <w:szCs w:val="22"/>
+        </w:rPr>
+        <w:t>, A., Wang, S., Tang, J., &amp; Liu, H. (2017). Fake news detection on social media: A data mining perspective. ACM SIGKDD explorations newsletter, 19(1), 22-36.</w:t>
       </w:r>
     </w:p>
     <w:p>
@@ -11702,28 +13784,84 @@
           <w:lang w:val="pt-BR"/>
         </w:rPr>
       </w:pPr>
+      <w:proofErr w:type="spellStart"/>
       <w:r>
         <w:rPr>
           <w:sz w:val="22"/>
           <w:szCs w:val="22"/>
           <w:lang w:val="pt-BR"/>
         </w:rPr>
-        <w:t xml:space="preserve">Vajjala, S., Majumder, B., Gupta, A., &amp; Surana, H. (2020). </w:t>
-      </w:r>
+        <w:t>Vajjala</w:t>
+      </w:r>
+      <w:proofErr w:type="spellEnd"/>
       <w:r>
         <w:rPr>
           <w:sz w:val="22"/>
           <w:szCs w:val="22"/>
-        </w:rPr>
-        <w:t xml:space="preserve">Practical Natural Language Processing: A Comprehensive Guide to Building Real-World NLP Systems. </w:t>
-      </w:r>
+          <w:lang w:val="pt-BR"/>
+        </w:rPr>
+        <w:t xml:space="preserve">, S., </w:t>
+      </w:r>
+      <w:proofErr w:type="spellStart"/>
       <w:r>
         <w:rPr>
           <w:sz w:val="22"/>
           <w:szCs w:val="22"/>
           <w:lang w:val="pt-BR"/>
         </w:rPr>
-        <w:t>O'Reilly Media.</w:t>
+        <w:t>Majumder</w:t>
+      </w:r>
+      <w:proofErr w:type="spellEnd"/>
+      <w:r>
+        <w:rPr>
+          <w:sz w:val="22"/>
+          <w:szCs w:val="22"/>
+          <w:lang w:val="pt-BR"/>
+        </w:rPr>
+        <w:t xml:space="preserve">, B., Gupta, A., &amp; </w:t>
+      </w:r>
+      <w:proofErr w:type="spellStart"/>
+      <w:r>
+        <w:rPr>
+          <w:sz w:val="22"/>
+          <w:szCs w:val="22"/>
+          <w:lang w:val="pt-BR"/>
+        </w:rPr>
+        <w:t>Surana</w:t>
+      </w:r>
+      <w:proofErr w:type="spellEnd"/>
+      <w:r>
+        <w:rPr>
+          <w:sz w:val="22"/>
+          <w:szCs w:val="22"/>
+          <w:lang w:val="pt-BR"/>
+        </w:rPr>
+        <w:t xml:space="preserve">, H. (2020). </w:t>
+      </w:r>
+      <w:r>
+        <w:rPr>
+          <w:sz w:val="22"/>
+          <w:szCs w:val="22"/>
+        </w:rPr>
+        <w:t xml:space="preserve">Practical Natural Language Processing: A Comprehensive Guide to Building Real-World NLP Systems. </w:t>
+      </w:r>
+      <w:proofErr w:type="spellStart"/>
+      <w:r>
+        <w:rPr>
+          <w:sz w:val="22"/>
+          <w:szCs w:val="22"/>
+          <w:lang w:val="pt-BR"/>
+        </w:rPr>
+        <w:t>O'Reilly</w:t>
+      </w:r>
+      <w:proofErr w:type="spellEnd"/>
+      <w:r>
+        <w:rPr>
+          <w:sz w:val="22"/>
+          <w:szCs w:val="22"/>
+          <w:lang w:val="pt-BR"/>
+        </w:rPr>
+        <w:t xml:space="preserve"> Media.</w:t>
       </w:r>
     </w:p>
     <w:p>
@@ -11737,6 +13875,7 @@
           <w:lang w:val="pt-BR"/>
         </w:rPr>
       </w:pPr>
+      <w:proofErr w:type="spellStart"/>
       <w:r>
         <w:rPr>
           <w:rFonts w:ascii="Times" w:hAnsi="Times"/>
@@ -11744,7 +13883,37 @@
           <w:szCs w:val="22"/>
           <w:lang w:val="pt-BR"/>
         </w:rPr>
-        <w:t>Vascon, L. F. C., &amp; de Souza, L. A. F. (2019). A violência policial em páginas de redes sociais virtuais: impactos das notícias falsas na opinião pública. Complexitas–Revista de Filosofia Temática, 3(1), 16-27.</w:t>
+        <w:t>Vascon</w:t>
+      </w:r>
+      <w:proofErr w:type="spellEnd"/>
+      <w:r>
+        <w:rPr>
+          <w:rFonts w:ascii="Times" w:hAnsi="Times"/>
+          <w:sz w:val="22"/>
+          <w:szCs w:val="22"/>
+          <w:lang w:val="pt-BR"/>
+        </w:rPr>
+        <w:t xml:space="preserve">, L. F. C., &amp; de Souza, L. A. F. (2019). A violência policial em páginas de redes sociais virtuais: impactos das notícias falsas na opinião pública. </w:t>
+      </w:r>
+      <w:proofErr w:type="spellStart"/>
+      <w:r>
+        <w:rPr>
+          <w:rFonts w:ascii="Times" w:hAnsi="Times"/>
+          <w:sz w:val="22"/>
+          <w:szCs w:val="22"/>
+          <w:lang w:val="pt-BR"/>
+        </w:rPr>
+        <w:t>Complexitas</w:t>
+      </w:r>
+      <w:proofErr w:type="spellEnd"/>
+      <w:r>
+        <w:rPr>
+          <w:rFonts w:ascii="Times" w:hAnsi="Times"/>
+          <w:sz w:val="22"/>
+          <w:szCs w:val="22"/>
+          <w:lang w:val="pt-BR"/>
+        </w:rPr>
+        <w:t>–Revista de Filosofia Temática, 3(1), 16-27.</w:t>
       </w:r>
     </w:p>
     <w:p>
@@ -11755,13 +13924,23 @@
           <w:szCs w:val="22"/>
         </w:rPr>
       </w:pPr>
+      <w:proofErr w:type="spellStart"/>
       <w:r>
         <w:rPr>
           <w:sz w:val="22"/>
           <w:szCs w:val="22"/>
           <w:lang w:val="pt-BR"/>
         </w:rPr>
-        <w:t xml:space="preserve">Vosoughi, S., Roy, D., &amp; Aral, S. (2018). </w:t>
+        <w:t>Vosoughi</w:t>
+      </w:r>
+      <w:proofErr w:type="spellEnd"/>
+      <w:r>
+        <w:rPr>
+          <w:sz w:val="22"/>
+          <w:szCs w:val="22"/>
+          <w:lang w:val="pt-BR"/>
+        </w:rPr>
+        <w:t xml:space="preserve">, S., Roy, D., &amp; Aral, S. (2018). </w:t>
       </w:r>
       <w:r>
         <w:rPr>
@@ -11784,7 +13963,23 @@
           <w:sz w:val="22"/>
           <w:szCs w:val="22"/>
         </w:rPr>
-        <w:t xml:space="preserve">Zhou, X., &amp; Zafarani, R. (2020). A survey of fake news: Fundamental theories, detection methods, and opportunities. ACM Computing Surveys (CSUR), 53(5), 1-40. </w:t>
+        <w:t xml:space="preserve">Zhou, X., &amp; </w:t>
+      </w:r>
+      <w:proofErr w:type="spellStart"/>
+      <w:r>
+        <w:rPr>
+          <w:sz w:val="22"/>
+          <w:szCs w:val="22"/>
+        </w:rPr>
+        <w:t>Zafarani</w:t>
+      </w:r>
+      <w:proofErr w:type="spellEnd"/>
+      <w:r>
+        <w:rPr>
+          <w:sz w:val="22"/>
+          <w:szCs w:val="22"/>
+        </w:rPr>
+        <w:t xml:space="preserve">, R. (2020). A survey of fake news: Fundamental theories, detection methods, and opportunities. ACM Computing Surveys (CSUR), 53(5), 1-40. </w:t>
       </w:r>
     </w:p>
     <w:p>

</xml_diff>